<commit_message>
Added to req doc
</commit_message>
<xml_diff>
--- a/Requirements Documentation/Requirements Doc.docx
+++ b/Requirements Documentation/Requirements Doc.docx
@@ -2006,15 +2006,7 @@
     </w:p>
     <w:p>
       <w:r>
-        <w:t>The application will be used by users who have want to cook with what they currently have. After signing up and filtering their interests, a catalogue of recipes will be available to the user. It can then be further filtered based off the ingredients they select are currently available to them. The user will then be able to follow along with the recipe. (</w:t>
-      </w:r>
-      <w:proofErr w:type="gramStart"/>
-      <w:r>
-        <w:t>more</w:t>
-      </w:r>
-      <w:proofErr w:type="gramEnd"/>
-      <w:r>
-        <w:t xml:space="preserve"> info may be added here later.) </w:t>
+        <w:t xml:space="preserve">The application will be used by users who have want to cook with what they currently have. After signing up and filtering their interests, a catalogue of recipes will be available to the user. It can then be further filtered based off the ingredients they select are currently available to them. The user will then be able to follow along with the recipe. (more info may be added here later.) </w:t>
       </w:r>
     </w:p>
     <w:p/>
@@ -2067,13 +2059,8 @@
           <w:numId w:val="1"/>
         </w:numPr>
       </w:pPr>
-      <w:proofErr w:type="gramStart"/>
-      <w:r>
-        <w:t>Provides assistance</w:t>
-      </w:r>
-      <w:proofErr w:type="gramEnd"/>
-      <w:r>
-        <w:t xml:space="preserve"> and clear instructions on each recipe</w:t>
+      <w:r>
+        <w:t>Provides assistance and clear instructions on each recipe</w:t>
       </w:r>
     </w:p>
     <w:p/>
@@ -2108,6 +2095,148 @@
       </w:r>
       <w:bookmarkEnd w:id="4"/>
     </w:p>
+    <w:p>
+      <w:r>
+        <w:t>The following are a list of the features that are planned to be included in the app:</w:t>
+      </w:r>
+    </w:p>
+    <w:p>
+      <w:pPr>
+        <w:pStyle w:val="ListParagraph"/>
+        <w:numPr>
+          <w:ilvl w:val="0"/>
+          <w:numId w:val="2"/>
+        </w:numPr>
+      </w:pPr>
+      <w:r>
+        <w:t>Filtering recipes based off ingredients selected</w:t>
+      </w:r>
+    </w:p>
+    <w:p>
+      <w:pPr>
+        <w:pStyle w:val="ListParagraph"/>
+        <w:numPr>
+          <w:ilvl w:val="0"/>
+          <w:numId w:val="2"/>
+        </w:numPr>
+      </w:pPr>
+      <w:r>
+        <w:t>Filtering recipes based on dietary types and other factors</w:t>
+      </w:r>
+    </w:p>
+    <w:p>
+      <w:pPr>
+        <w:pStyle w:val="ListParagraph"/>
+        <w:numPr>
+          <w:ilvl w:val="0"/>
+          <w:numId w:val="2"/>
+        </w:numPr>
+      </w:pPr>
+      <w:r>
+        <w:t>Searching of recipes</w:t>
+      </w:r>
+    </w:p>
+    <w:p>
+      <w:pPr>
+        <w:pStyle w:val="ListParagraph"/>
+        <w:numPr>
+          <w:ilvl w:val="0"/>
+          <w:numId w:val="2"/>
+        </w:numPr>
+      </w:pPr>
+      <w:r>
+        <w:t>Meal Planning</w:t>
+      </w:r>
+    </w:p>
+    <w:p>
+      <w:pPr>
+        <w:pStyle w:val="ListParagraph"/>
+        <w:numPr>
+          <w:ilvl w:val="0"/>
+          <w:numId w:val="2"/>
+        </w:numPr>
+      </w:pPr>
+      <w:r>
+        <w:t>Saving recipes for later use and offline use</w:t>
+      </w:r>
+    </w:p>
+    <w:p>
+      <w:pPr>
+        <w:pStyle w:val="ListParagraph"/>
+        <w:numPr>
+          <w:ilvl w:val="0"/>
+          <w:numId w:val="2"/>
+        </w:numPr>
+      </w:pPr>
+      <w:r>
+        <w:t>User can login/register or use the application as a guest</w:t>
+      </w:r>
+    </w:p>
+    <w:p>
+      <w:pPr>
+        <w:pStyle w:val="ListParagraph"/>
+        <w:numPr>
+          <w:ilvl w:val="0"/>
+          <w:numId w:val="2"/>
+        </w:numPr>
+      </w:pPr>
+      <w:r>
+        <w:t>Generate reports for the system admin</w:t>
+      </w:r>
+    </w:p>
+    <w:p>
+      <w:r>
+        <w:t>Besides the features that wee want to include in the app we also hope to include the following:</w:t>
+      </w:r>
+    </w:p>
+    <w:p>
+      <w:pPr>
+        <w:pStyle w:val="ListParagraph"/>
+        <w:numPr>
+          <w:ilvl w:val="0"/>
+          <w:numId w:val="2"/>
+        </w:numPr>
+      </w:pPr>
+      <w:r>
+        <w:t>Creating Recipes</w:t>
+      </w:r>
+    </w:p>
+    <w:p>
+      <w:pPr>
+        <w:pStyle w:val="ListParagraph"/>
+        <w:numPr>
+          <w:ilvl w:val="0"/>
+          <w:numId w:val="2"/>
+        </w:numPr>
+      </w:pPr>
+      <w:r>
+        <w:t>Shopping list option</w:t>
+      </w:r>
+    </w:p>
+    <w:p>
+      <w:pPr>
+        <w:pStyle w:val="ListParagraph"/>
+        <w:numPr>
+          <w:ilvl w:val="0"/>
+          <w:numId w:val="2"/>
+        </w:numPr>
+      </w:pPr>
+      <w:r>
+        <w:t>Information on nutrition (Possible feature)</w:t>
+      </w:r>
+    </w:p>
+    <w:p>
+      <w:pPr>
+        <w:pStyle w:val="ListParagraph"/>
+        <w:numPr>
+          <w:ilvl w:val="0"/>
+          <w:numId w:val="2"/>
+        </w:numPr>
+      </w:pPr>
+      <w:r>
+        <w:t>Recipe reviews</w:t>
+      </w:r>
+    </w:p>
     <w:p/>
     <w:p>
       <w:pPr>
@@ -2115,108 +2244,149 @@
       </w:pPr>
       <w:bookmarkStart w:id="5" w:name="_Toc176593842"/>
       <w:r>
+        <w:lastRenderedPageBreak/>
         <w:t>Communication Scope</w:t>
       </w:r>
       <w:bookmarkEnd w:id="5"/>
     </w:p>
+    <w:p>
+      <w:r>
+        <w:t>The application will work over WIFI mainly and have limited functionality in an offline mode.</w:t>
+      </w:r>
+    </w:p>
+    <w:p>
+      <w:pPr>
+        <w:pStyle w:val="Heading1"/>
+      </w:pPr>
+      <w:bookmarkStart w:id="6" w:name="_Toc176593843"/>
+      <w:r>
+        <w:t>Business Requirements</w:t>
+      </w:r>
+      <w:bookmarkEnd w:id="6"/>
+    </w:p>
+    <w:p>
+      <w:r>
+        <w:t>Users require an app</w:t>
+      </w:r>
+    </w:p>
+    <w:p>
+      <w:pPr>
+        <w:pStyle w:val="Heading1"/>
+      </w:pPr>
+      <w:bookmarkStart w:id="7" w:name="_Toc176593844"/>
+      <w:r>
+        <w:t>Hardware and Software Requirements</w:t>
+      </w:r>
+      <w:bookmarkEnd w:id="7"/>
+    </w:p>
+    <w:p>
+      <w:pPr>
+        <w:pStyle w:val="Heading2"/>
+      </w:pPr>
+      <w:bookmarkStart w:id="8" w:name="_Toc176593845"/>
+      <w:r>
+        <w:t>Software Requirements</w:t>
+      </w:r>
+      <w:bookmarkEnd w:id="8"/>
+    </w:p>
+    <w:p>
+      <w:r>
+        <w:t>The application will be developed using Visual Studio Code as the IDE</w:t>
+      </w:r>
+    </w:p>
+    <w:p>
+      <w:r>
+        <w:t>Flutter will be used for the development of the app within VS Code</w:t>
+      </w:r>
+    </w:p>
+    <w:p>
+      <w:r>
+        <w:t>Firebase will be used to handle the login and registration as well as the security covering them.</w:t>
+      </w:r>
+    </w:p>
+    <w:p>
+      <w:r>
+        <w:t>(What android is the min)</w:t>
+      </w:r>
+    </w:p>
     <w:p/>
     <w:p>
       <w:pPr>
+        <w:pStyle w:val="Heading2"/>
+      </w:pPr>
+      <w:bookmarkStart w:id="9" w:name="_Toc176593846"/>
+      <w:r>
+        <w:t>Hardware Requirements</w:t>
+      </w:r>
+      <w:bookmarkEnd w:id="9"/>
+    </w:p>
+    <w:p/>
+    <w:p>
+      <w:pPr>
         <w:pStyle w:val="Heading1"/>
       </w:pPr>
-      <w:bookmarkStart w:id="6" w:name="_Toc176593843"/>
-      <w:r>
-        <w:t>Business Requirements</w:t>
-      </w:r>
-      <w:bookmarkEnd w:id="6"/>
+      <w:bookmarkStart w:id="10" w:name="_Toc176593847"/>
+      <w:r>
+        <w:t>Design Constraints</w:t>
+      </w:r>
+      <w:bookmarkEnd w:id="10"/>
+    </w:p>
+    <w:p>
+      <w:pPr>
+        <w:pStyle w:val="Heading2"/>
+      </w:pPr>
+      <w:bookmarkStart w:id="11" w:name="_Toc176593848"/>
+      <w:r>
+        <w:t>Security Constraints</w:t>
+      </w:r>
+      <w:bookmarkEnd w:id="11"/>
+    </w:p>
+    <w:p>
+      <w:r>
+        <w:t>Login/Registration security will be handled via Firebase (add basic features)</w:t>
+      </w:r>
+    </w:p>
+    <w:p>
+      <w:pPr>
+        <w:pStyle w:val="Heading2"/>
+      </w:pPr>
+      <w:bookmarkStart w:id="12" w:name="_Toc176593849"/>
+      <w:r>
+        <w:t>Interface Constraints</w:t>
+      </w:r>
+      <w:bookmarkEnd w:id="12"/>
+    </w:p>
+    <w:p>
+      <w:r>
+        <w:t>The interface of the app needs to be easy to use and not feature many navigation options that cause a user to become lost. But the app must not be too simple so that it sacrifices features.</w:t>
+      </w:r>
+    </w:p>
+    <w:p>
+      <w:r>
+        <w:t xml:space="preserve">Users should be given the opportunity to be able select a diet preference and have a section that recommends recipes that conform to the preferences and an area that </w:t>
+      </w:r>
+      <w:r>
+        <w:t>allows users to explore new recipes.</w:t>
+      </w:r>
+    </w:p>
+    <w:p>
+      <w:pPr>
+        <w:pStyle w:val="Heading2"/>
+      </w:pPr>
+      <w:bookmarkStart w:id="13" w:name="_Toc176593850"/>
+      <w:r>
+        <w:t>Performance Constraints</w:t>
+      </w:r>
+      <w:bookmarkEnd w:id="13"/>
     </w:p>
     <w:p/>
     <w:p>
       <w:pPr>
         <w:pStyle w:val="Heading1"/>
       </w:pPr>
-      <w:bookmarkStart w:id="7" w:name="_Toc176593844"/>
-      <w:r>
-        <w:t>Hardware and Software Requirements</w:t>
-      </w:r>
-      <w:bookmarkEnd w:id="7"/>
-    </w:p>
-    <w:p>
-      <w:pPr>
-        <w:pStyle w:val="Heading2"/>
-      </w:pPr>
-      <w:bookmarkStart w:id="8" w:name="_Toc176593845"/>
-      <w:r>
-        <w:t>Software Requirements</w:t>
-      </w:r>
-      <w:bookmarkEnd w:id="8"/>
-    </w:p>
-    <w:p/>
-    <w:p>
-      <w:pPr>
-        <w:pStyle w:val="Heading2"/>
-      </w:pPr>
-      <w:bookmarkStart w:id="9" w:name="_Toc176593846"/>
-      <w:r>
-        <w:t>Hardware Requirements</w:t>
-      </w:r>
-      <w:bookmarkEnd w:id="9"/>
-    </w:p>
-    <w:p/>
-    <w:p>
-      <w:pPr>
-        <w:pStyle w:val="Heading1"/>
-      </w:pPr>
-      <w:bookmarkStart w:id="10" w:name="_Toc176593847"/>
+      <w:bookmarkStart w:id="14" w:name="_Toc176593851"/>
       <w:r>
         <w:lastRenderedPageBreak/>
-        <w:t>Design Constraints</w:t>
-      </w:r>
-      <w:bookmarkEnd w:id="10"/>
-    </w:p>
-    <w:p>
-      <w:pPr>
-        <w:pStyle w:val="Heading2"/>
-      </w:pPr>
-      <w:bookmarkStart w:id="11" w:name="_Toc176593848"/>
-      <w:r>
-        <w:t>Security Constraints</w:t>
-      </w:r>
-      <w:bookmarkEnd w:id="11"/>
-    </w:p>
-    <w:p>
-      <w:r>
-        <w:t>Login/Registration security will be handled via Firebase (add basic features)</w:t>
-      </w:r>
-    </w:p>
-    <w:p>
-      <w:pPr>
-        <w:pStyle w:val="Heading2"/>
-      </w:pPr>
-      <w:bookmarkStart w:id="12" w:name="_Toc176593849"/>
-      <w:r>
-        <w:t>Interface Constraints</w:t>
-      </w:r>
-      <w:bookmarkEnd w:id="12"/>
-    </w:p>
-    <w:p/>
-    <w:p>
-      <w:pPr>
-        <w:pStyle w:val="Heading2"/>
-      </w:pPr>
-      <w:bookmarkStart w:id="13" w:name="_Toc176593850"/>
-      <w:r>
-        <w:t>Performance Constraints</w:t>
-      </w:r>
-      <w:bookmarkEnd w:id="13"/>
-    </w:p>
-    <w:p/>
-    <w:p>
-      <w:pPr>
-        <w:pStyle w:val="Heading1"/>
-      </w:pPr>
-      <w:bookmarkStart w:id="14" w:name="_Toc176593851"/>
-      <w:r>
         <w:t>High level use case diagram</w:t>
       </w:r>
       <w:bookmarkEnd w:id="14"/>
@@ -2438,16 +2608,16 @@
 <file path=word/numbering.xml><?xml version="1.0" encoding="utf-8"?>
 <w:numbering xmlns:wpc="http://schemas.microsoft.com/office/word/2010/wordprocessingCanvas" xmlns:cx="http://schemas.microsoft.com/office/drawing/2014/chartex" xmlns:cx1="http://schemas.microsoft.com/office/drawing/2015/9/8/chartex" xmlns:cx2="http://schemas.microsoft.com/office/drawing/2015/10/21/chartex" xmlns:cx3="http://schemas.microsoft.com/office/drawing/2016/5/9/chartex" xmlns:cx4="http://schemas.microsoft.com/office/drawing/2016/5/10/chartex" xmlns:cx5="http://schemas.microsoft.com/office/drawing/2016/5/11/chartex" xmlns:cx6="http://schemas.microsoft.com/office/drawing/2016/5/12/chartex" xmlns:cx7="http://schemas.microsoft.com/office/drawing/2016/5/13/chartex" xmlns:cx8="http://schemas.microsoft.com/office/drawing/2016/5/14/chartex" xmlns:mc="http://schemas.openxmlformats.org/markup-compatibility/2006" xmlns:aink="http://schemas.microsoft.com/office/drawing/2016/ink" xmlns:am3d="http://schemas.microsoft.com/office/drawing/2017/model3d" xmlns:o="urn:schemas-microsoft-com:office:office" xmlns:oel="http://schemas.microsoft.com/office/2019/extlst" xmlns:r="http://schemas.openxmlformats.org/officeDocument/2006/relationships" xmlns:m="http://schemas.openxmlformats.org/officeDocument/2006/math" xmlns:v="urn:schemas-microsoft-com:vml" xmlns:wp14="http://schemas.microsoft.com/office/word/2010/wordprocessingDrawing" xmlns:wp="http://schemas.openxmlformats.org/drawingml/2006/wordprocessingDrawing" xmlns:w10="urn:schemas-microsoft-com:office:word" xmlns:w="http://schemas.openxmlformats.org/wordprocessingml/2006/main" xmlns:w14="http://schemas.microsoft.com/office/word/2010/wordml" xmlns:w15="http://schemas.microsoft.com/office/word/2012/wordml" xmlns:w16cex="http://schemas.microsoft.com/office/word/2018/wordml/cex" xmlns:w16cid="http://schemas.microsoft.com/office/word/2016/wordml/cid" xmlns:w16="http://schemas.microsoft.com/office/word/2018/wordml" xmlns:w16du="http://schemas.microsoft.com/office/word/2023/wordml/word16du" xmlns:w16sdtdh="http://schemas.microsoft.com/office/word/2020/wordml/sdtdatahash" xmlns:w16se="http://schemas.microsoft.com/office/word/2015/wordml/symex" xmlns:wpg="http://schemas.microsoft.com/office/word/2010/wordprocessingGroup" xmlns:wpi="http://schemas.microsoft.com/office/word/2010/wordprocessingInk" xmlns:wne="http://schemas.microsoft.com/office/word/2006/wordml" xmlns:wps="http://schemas.microsoft.com/office/word/2010/wordprocessingShape" mc:Ignorable="w14 w15 w16se w16cid w16 w16cex w16sdtdh w16du wp14">
   <w:abstractNum w:abstractNumId="0" w15:restartNumberingAfterBreak="0">
-    <w:nsid w:val="56BF1779"/>
+    <w:nsid w:val="38CA620F"/>
     <w:multiLevelType w:val="hybridMultilevel"/>
-    <w:tmpl w:val="46102D22"/>
+    <w:tmpl w:val="6884E5C0"/>
     <w:lvl w:ilvl="0" w:tplc="1C090001">
       <w:start w:val="1"/>
       <w:numFmt w:val="bullet"/>
       <w:lvlText w:val=""/>
       <w:lvlJc w:val="left"/>
       <w:pPr>
-        <w:ind w:left="768" w:hanging="360"/>
+        <w:ind w:left="720" w:hanging="360"/>
       </w:pPr>
       <w:rPr>
         <w:rFonts w:ascii="Symbol" w:hAnsi="Symbol" w:hint="default"/>
@@ -2459,7 +2629,7 @@
       <w:lvlText w:val="o"/>
       <w:lvlJc w:val="left"/>
       <w:pPr>
-        <w:ind w:left="1488" w:hanging="360"/>
+        <w:ind w:left="1440" w:hanging="360"/>
       </w:pPr>
       <w:rPr>
         <w:rFonts w:ascii="Courier New" w:hAnsi="Courier New" w:cs="Courier New" w:hint="default"/>
@@ -2471,7 +2641,7 @@
       <w:lvlText w:val=""/>
       <w:lvlJc w:val="left"/>
       <w:pPr>
-        <w:ind w:left="2208" w:hanging="360"/>
+        <w:ind w:left="2160" w:hanging="360"/>
       </w:pPr>
       <w:rPr>
         <w:rFonts w:ascii="Wingdings" w:hAnsi="Wingdings" w:hint="default"/>
@@ -2483,7 +2653,7 @@
       <w:lvlText w:val=""/>
       <w:lvlJc w:val="left"/>
       <w:pPr>
-        <w:ind w:left="2928" w:hanging="360"/>
+        <w:ind w:left="2880" w:hanging="360"/>
       </w:pPr>
       <w:rPr>
         <w:rFonts w:ascii="Symbol" w:hAnsi="Symbol" w:hint="default"/>
@@ -2495,7 +2665,7 @@
       <w:lvlText w:val="o"/>
       <w:lvlJc w:val="left"/>
       <w:pPr>
-        <w:ind w:left="3648" w:hanging="360"/>
+        <w:ind w:left="3600" w:hanging="360"/>
       </w:pPr>
       <w:rPr>
         <w:rFonts w:ascii="Courier New" w:hAnsi="Courier New" w:cs="Courier New" w:hint="default"/>
@@ -2507,7 +2677,7 @@
       <w:lvlText w:val=""/>
       <w:lvlJc w:val="left"/>
       <w:pPr>
-        <w:ind w:left="4368" w:hanging="360"/>
+        <w:ind w:left="4320" w:hanging="360"/>
       </w:pPr>
       <w:rPr>
         <w:rFonts w:ascii="Wingdings" w:hAnsi="Wingdings" w:hint="default"/>
@@ -2519,7 +2689,7 @@
       <w:lvlText w:val=""/>
       <w:lvlJc w:val="left"/>
       <w:pPr>
-        <w:ind w:left="5088" w:hanging="360"/>
+        <w:ind w:left="5040" w:hanging="360"/>
       </w:pPr>
       <w:rPr>
         <w:rFonts w:ascii="Symbol" w:hAnsi="Symbol" w:hint="default"/>
@@ -2531,7 +2701,7 @@
       <w:lvlText w:val="o"/>
       <w:lvlJc w:val="left"/>
       <w:pPr>
-        <w:ind w:left="5808" w:hanging="360"/>
+        <w:ind w:left="5760" w:hanging="360"/>
       </w:pPr>
       <w:rPr>
         <w:rFonts w:ascii="Courier New" w:hAnsi="Courier New" w:cs="Courier New" w:hint="default"/>
@@ -2543,6 +2713,119 @@
       <w:lvlText w:val=""/>
       <w:lvlJc w:val="left"/>
       <w:pPr>
+        <w:ind w:left="6480" w:hanging="360"/>
+      </w:pPr>
+      <w:rPr>
+        <w:rFonts w:ascii="Wingdings" w:hAnsi="Wingdings" w:hint="default"/>
+      </w:rPr>
+    </w:lvl>
+  </w:abstractNum>
+  <w:abstractNum w:abstractNumId="1" w15:restartNumberingAfterBreak="0">
+    <w:nsid w:val="56BF1779"/>
+    <w:multiLevelType w:val="hybridMultilevel"/>
+    <w:tmpl w:val="46102D22"/>
+    <w:lvl w:ilvl="0" w:tplc="1C090001">
+      <w:start w:val="1"/>
+      <w:numFmt w:val="bullet"/>
+      <w:lvlText w:val=""/>
+      <w:lvlJc w:val="left"/>
+      <w:pPr>
+        <w:ind w:left="768" w:hanging="360"/>
+      </w:pPr>
+      <w:rPr>
+        <w:rFonts w:ascii="Symbol" w:hAnsi="Symbol" w:hint="default"/>
+      </w:rPr>
+    </w:lvl>
+    <w:lvl w:ilvl="1" w:tplc="1C090003" w:tentative="1">
+      <w:start w:val="1"/>
+      <w:numFmt w:val="bullet"/>
+      <w:lvlText w:val="o"/>
+      <w:lvlJc w:val="left"/>
+      <w:pPr>
+        <w:ind w:left="1488" w:hanging="360"/>
+      </w:pPr>
+      <w:rPr>
+        <w:rFonts w:ascii="Courier New" w:hAnsi="Courier New" w:cs="Courier New" w:hint="default"/>
+      </w:rPr>
+    </w:lvl>
+    <w:lvl w:ilvl="2" w:tplc="1C090005" w:tentative="1">
+      <w:start w:val="1"/>
+      <w:numFmt w:val="bullet"/>
+      <w:lvlText w:val=""/>
+      <w:lvlJc w:val="left"/>
+      <w:pPr>
+        <w:ind w:left="2208" w:hanging="360"/>
+      </w:pPr>
+      <w:rPr>
+        <w:rFonts w:ascii="Wingdings" w:hAnsi="Wingdings" w:hint="default"/>
+      </w:rPr>
+    </w:lvl>
+    <w:lvl w:ilvl="3" w:tplc="1C090001" w:tentative="1">
+      <w:start w:val="1"/>
+      <w:numFmt w:val="bullet"/>
+      <w:lvlText w:val=""/>
+      <w:lvlJc w:val="left"/>
+      <w:pPr>
+        <w:ind w:left="2928" w:hanging="360"/>
+      </w:pPr>
+      <w:rPr>
+        <w:rFonts w:ascii="Symbol" w:hAnsi="Symbol" w:hint="default"/>
+      </w:rPr>
+    </w:lvl>
+    <w:lvl w:ilvl="4" w:tplc="1C090003" w:tentative="1">
+      <w:start w:val="1"/>
+      <w:numFmt w:val="bullet"/>
+      <w:lvlText w:val="o"/>
+      <w:lvlJc w:val="left"/>
+      <w:pPr>
+        <w:ind w:left="3648" w:hanging="360"/>
+      </w:pPr>
+      <w:rPr>
+        <w:rFonts w:ascii="Courier New" w:hAnsi="Courier New" w:cs="Courier New" w:hint="default"/>
+      </w:rPr>
+    </w:lvl>
+    <w:lvl w:ilvl="5" w:tplc="1C090005" w:tentative="1">
+      <w:start w:val="1"/>
+      <w:numFmt w:val="bullet"/>
+      <w:lvlText w:val=""/>
+      <w:lvlJc w:val="left"/>
+      <w:pPr>
+        <w:ind w:left="4368" w:hanging="360"/>
+      </w:pPr>
+      <w:rPr>
+        <w:rFonts w:ascii="Wingdings" w:hAnsi="Wingdings" w:hint="default"/>
+      </w:rPr>
+    </w:lvl>
+    <w:lvl w:ilvl="6" w:tplc="1C090001" w:tentative="1">
+      <w:start w:val="1"/>
+      <w:numFmt w:val="bullet"/>
+      <w:lvlText w:val=""/>
+      <w:lvlJc w:val="left"/>
+      <w:pPr>
+        <w:ind w:left="5088" w:hanging="360"/>
+      </w:pPr>
+      <w:rPr>
+        <w:rFonts w:ascii="Symbol" w:hAnsi="Symbol" w:hint="default"/>
+      </w:rPr>
+    </w:lvl>
+    <w:lvl w:ilvl="7" w:tplc="1C090003" w:tentative="1">
+      <w:start w:val="1"/>
+      <w:numFmt w:val="bullet"/>
+      <w:lvlText w:val="o"/>
+      <w:lvlJc w:val="left"/>
+      <w:pPr>
+        <w:ind w:left="5808" w:hanging="360"/>
+      </w:pPr>
+      <w:rPr>
+        <w:rFonts w:ascii="Courier New" w:hAnsi="Courier New" w:cs="Courier New" w:hint="default"/>
+      </w:rPr>
+    </w:lvl>
+    <w:lvl w:ilvl="8" w:tplc="1C090005" w:tentative="1">
+      <w:start w:val="1"/>
+      <w:numFmt w:val="bullet"/>
+      <w:lvlText w:val=""/>
+      <w:lvlJc w:val="left"/>
+      <w:pPr>
         <w:ind w:left="6528" w:hanging="360"/>
       </w:pPr>
       <w:rPr>
@@ -2551,6 +2834,9 @@
     </w:lvl>
   </w:abstractNum>
   <w:num w:numId="1" w16cid:durableId="1635018650">
+    <w:abstractNumId w:val="1"/>
+  </w:num>
+  <w:num w:numId="2" w16cid:durableId="828062785">
     <w:abstractNumId w:val="0"/>
   </w:num>
 </w:numbering>

</xml_diff>

<commit_message>
Edited project scope and objectives
Added Plan to address objectives and Information scope. Fixed doc layout
</commit_message>
<xml_diff>
--- a/Requirements Documentation/Requirements Doc.docx
+++ b/Requirements Documentation/Requirements Doc.docx
@@ -6,54 +6,35 @@
     <w:bookmarkEnd w:id="0" w:displacedByCustomXml="next"/>
     <w:sdt>
       <w:sdtPr>
-        <w:rPr>
-          <w:rFonts w:ascii="Arial" w:hAnsi="Arial" w:cs="Arial"/>
-        </w:rPr>
         <w:id w:val="-2043197961"/>
         <w:docPartObj>
           <w:docPartGallery w:val="Cover Pages"/>
           <w:docPartUnique/>
         </w:docPartObj>
       </w:sdtPr>
-      <w:sdtEndPr>
-        <w:rPr>
-          <w:rFonts w:asciiTheme="minorHAnsi" w:hAnsiTheme="minorHAnsi" w:cstheme="minorBidi"/>
-        </w:rPr>
-      </w:sdtEndPr>
       <w:sdtContent>
         <w:p>
           <w:pPr>
-            <w:spacing w:after="41"/>
-            <w:ind w:left="1810"/>
             <w:rPr>
-              <w:rFonts w:ascii="Arial" w:hAnsi="Arial" w:cs="Arial"/>
+              <w:rFonts w:asciiTheme="majorHAnsi" w:hAnsiTheme="majorHAnsi" w:cstheme="majorBidi"/>
             </w:rPr>
           </w:pPr>
           <w:r>
             <w:rPr>
-              <w:rFonts w:ascii="Arial" w:hAnsi="Arial" w:cs="Arial"/>
               <w:noProof/>
             </w:rPr>
             <w:drawing>
-              <wp:anchor distT="0" distB="0" distL="114300" distR="114300" simplePos="0" relativeHeight="251659264" behindDoc="1" locked="0" layoutInCell="1" allowOverlap="1" wp14:anchorId="43ECCF25" wp14:editId="6ED39415">
+              <wp:anchor distT="0" distB="0" distL="114300" distR="114300" simplePos="0" relativeHeight="251659264" behindDoc="1" locked="0" layoutInCell="1" allowOverlap="1" wp14:anchorId="43ECCF25" wp14:editId="070CE78C">
                 <wp:simplePos x="0" y="0"/>
-                <wp:positionH relativeFrom="column">
-                  <wp:posOffset>21211</wp:posOffset>
+                <wp:positionH relativeFrom="margin">
+                  <wp:posOffset>-139065</wp:posOffset>
                 </wp:positionH>
-                <wp:positionV relativeFrom="paragraph">
-                  <wp:posOffset>346</wp:posOffset>
+                <wp:positionV relativeFrom="margin">
+                  <wp:posOffset>0</wp:posOffset>
                 </wp:positionV>
-                <wp:extent cx="5731510" cy="1470982"/>
-                <wp:effectExtent l="0" t="0" r="2540" b="0"/>
-                <wp:wrapTight wrapText="bothSides">
-                  <wp:wrapPolygon edited="0">
-                    <wp:start x="0" y="0"/>
-                    <wp:lineTo x="0" y="21264"/>
-                    <wp:lineTo x="21538" y="21264"/>
-                    <wp:lineTo x="21538" y="0"/>
-                    <wp:lineTo x="0" y="0"/>
-                  </wp:wrapPolygon>
-                </wp:wrapTight>
+                <wp:extent cx="6123305" cy="1571625"/>
+                <wp:effectExtent l="0" t="0" r="0" b="9525"/>
+                <wp:wrapSquare wrapText="bothSides"/>
                 <wp:docPr id="17" name="Picture 1" descr="https://www.mandela.ac.za/www/media/Store/images/About%20NMMU/Logo-blue-on-white.png"/>
                 <wp:cNvGraphicFramePr>
                   <a:graphicFrameLocks xmlns:a="http://schemas.openxmlformats.org/drawingml/2006/main" noChangeAspect="1"/>
@@ -83,7 +64,7 @@
                       <pic:spPr bwMode="auto">
                         <a:xfrm>
                           <a:off x="0" y="0"/>
-                          <a:ext cx="5731510" cy="1470982"/>
+                          <a:ext cx="6123305" cy="1571625"/>
                         </a:xfrm>
                         <a:prstGeom prst="rect">
                           <a:avLst/>
@@ -96,23 +77,14 @@
                     </pic:pic>
                   </a:graphicData>
                 </a:graphic>
+                <wp14:sizeRelH relativeFrom="margin">
+                  <wp14:pctWidth>0</wp14:pctWidth>
+                </wp14:sizeRelH>
+                <wp14:sizeRelV relativeFrom="margin">
+                  <wp14:pctHeight>0</wp14:pctHeight>
+                </wp14:sizeRelV>
               </wp:anchor>
             </w:drawing>
-          </w:r>
-        </w:p>
-        <w:p>
-          <w:pPr>
-            <w:spacing w:after="0"/>
-            <w:rPr>
-              <w:rFonts w:ascii="Arial" w:hAnsi="Arial" w:cs="Arial"/>
-            </w:rPr>
-          </w:pPr>
-          <w:r>
-            <w:rPr>
-              <w:rFonts w:ascii="Arial" w:eastAsia="Arial" w:hAnsi="Arial" w:cs="Arial"/>
-              <w:b/>
-            </w:rPr>
-            <w:t xml:space="preserve"> </w:t>
           </w:r>
         </w:p>
         <w:p>
@@ -180,13 +152,16 @@
         </w:p>
         <w:p>
           <w:pPr>
-            <w:spacing w:after="2"/>
+            <w:spacing w:after="2" w:line="264" w:lineRule="auto"/>
             <w:ind w:right="50"/>
             <w:jc w:val="center"/>
             <w:rPr>
               <w:rFonts w:ascii="Arial" w:eastAsia="Arial" w:hAnsi="Arial" w:cs="Arial"/>
               <w:b/>
               <w:color w:val="FF0000"/>
+              <w:kern w:val="0"/>
+              <w:szCs w:val="20"/>
+              <w14:ligatures w14:val="none"/>
             </w:rPr>
           </w:pPr>
           <w:r>
@@ -194,8 +169,44 @@
               <w:rFonts w:ascii="Arial" w:eastAsia="Arial" w:hAnsi="Arial" w:cs="Arial"/>
               <w:b/>
               <w:color w:val="FF0000"/>
+              <w:kern w:val="0"/>
+              <w:szCs w:val="20"/>
+              <w14:ligatures w14:val="none"/>
             </w:rPr>
-            <w:t>Module Name (Module Code)</w:t>
+            <w:t>IT PROJECT 3 (</w:t>
+          </w:r>
+          <w:r>
+            <w:rPr>
+              <w:rFonts w:ascii="Arial" w:eastAsia="Arial" w:hAnsi="Arial" w:cs="Arial"/>
+              <w:b/>
+              <w:color w:val="FF0000"/>
+              <w:kern w:val="0"/>
+              <w:szCs w:val="20"/>
+              <w14:ligatures w14:val="none"/>
+            </w:rPr>
+            <w:t>ITPV302</w:t>
+          </w:r>
+          <w:r>
+            <w:rPr>
+              <w:rFonts w:ascii="Arial" w:eastAsia="Arial" w:hAnsi="Arial" w:cs="Arial"/>
+              <w:b/>
+              <w:color w:val="FF0000"/>
+              <w:kern w:val="0"/>
+              <w:szCs w:val="20"/>
+              <w14:ligatures w14:val="none"/>
+            </w:rPr>
+            <w:t>)</w:t>
+          </w:r>
+          <w:r>
+            <w:rPr>
+              <w:rFonts w:ascii="Arial" w:eastAsia="Arial" w:hAnsi="Arial" w:cs="Arial"/>
+              <w:b/>
+              <w:color w:val="FF0000"/>
+              <w:kern w:val="0"/>
+              <w:szCs w:val="20"/>
+              <w14:ligatures w14:val="none"/>
+            </w:rPr>
+            <w:t xml:space="preserve"> </w:t>
           </w:r>
         </w:p>
         <w:p>
@@ -243,20 +254,28 @@
               <w:b/>
               <w:color w:val="FF0000"/>
             </w:rPr>
-            <w:t>Date</w:t>
+            <w:t>27 September 2024</w:t>
           </w:r>
         </w:p>
         <w:p>
           <w:pPr>
-            <w:spacing w:after="2"/>
+            <w:spacing w:after="240"/>
             <w:ind w:right="50"/>
             <w:jc w:val="center"/>
             <w:rPr>
               <w:rFonts w:ascii="Arial" w:eastAsia="Arial" w:hAnsi="Arial" w:cs="Arial"/>
               <w:b/>
-              <w:i/>
               <w:color w:val="FF0000"/>
-              <w:sz w:val="28"/>
+            </w:rPr>
+          </w:pPr>
+        </w:p>
+        <w:p>
+          <w:pPr>
+            <w:spacing w:after="0"/>
+            <w:ind w:left="26"/>
+            <w:jc w:val="center"/>
+            <w:rPr>
+              <w:rFonts w:ascii="Arial" w:hAnsi="Arial" w:cs="Arial"/>
             </w:rPr>
           </w:pPr>
           <w:r>
@@ -267,18 +286,8 @@
               <w:color w:val="FF0000"/>
               <w:sz w:val="28"/>
             </w:rPr>
-            <w:t>Assessment Name</w:t>
+            <w:t>System Requirements, Specifications and Technical Design</w:t>
           </w:r>
-        </w:p>
-        <w:p>
-          <w:pPr>
-            <w:spacing w:after="0"/>
-            <w:ind w:left="26"/>
-            <w:jc w:val="center"/>
-            <w:rPr>
-              <w:rFonts w:ascii="Arial" w:hAnsi="Arial" w:cs="Arial"/>
-            </w:rPr>
-          </w:pPr>
           <w:r>
             <w:rPr>
               <w:rFonts w:ascii="Arial" w:eastAsia="Arial" w:hAnsi="Arial" w:cs="Arial"/>
@@ -380,7 +389,6 @@
           <w:pPr>
             <w:spacing w:after="2"/>
             <w:ind w:right="45"/>
-            <w:jc w:val="center"/>
             <w:rPr>
               <w:rFonts w:ascii="Arial" w:eastAsia="Arial" w:hAnsi="Arial" w:cs="Arial"/>
               <w:b/>
@@ -391,29 +399,6 @@
           <w:pPr>
             <w:spacing w:after="2"/>
             <w:ind w:right="45"/>
-            <w:jc w:val="center"/>
-            <w:rPr>
-              <w:rFonts w:ascii="Arial" w:eastAsia="Arial" w:hAnsi="Arial" w:cs="Arial"/>
-              <w:b/>
-            </w:rPr>
-          </w:pPr>
-        </w:p>
-        <w:p>
-          <w:pPr>
-            <w:spacing w:after="2"/>
-            <w:ind w:right="45"/>
-            <w:jc w:val="center"/>
-            <w:rPr>
-              <w:rFonts w:ascii="Arial" w:eastAsia="Arial" w:hAnsi="Arial" w:cs="Arial"/>
-              <w:b/>
-            </w:rPr>
-          </w:pPr>
-        </w:p>
-        <w:p>
-          <w:pPr>
-            <w:spacing w:after="2"/>
-            <w:ind w:right="45"/>
-            <w:jc w:val="center"/>
             <w:rPr>
               <w:rFonts w:ascii="Arial" w:eastAsia="Arial" w:hAnsi="Arial" w:cs="Arial"/>
               <w:b/>
@@ -639,9 +624,23 @@
                     <w:b/>
                     <w:bCs/>
                     <w:noProof/>
+                    <w:sz w:val="24"/>
+                    <w:szCs w:val="24"/>
                     <w:lang w:eastAsia="en-ZA"/>
                   </w:rPr>
                 </w:pPr>
+                <w:r>
+                  <w:rPr>
+                    <w:rFonts w:ascii="Arial" w:hAnsi="Arial" w:cs="Arial"/>
+                    <w:b/>
+                    <w:bCs/>
+                    <w:noProof/>
+                    <w:sz w:val="24"/>
+                    <w:szCs w:val="24"/>
+                    <w:lang w:eastAsia="en-ZA"/>
+                  </w:rPr>
+                  <w:t>Prof Bertram Haskins</w:t>
+                </w:r>
               </w:p>
             </w:tc>
             <w:tc>
@@ -658,17 +657,63 @@
               </w:tcPr>
               <w:p>
                 <w:pPr>
-                  <w:tabs>
-                    <w:tab w:val="left" w:pos="567"/>
-                  </w:tabs>
-                  <w:spacing w:before="60" w:after="60"/>
-                  <w:rPr>
-                    <w:rFonts w:ascii="Arial" w:hAnsi="Arial" w:cs="Arial"/>
+                  <w:rPr>
                     <w:noProof/>
                     <w:color w:val="FF0000"/>
+                    <w:sz w:val="28"/>
+                    <w:szCs w:val="28"/>
                     <w:lang w:eastAsia="en-ZA"/>
                   </w:rPr>
                 </w:pPr>
+                <w:r>
+                  <w:rPr>
+                    <w:noProof/>
+                    <w:color w:val="FF0000"/>
+                    <w:sz w:val="28"/>
+                    <w:szCs w:val="28"/>
+                    <w:lang w:eastAsia="en-ZA"/>
+                  </w:rPr>
+                  <w:t xml:space="preserve">Nathan Rogers </w:t>
+                </w:r>
+              </w:p>
+              <w:p>
+                <w:pPr>
+                  <w:rPr>
+                    <w:noProof/>
+                    <w:color w:val="FF0000"/>
+                    <w:sz w:val="28"/>
+                    <w:szCs w:val="28"/>
+                    <w:lang w:eastAsia="en-ZA"/>
+                  </w:rPr>
+                </w:pPr>
+                <w:r>
+                  <w:rPr>
+                    <w:noProof/>
+                    <w:color w:val="FF0000"/>
+                    <w:sz w:val="28"/>
+                    <w:szCs w:val="28"/>
+                    <w:lang w:eastAsia="en-ZA"/>
+                  </w:rPr>
+                  <w:t>Zanele Mndaweni</w:t>
+                </w:r>
+              </w:p>
+              <w:p>
+                <w:pPr>
+                  <w:rPr>
+                    <w:noProof/>
+                    <w:lang w:eastAsia="en-ZA"/>
+                  </w:rPr>
+                </w:pPr>
+                <w:r>
+                  <w:rPr>
+                    <w:noProof/>
+                    <w:color w:val="FF0000"/>
+                    <w:sz w:val="28"/>
+                    <w:szCs w:val="28"/>
+                    <w:lang w:eastAsia="en-ZA"/>
+                  </w:rPr>
+                  <w:t>Max Naidoo</w:t>
+                </w:r>
               </w:p>
             </w:tc>
             <w:tc>
@@ -688,6 +733,62 @@
                   <w:tabs>
                     <w:tab w:val="left" w:pos="567"/>
                   </w:tabs>
+                  <w:spacing w:before="60" w:after="60" w:line="264" w:lineRule="auto"/>
+                  <w:jc w:val="center"/>
+                  <w:rPr>
+                    <w:rFonts w:asciiTheme="majorHAnsi" w:eastAsiaTheme="minorEastAsia" w:hAnsiTheme="majorHAnsi" w:cstheme="majorHAnsi"/>
+                    <w:noProof/>
+                    <w:color w:val="FF0000"/>
+                    <w:sz w:val="28"/>
+                    <w:szCs w:val="28"/>
+                    <w:lang w:eastAsia="en-ZA"/>
+                  </w:rPr>
+                </w:pPr>
+                <w:r>
+                  <w:rPr>
+                    <w:rFonts w:asciiTheme="majorHAnsi" w:eastAsiaTheme="minorEastAsia" w:hAnsiTheme="majorHAnsi" w:cstheme="majorHAnsi"/>
+                    <w:noProof/>
+                    <w:color w:val="FF0000"/>
+                    <w:sz w:val="28"/>
+                    <w:szCs w:val="28"/>
+                    <w:lang w:eastAsia="en-ZA"/>
+                  </w:rPr>
+                  <w:t>221412581</w:t>
+                </w:r>
+              </w:p>
+              <w:p>
+                <w:pPr>
+                  <w:tabs>
+                    <w:tab w:val="left" w:pos="567"/>
+                  </w:tabs>
+                  <w:spacing w:before="60" w:after="60" w:line="264" w:lineRule="auto"/>
+                  <w:jc w:val="center"/>
+                  <w:rPr>
+                    <w:rFonts w:asciiTheme="majorHAnsi" w:eastAsiaTheme="minorEastAsia" w:hAnsiTheme="majorHAnsi" w:cstheme="majorHAnsi"/>
+                    <w:noProof/>
+                    <w:color w:val="FF0000"/>
+                    <w:sz w:val="28"/>
+                    <w:szCs w:val="28"/>
+                    <w:lang w:eastAsia="en-ZA"/>
+                  </w:rPr>
+                </w:pPr>
+                <w:r>
+                  <w:rPr>
+                    <w:rFonts w:asciiTheme="majorHAnsi" w:eastAsiaTheme="minorEastAsia" w:hAnsiTheme="majorHAnsi" w:cstheme="majorHAnsi"/>
+                    <w:noProof/>
+                    <w:color w:val="FF0000"/>
+                    <w:sz w:val="28"/>
+                    <w:szCs w:val="28"/>
+                    <w:lang w:eastAsia="en-ZA"/>
+                  </w:rPr>
+                  <w:t>225097524</w:t>
+                </w:r>
+              </w:p>
+              <w:p>
+                <w:pPr>
+                  <w:tabs>
+                    <w:tab w:val="left" w:pos="567"/>
+                  </w:tabs>
                   <w:spacing w:before="60" w:after="60"/>
                   <w:jc w:val="center"/>
                   <w:rPr>
@@ -697,6 +798,17 @@
                     <w:lang w:eastAsia="en-ZA"/>
                   </w:rPr>
                 </w:pPr>
+                <w:r>
+                  <w:rPr>
+                    <w:rFonts w:asciiTheme="majorHAnsi" w:eastAsiaTheme="minorEastAsia" w:hAnsiTheme="majorHAnsi" w:cstheme="majorHAnsi"/>
+                    <w:noProof/>
+                    <w:color w:val="FF0000"/>
+                    <w:sz w:val="28"/>
+                    <w:szCs w:val="28"/>
+                    <w:lang w:eastAsia="en-ZA"/>
+                  </w:rPr>
+                  <w:t>225227053</w:t>
+                </w:r>
               </w:p>
             </w:tc>
             <w:tc>
@@ -761,6 +873,7 @@
           </w:sdtPr>
           <w:sdtEndPr>
             <w:rPr>
+              <w:rFonts w:ascii="Calibri Light" w:hAnsi="Calibri Light"/>
               <w:b/>
               <w:bCs/>
               <w:noProof/>
@@ -777,12 +890,19 @@
             </w:p>
             <w:p>
               <w:pPr>
+                <w:rPr>
+                  <w:lang w:val="en-US"/>
+                </w:rPr>
+              </w:pPr>
+            </w:p>
+            <w:p>
+              <w:pPr>
                 <w:pStyle w:val="TOC1"/>
                 <w:tabs>
                   <w:tab w:val="right" w:leader="dot" w:pos="9016"/>
                 </w:tabs>
                 <w:rPr>
-                  <w:rFonts w:eastAsiaTheme="minorEastAsia"/>
+                  <w:rFonts w:asciiTheme="minorHAnsi" w:eastAsiaTheme="minorEastAsia" w:hAnsiTheme="minorHAnsi"/>
                   <w:noProof/>
                   <w:lang w:eastAsia="en-ZA"/>
                 </w:rPr>
@@ -796,13 +916,13 @@
               <w:r>
                 <w:fldChar w:fldCharType="separate"/>
               </w:r>
-              <w:hyperlink w:anchor="_Toc176593838" w:history="1">
+              <w:hyperlink w:anchor="_Toc177134151" w:history="1">
                 <w:r>
                   <w:rPr>
                     <w:rStyle w:val="Hyperlink"/>
                     <w:noProof/>
                   </w:rPr>
-                  <w:t>Plan to address objectives</w:t>
+                  <w:t>2. Introduction</w:t>
                 </w:r>
                 <w:r>
                   <w:rPr>
@@ -823,7 +943,7 @@
                     <w:noProof/>
                     <w:webHidden/>
                   </w:rPr>
-                  <w:instrText xml:space="preserve"> PAGEREF _Toc176593838 \h </w:instrText>
+                  <w:instrText xml:space="preserve"> PAGEREF _Toc177134151 \h </w:instrText>
                 </w:r>
                 <w:r>
                   <w:rPr>
@@ -861,18 +981,18 @@
                   <w:tab w:val="right" w:leader="dot" w:pos="9016"/>
                 </w:tabs>
                 <w:rPr>
-                  <w:rFonts w:eastAsiaTheme="minorEastAsia"/>
+                  <w:rFonts w:asciiTheme="minorHAnsi" w:eastAsiaTheme="minorEastAsia" w:hAnsiTheme="minorHAnsi"/>
                   <w:noProof/>
                   <w:lang w:eastAsia="en-ZA"/>
                 </w:rPr>
               </w:pPr>
-              <w:hyperlink w:anchor="_Toc176593839" w:history="1">
+              <w:hyperlink w:anchor="_Toc177134152" w:history="1">
                 <w:r>
                   <w:rPr>
                     <w:rStyle w:val="Hyperlink"/>
                     <w:noProof/>
                   </w:rPr>
-                  <w:t>Project Scope</w:t>
+                  <w:t>2.1 Plan to address objectives</w:t>
                 </w:r>
                 <w:r>
                   <w:rPr>
@@ -893,7 +1013,7 @@
                     <w:noProof/>
                     <w:webHidden/>
                   </w:rPr>
-                  <w:instrText xml:space="preserve"> PAGEREF _Toc176593839 \h </w:instrText>
+                  <w:instrText xml:space="preserve"> PAGEREF _Toc177134152 \h </w:instrText>
                 </w:r>
                 <w:r>
                   <w:rPr>
@@ -913,7 +1033,77 @@
                     <w:noProof/>
                     <w:webHidden/>
                   </w:rPr>
-                  <w:t>2</w:t>
+                  <w:t>3</w:t>
+                </w:r>
+                <w:r>
+                  <w:rPr>
+                    <w:noProof/>
+                    <w:webHidden/>
+                  </w:rPr>
+                  <w:fldChar w:fldCharType="end"/>
+                </w:r>
+              </w:hyperlink>
+            </w:p>
+            <w:p>
+              <w:pPr>
+                <w:pStyle w:val="TOC1"/>
+                <w:tabs>
+                  <w:tab w:val="right" w:leader="dot" w:pos="9016"/>
+                </w:tabs>
+                <w:rPr>
+                  <w:rFonts w:asciiTheme="minorHAnsi" w:eastAsiaTheme="minorEastAsia" w:hAnsiTheme="minorHAnsi"/>
+                  <w:noProof/>
+                  <w:lang w:eastAsia="en-ZA"/>
+                </w:rPr>
+              </w:pPr>
+              <w:hyperlink w:anchor="_Toc177134153" w:history="1">
+                <w:r>
+                  <w:rPr>
+                    <w:rStyle w:val="Hyperlink"/>
+                    <w:noProof/>
+                  </w:rPr>
+                  <w:t>2.2 Project Scope</w:t>
+                </w:r>
+                <w:r>
+                  <w:rPr>
+                    <w:noProof/>
+                    <w:webHidden/>
+                  </w:rPr>
+                  <w:tab/>
+                </w:r>
+                <w:r>
+                  <w:rPr>
+                    <w:noProof/>
+                    <w:webHidden/>
+                  </w:rPr>
+                  <w:fldChar w:fldCharType="begin"/>
+                </w:r>
+                <w:r>
+                  <w:rPr>
+                    <w:noProof/>
+                    <w:webHidden/>
+                  </w:rPr>
+                  <w:instrText xml:space="preserve"> PAGEREF _Toc177134153 \h </w:instrText>
+                </w:r>
+                <w:r>
+                  <w:rPr>
+                    <w:noProof/>
+                    <w:webHidden/>
+                  </w:rPr>
+                </w:r>
+                <w:r>
+                  <w:rPr>
+                    <w:noProof/>
+                    <w:webHidden/>
+                  </w:rPr>
+                  <w:fldChar w:fldCharType="separate"/>
+                </w:r>
+                <w:r>
+                  <w:rPr>
+                    <w:noProof/>
+                    <w:webHidden/>
+                  </w:rPr>
+                  <w:t>5</w:t>
                 </w:r>
                 <w:r>
                   <w:rPr>
@@ -931,18 +1121,18 @@
                   <w:tab w:val="right" w:leader="dot" w:pos="9016"/>
                 </w:tabs>
                 <w:rPr>
-                  <w:rFonts w:eastAsiaTheme="minorEastAsia"/>
+                  <w:rFonts w:asciiTheme="minorHAnsi" w:eastAsiaTheme="minorEastAsia" w:hAnsiTheme="minorHAnsi"/>
                   <w:noProof/>
                   <w:lang w:eastAsia="en-ZA"/>
                 </w:rPr>
               </w:pPr>
-              <w:hyperlink w:anchor="_Toc176593840" w:history="1">
+              <w:hyperlink w:anchor="_Toc177134154" w:history="1">
                 <w:r>
                   <w:rPr>
                     <w:rStyle w:val="Hyperlink"/>
                     <w:noProof/>
                   </w:rPr>
-                  <w:t>Information Scope</w:t>
+                  <w:t>2.1 Information Scope</w:t>
                 </w:r>
                 <w:r>
                   <w:rPr>
@@ -963,7 +1153,7 @@
                     <w:noProof/>
                     <w:webHidden/>
                   </w:rPr>
-                  <w:instrText xml:space="preserve"> PAGEREF _Toc176593840 \h </w:instrText>
+                  <w:instrText xml:space="preserve"> PAGEREF _Toc177134154 \h </w:instrText>
                 </w:r>
                 <w:r>
                   <w:rPr>
@@ -983,7 +1173,7 @@
                     <w:noProof/>
                     <w:webHidden/>
                   </w:rPr>
-                  <w:t>2</w:t>
+                  <w:t>5</w:t>
                 </w:r>
                 <w:r>
                   <w:rPr>
@@ -1001,18 +1191,18 @@
                   <w:tab w:val="right" w:leader="dot" w:pos="9016"/>
                 </w:tabs>
                 <w:rPr>
-                  <w:rFonts w:eastAsiaTheme="minorEastAsia"/>
+                  <w:rFonts w:asciiTheme="minorHAnsi" w:eastAsiaTheme="minorEastAsia" w:hAnsiTheme="minorHAnsi"/>
                   <w:noProof/>
                   <w:lang w:eastAsia="en-ZA"/>
                 </w:rPr>
               </w:pPr>
-              <w:hyperlink w:anchor="_Toc176593841" w:history="1">
+              <w:hyperlink w:anchor="_Toc177134155" w:history="1">
                 <w:r>
                   <w:rPr>
                     <w:rStyle w:val="Hyperlink"/>
                     <w:noProof/>
                   </w:rPr>
-                  <w:t>Functional Scope</w:t>
+                  <w:t>2.2 Functional Scope</w:t>
                 </w:r>
                 <w:r>
                   <w:rPr>
@@ -1033,7 +1223,7 @@
                     <w:noProof/>
                     <w:webHidden/>
                   </w:rPr>
-                  <w:instrText xml:space="preserve"> PAGEREF _Toc176593841 \h </w:instrText>
+                  <w:instrText xml:space="preserve"> PAGEREF _Toc177134155 \h </w:instrText>
                 </w:r>
                 <w:r>
                   <w:rPr>
@@ -1053,7 +1243,7 @@
                     <w:noProof/>
                     <w:webHidden/>
                   </w:rPr>
-                  <w:t>2</w:t>
+                  <w:t>6</w:t>
                 </w:r>
                 <w:r>
                   <w:rPr>
@@ -1071,18 +1261,18 @@
                   <w:tab w:val="right" w:leader="dot" w:pos="9016"/>
                 </w:tabs>
                 <w:rPr>
-                  <w:rFonts w:eastAsiaTheme="minorEastAsia"/>
+                  <w:rFonts w:asciiTheme="minorHAnsi" w:eastAsiaTheme="minorEastAsia" w:hAnsiTheme="minorHAnsi"/>
                   <w:noProof/>
                   <w:lang w:eastAsia="en-ZA"/>
                 </w:rPr>
               </w:pPr>
-              <w:hyperlink w:anchor="_Toc176593842" w:history="1">
+              <w:hyperlink w:anchor="_Toc177134156" w:history="1">
                 <w:r>
                   <w:rPr>
                     <w:rStyle w:val="Hyperlink"/>
                     <w:noProof/>
                   </w:rPr>
-                  <w:t>Communication Scope</w:t>
+                  <w:t>2.3 Communication Scope</w:t>
                 </w:r>
                 <w:r>
                   <w:rPr>
@@ -1103,7 +1293,7 @@
                     <w:noProof/>
                     <w:webHidden/>
                   </w:rPr>
-                  <w:instrText xml:space="preserve"> PAGEREF _Toc176593842 \h </w:instrText>
+                  <w:instrText xml:space="preserve"> PAGEREF _Toc177134156 \h </w:instrText>
                 </w:r>
                 <w:r>
                   <w:rPr>
@@ -1123,7 +1313,7 @@
                     <w:noProof/>
                     <w:webHidden/>
                   </w:rPr>
-                  <w:t>2</w:t>
+                  <w:t>6</w:t>
                 </w:r>
                 <w:r>
                   <w:rPr>
@@ -1141,18 +1331,18 @@
                   <w:tab w:val="right" w:leader="dot" w:pos="9016"/>
                 </w:tabs>
                 <w:rPr>
-                  <w:rFonts w:eastAsiaTheme="minorEastAsia"/>
+                  <w:rFonts w:asciiTheme="minorHAnsi" w:eastAsiaTheme="minorEastAsia" w:hAnsiTheme="minorHAnsi"/>
                   <w:noProof/>
                   <w:lang w:eastAsia="en-ZA"/>
                 </w:rPr>
               </w:pPr>
-              <w:hyperlink w:anchor="_Toc176593843" w:history="1">
+              <w:hyperlink w:anchor="_Toc177134157" w:history="1">
                 <w:r>
                   <w:rPr>
                     <w:rStyle w:val="Hyperlink"/>
                     <w:noProof/>
                   </w:rPr>
-                  <w:t>Business Requirements</w:t>
+                  <w:t>2.3 Business Requirements</w:t>
                 </w:r>
                 <w:r>
                   <w:rPr>
@@ -1173,7 +1363,7 @@
                     <w:noProof/>
                     <w:webHidden/>
                   </w:rPr>
-                  <w:instrText xml:space="preserve"> PAGEREF _Toc176593843 \h </w:instrText>
+                  <w:instrText xml:space="preserve"> PAGEREF _Toc177134157 \h </w:instrText>
                 </w:r>
                 <w:r>
                   <w:rPr>
@@ -1193,7 +1383,7 @@
                     <w:noProof/>
                     <w:webHidden/>
                   </w:rPr>
-                  <w:t>2</w:t>
+                  <w:t>7</w:t>
                 </w:r>
                 <w:r>
                   <w:rPr>
@@ -1211,18 +1401,18 @@
                   <w:tab w:val="right" w:leader="dot" w:pos="9016"/>
                 </w:tabs>
                 <w:rPr>
-                  <w:rFonts w:eastAsiaTheme="minorEastAsia"/>
+                  <w:rFonts w:asciiTheme="minorHAnsi" w:eastAsiaTheme="minorEastAsia" w:hAnsiTheme="minorHAnsi"/>
                   <w:noProof/>
                   <w:lang w:eastAsia="en-ZA"/>
                 </w:rPr>
               </w:pPr>
-              <w:hyperlink w:anchor="_Toc176593844" w:history="1">
+              <w:hyperlink w:anchor="_Toc177134158" w:history="1">
                 <w:r>
                   <w:rPr>
                     <w:rStyle w:val="Hyperlink"/>
                     <w:noProof/>
                   </w:rPr>
-                  <w:t>Hardware and Software Requirements</w:t>
+                  <w:t>2.4 Hardware and Software Requirements</w:t>
                 </w:r>
                 <w:r>
                   <w:rPr>
@@ -1243,7 +1433,7 @@
                     <w:noProof/>
                     <w:webHidden/>
                   </w:rPr>
-                  <w:instrText xml:space="preserve"> PAGEREF _Toc176593844 \h </w:instrText>
+                  <w:instrText xml:space="preserve"> PAGEREF _Toc177134158 \h </w:instrText>
                 </w:r>
                 <w:r>
                   <w:rPr>
@@ -1263,7 +1453,7 @@
                     <w:noProof/>
                     <w:webHidden/>
                   </w:rPr>
-                  <w:t>2</w:t>
+                  <w:t>8</w:t>
                 </w:r>
                 <w:r>
                   <w:rPr>
@@ -1281,18 +1471,18 @@
                   <w:tab w:val="right" w:leader="dot" w:pos="9016"/>
                 </w:tabs>
                 <w:rPr>
-                  <w:rFonts w:eastAsiaTheme="minorEastAsia"/>
+                  <w:rFonts w:asciiTheme="minorHAnsi" w:eastAsiaTheme="minorEastAsia" w:hAnsiTheme="minorHAnsi"/>
                   <w:noProof/>
                   <w:lang w:eastAsia="en-ZA"/>
                 </w:rPr>
               </w:pPr>
-              <w:hyperlink w:anchor="_Toc176593845" w:history="1">
+              <w:hyperlink w:anchor="_Toc177134159" w:history="1">
                 <w:r>
                   <w:rPr>
                     <w:rStyle w:val="Hyperlink"/>
                     <w:noProof/>
                   </w:rPr>
-                  <w:t>Software Requirements</w:t>
+                  <w:t>2.4.1 Software Requirements</w:t>
                 </w:r>
                 <w:r>
                   <w:rPr>
@@ -1313,7 +1503,7 @@
                     <w:noProof/>
                     <w:webHidden/>
                   </w:rPr>
-                  <w:instrText xml:space="preserve"> PAGEREF _Toc176593845 \h </w:instrText>
+                  <w:instrText xml:space="preserve"> PAGEREF _Toc177134159 \h </w:instrText>
                 </w:r>
                 <w:r>
                   <w:rPr>
@@ -1333,7 +1523,7 @@
                     <w:noProof/>
                     <w:webHidden/>
                   </w:rPr>
-                  <w:t>2</w:t>
+                  <w:t>8</w:t>
                 </w:r>
                 <w:r>
                   <w:rPr>
@@ -1351,18 +1541,18 @@
                   <w:tab w:val="right" w:leader="dot" w:pos="9016"/>
                 </w:tabs>
                 <w:rPr>
-                  <w:rFonts w:eastAsiaTheme="minorEastAsia"/>
+                  <w:rFonts w:asciiTheme="minorHAnsi" w:eastAsiaTheme="minorEastAsia" w:hAnsiTheme="minorHAnsi"/>
                   <w:noProof/>
                   <w:lang w:eastAsia="en-ZA"/>
                 </w:rPr>
               </w:pPr>
-              <w:hyperlink w:anchor="_Toc176593846" w:history="1">
+              <w:hyperlink w:anchor="_Toc177134160" w:history="1">
                 <w:r>
                   <w:rPr>
                     <w:rStyle w:val="Hyperlink"/>
                     <w:noProof/>
                   </w:rPr>
-                  <w:t>Hardware Requirements</w:t>
+                  <w:t>2.4.2 Hardware Requirements</w:t>
                 </w:r>
                 <w:r>
                   <w:rPr>
@@ -1383,7 +1573,7 @@
                     <w:noProof/>
                     <w:webHidden/>
                   </w:rPr>
-                  <w:instrText xml:space="preserve"> PAGEREF _Toc176593846 \h </w:instrText>
+                  <w:instrText xml:space="preserve"> PAGEREF _Toc177134160 \h </w:instrText>
                 </w:r>
                 <w:r>
                   <w:rPr>
@@ -1403,7 +1593,7 @@
                     <w:noProof/>
                     <w:webHidden/>
                   </w:rPr>
-                  <w:t>2</w:t>
+                  <w:t>8</w:t>
                 </w:r>
                 <w:r>
                   <w:rPr>
@@ -1421,18 +1611,18 @@
                   <w:tab w:val="right" w:leader="dot" w:pos="9016"/>
                 </w:tabs>
                 <w:rPr>
-                  <w:rFonts w:eastAsiaTheme="minorEastAsia"/>
+                  <w:rFonts w:asciiTheme="minorHAnsi" w:eastAsiaTheme="minorEastAsia" w:hAnsiTheme="minorHAnsi"/>
                   <w:noProof/>
                   <w:lang w:eastAsia="en-ZA"/>
                 </w:rPr>
               </w:pPr>
-              <w:hyperlink w:anchor="_Toc176593847" w:history="1">
+              <w:hyperlink w:anchor="_Toc177134161" w:history="1">
                 <w:r>
                   <w:rPr>
                     <w:rStyle w:val="Hyperlink"/>
                     <w:noProof/>
                   </w:rPr>
-                  <w:t>Design Constraints</w:t>
+                  <w:t>2.5 Design Constraints</w:t>
                 </w:r>
                 <w:r>
                   <w:rPr>
@@ -1453,7 +1643,7 @@
                     <w:noProof/>
                     <w:webHidden/>
                   </w:rPr>
-                  <w:instrText xml:space="preserve"> PAGEREF _Toc176593847 \h </w:instrText>
+                  <w:instrText xml:space="preserve"> PAGEREF _Toc177134161 \h </w:instrText>
                 </w:r>
                 <w:r>
                   <w:rPr>
@@ -1473,7 +1663,7 @@
                     <w:noProof/>
                     <w:webHidden/>
                   </w:rPr>
-                  <w:t>2</w:t>
+                  <w:t>9</w:t>
                 </w:r>
                 <w:r>
                   <w:rPr>
@@ -1491,18 +1681,18 @@
                   <w:tab w:val="right" w:leader="dot" w:pos="9016"/>
                 </w:tabs>
                 <w:rPr>
-                  <w:rFonts w:eastAsiaTheme="minorEastAsia"/>
+                  <w:rFonts w:asciiTheme="minorHAnsi" w:eastAsiaTheme="minorEastAsia" w:hAnsiTheme="minorHAnsi"/>
                   <w:noProof/>
                   <w:lang w:eastAsia="en-ZA"/>
                 </w:rPr>
               </w:pPr>
-              <w:hyperlink w:anchor="_Toc176593848" w:history="1">
+              <w:hyperlink w:anchor="_Toc177134162" w:history="1">
                 <w:r>
                   <w:rPr>
                     <w:rStyle w:val="Hyperlink"/>
                     <w:noProof/>
                   </w:rPr>
-                  <w:t>Security Constraints</w:t>
+                  <w:t>2.5.1 Security Constraints</w:t>
                 </w:r>
                 <w:r>
                   <w:rPr>
@@ -1523,7 +1713,7 @@
                     <w:noProof/>
                     <w:webHidden/>
                   </w:rPr>
-                  <w:instrText xml:space="preserve"> PAGEREF _Toc176593848 \h </w:instrText>
+                  <w:instrText xml:space="preserve"> PAGEREF _Toc177134162 \h </w:instrText>
                 </w:r>
                 <w:r>
                   <w:rPr>
@@ -1543,7 +1733,7 @@
                     <w:noProof/>
                     <w:webHidden/>
                   </w:rPr>
-                  <w:t>2</w:t>
+                  <w:t>9</w:t>
                 </w:r>
                 <w:r>
                   <w:rPr>
@@ -1561,18 +1751,18 @@
                   <w:tab w:val="right" w:leader="dot" w:pos="9016"/>
                 </w:tabs>
                 <w:rPr>
-                  <w:rFonts w:eastAsiaTheme="minorEastAsia"/>
+                  <w:rFonts w:asciiTheme="minorHAnsi" w:eastAsiaTheme="minorEastAsia" w:hAnsiTheme="minorHAnsi"/>
                   <w:noProof/>
                   <w:lang w:eastAsia="en-ZA"/>
                 </w:rPr>
               </w:pPr>
-              <w:hyperlink w:anchor="_Toc176593849" w:history="1">
+              <w:hyperlink w:anchor="_Toc177134163" w:history="1">
                 <w:r>
                   <w:rPr>
                     <w:rStyle w:val="Hyperlink"/>
                     <w:noProof/>
                   </w:rPr>
-                  <w:t>Interface Constraints</w:t>
+                  <w:t>2.5.2 Interface Constraints</w:t>
                 </w:r>
                 <w:r>
                   <w:rPr>
@@ -1593,7 +1783,7 @@
                     <w:noProof/>
                     <w:webHidden/>
                   </w:rPr>
-                  <w:instrText xml:space="preserve"> PAGEREF _Toc176593849 \h </w:instrText>
+                  <w:instrText xml:space="preserve"> PAGEREF _Toc177134163 \h </w:instrText>
                 </w:r>
                 <w:r>
                   <w:rPr>
@@ -1613,7 +1803,7 @@
                     <w:noProof/>
                     <w:webHidden/>
                   </w:rPr>
-                  <w:t>2</w:t>
+                  <w:t>9</w:t>
                 </w:r>
                 <w:r>
                   <w:rPr>
@@ -1631,18 +1821,18 @@
                   <w:tab w:val="right" w:leader="dot" w:pos="9016"/>
                 </w:tabs>
                 <w:rPr>
-                  <w:rFonts w:eastAsiaTheme="minorEastAsia"/>
+                  <w:rFonts w:asciiTheme="minorHAnsi" w:eastAsiaTheme="minorEastAsia" w:hAnsiTheme="minorHAnsi"/>
                   <w:noProof/>
                   <w:lang w:eastAsia="en-ZA"/>
                 </w:rPr>
               </w:pPr>
-              <w:hyperlink w:anchor="_Toc176593850" w:history="1">
+              <w:hyperlink w:anchor="_Toc177134164" w:history="1">
                 <w:r>
                   <w:rPr>
                     <w:rStyle w:val="Hyperlink"/>
                     <w:noProof/>
                   </w:rPr>
-                  <w:t>Performance Constraints</w:t>
+                  <w:t>2.5.3 Performance Constraints</w:t>
                 </w:r>
                 <w:r>
                   <w:rPr>
@@ -1663,7 +1853,7 @@
                     <w:noProof/>
                     <w:webHidden/>
                   </w:rPr>
-                  <w:instrText xml:space="preserve"> PAGEREF _Toc176593850 \h </w:instrText>
+                  <w:instrText xml:space="preserve"> PAGEREF _Toc177134164 \h </w:instrText>
                 </w:r>
                 <w:r>
                   <w:rPr>
@@ -1683,7 +1873,7 @@
                     <w:noProof/>
                     <w:webHidden/>
                   </w:rPr>
-                  <w:t>2</w:t>
+                  <w:t>9</w:t>
                 </w:r>
                 <w:r>
                   <w:rPr>
@@ -1701,18 +1891,18 @@
                   <w:tab w:val="right" w:leader="dot" w:pos="9016"/>
                 </w:tabs>
                 <w:rPr>
-                  <w:rFonts w:eastAsiaTheme="minorEastAsia"/>
+                  <w:rFonts w:asciiTheme="minorHAnsi" w:eastAsiaTheme="minorEastAsia" w:hAnsiTheme="minorHAnsi"/>
                   <w:noProof/>
                   <w:lang w:eastAsia="en-ZA"/>
                 </w:rPr>
               </w:pPr>
-              <w:hyperlink w:anchor="_Toc176593851" w:history="1">
+              <w:hyperlink w:anchor="_Toc177134165" w:history="1">
                 <w:r>
                   <w:rPr>
                     <w:rStyle w:val="Hyperlink"/>
                     <w:noProof/>
                   </w:rPr>
-                  <w:t>High level use case diagram</w:t>
+                  <w:t>2.6 High level use case diagram</w:t>
                 </w:r>
                 <w:r>
                   <w:rPr>
@@ -1733,7 +1923,7 @@
                     <w:noProof/>
                     <w:webHidden/>
                   </w:rPr>
-                  <w:instrText xml:space="preserve"> PAGEREF _Toc176593851 \h </w:instrText>
+                  <w:instrText xml:space="preserve"> PAGEREF _Toc177134165 \h </w:instrText>
                 </w:r>
                 <w:r>
                   <w:rPr>
@@ -1753,7 +1943,7 @@
                     <w:noProof/>
                     <w:webHidden/>
                   </w:rPr>
-                  <w:t>3</w:t>
+                  <w:t>10</w:t>
                 </w:r>
                 <w:r>
                   <w:rPr>
@@ -1771,18 +1961,18 @@
                   <w:tab w:val="right" w:leader="dot" w:pos="9016"/>
                 </w:tabs>
                 <w:rPr>
-                  <w:rFonts w:eastAsiaTheme="minorEastAsia"/>
+                  <w:rFonts w:asciiTheme="minorHAnsi" w:eastAsiaTheme="minorEastAsia" w:hAnsiTheme="minorHAnsi"/>
                   <w:noProof/>
                   <w:lang w:eastAsia="en-ZA"/>
                 </w:rPr>
               </w:pPr>
-              <w:hyperlink w:anchor="_Toc176593852" w:history="1">
+              <w:hyperlink w:anchor="_Toc177134166" w:history="1">
                 <w:r>
                   <w:rPr>
                     <w:rStyle w:val="Hyperlink"/>
                     <w:noProof/>
                   </w:rPr>
-                  <w:t>UML class diagram</w:t>
+                  <w:t>2.7 UML class diagram</w:t>
                 </w:r>
                 <w:r>
                   <w:rPr>
@@ -1803,7 +1993,7 @@
                     <w:noProof/>
                     <w:webHidden/>
                   </w:rPr>
-                  <w:instrText xml:space="preserve"> PAGEREF _Toc176593852 \h </w:instrText>
+                  <w:instrText xml:space="preserve"> PAGEREF _Toc177134166 \h </w:instrText>
                 </w:r>
                 <w:r>
                   <w:rPr>
@@ -1823,7 +2013,7 @@
                     <w:noProof/>
                     <w:webHidden/>
                   </w:rPr>
-                  <w:t>3</w:t>
+                  <w:t>11</w:t>
                 </w:r>
                 <w:r>
                   <w:rPr>
@@ -1841,18 +2031,18 @@
                   <w:tab w:val="right" w:leader="dot" w:pos="9016"/>
                 </w:tabs>
                 <w:rPr>
-                  <w:rFonts w:eastAsiaTheme="minorEastAsia"/>
+                  <w:rFonts w:asciiTheme="minorHAnsi" w:eastAsiaTheme="minorEastAsia" w:hAnsiTheme="minorHAnsi"/>
                   <w:noProof/>
                   <w:lang w:eastAsia="en-ZA"/>
                 </w:rPr>
               </w:pPr>
-              <w:hyperlink w:anchor="_Toc176593853" w:history="1">
+              <w:hyperlink w:anchor="_Toc177134167" w:history="1">
                 <w:r>
                   <w:rPr>
                     <w:rStyle w:val="Hyperlink"/>
                     <w:noProof/>
                   </w:rPr>
-                  <w:t>Relational database model diagram</w:t>
+                  <w:t>2.8 Relational database model diagram</w:t>
                 </w:r>
                 <w:r>
                   <w:rPr>
@@ -1873,7 +2063,7 @@
                     <w:noProof/>
                     <w:webHidden/>
                   </w:rPr>
-                  <w:instrText xml:space="preserve"> PAGEREF _Toc176593853 \h </w:instrText>
+                  <w:instrText xml:space="preserve"> PAGEREF _Toc177134167 \h </w:instrText>
                 </w:r>
                 <w:r>
                   <w:rPr>
@@ -1893,7 +2083,7 @@
                     <w:noProof/>
                     <w:webHidden/>
                   </w:rPr>
-                  <w:t>3</w:t>
+                  <w:t>12</w:t>
                 </w:r>
                 <w:r>
                   <w:rPr>
@@ -1911,18 +2101,18 @@
                   <w:tab w:val="right" w:leader="dot" w:pos="9016"/>
                 </w:tabs>
                 <w:rPr>
-                  <w:rFonts w:eastAsiaTheme="minorEastAsia"/>
+                  <w:rFonts w:asciiTheme="minorHAnsi" w:eastAsiaTheme="minorEastAsia" w:hAnsiTheme="minorHAnsi"/>
                   <w:noProof/>
                   <w:lang w:eastAsia="en-ZA"/>
                 </w:rPr>
               </w:pPr>
-              <w:hyperlink w:anchor="_Toc176593854" w:history="1">
+              <w:hyperlink w:anchor="_Toc177134168" w:history="1">
                 <w:r>
                   <w:rPr>
                     <w:rStyle w:val="Hyperlink"/>
                     <w:noProof/>
                   </w:rPr>
-                  <w:t>User interface design</w:t>
+                  <w:t>2.9 User interface design</w:t>
                 </w:r>
                 <w:r>
                   <w:rPr>
@@ -1943,7 +2133,7 @@
                     <w:noProof/>
                     <w:webHidden/>
                   </w:rPr>
-                  <w:instrText xml:space="preserve"> PAGEREF _Toc176593854 \h </w:instrText>
+                  <w:instrText xml:space="preserve"> PAGEREF _Toc177134168 \h </w:instrText>
                 </w:r>
                 <w:r>
                   <w:rPr>
@@ -1963,7 +2153,7 @@
                     <w:noProof/>
                     <w:webHidden/>
                   </w:rPr>
-                  <w:t>3</w:t>
+                  <w:t>13</w:t>
                 </w:r>
                 <w:r>
                   <w:rPr>
@@ -1997,108 +2187,32 @@
       <w:pPr>
         <w:pStyle w:val="Heading1"/>
       </w:pPr>
-      <w:bookmarkStart w:id="1" w:name="_Toc176593838"/>
+      <w:bookmarkStart w:id="1" w:name="_Toc177134151"/>
       <w:r>
         <w:lastRenderedPageBreak/>
+        <w:t>2. Introduction</w:t>
+      </w:r>
+      <w:bookmarkEnd w:id="1"/>
+      <w:r>
+        <w:t xml:space="preserve"> </w:t>
+      </w:r>
+      <w:r>
+        <w:br w:type="page"/>
+      </w:r>
+    </w:p>
+    <w:p>
+      <w:pPr>
+        <w:pStyle w:val="Heading1"/>
+      </w:pPr>
+      <w:bookmarkStart w:id="2" w:name="_Toc177134152"/>
+      <w:r>
+        <w:lastRenderedPageBreak/>
+        <w:t xml:space="preserve">2.1 </w:t>
+      </w:r>
+      <w:r>
         <w:t>Plan to address objectives</w:t>
       </w:r>
-      <w:bookmarkEnd w:id="1"/>
-    </w:p>
-    <w:p>
-      <w:r>
-        <w:t xml:space="preserve">The application will be used by users who have want to cook with what they currently have. After signing up and filtering their interests, a catalogue of recipes will be available to the user. It can then be further filtered based off the ingredients they select are currently available to them. The user will then be able to follow along with the recipe. (more info may be added here later.) </w:t>
-      </w:r>
-    </w:p>
-    <w:p/>
-    <w:p>
-      <w:r>
-        <w:t>The project will improve upon the current recipe apps available. It will allow users to access an easy-to-use application which:</w:t>
-      </w:r>
-    </w:p>
-    <w:p>
-      <w:pPr>
-        <w:pStyle w:val="ListParagraph"/>
-        <w:numPr>
-          <w:ilvl w:val="0"/>
-          <w:numId w:val="1"/>
-        </w:numPr>
-      </w:pPr>
-      <w:r>
-        <w:t>Provides follow-along recipes</w:t>
-      </w:r>
-    </w:p>
-    <w:p>
-      <w:pPr>
-        <w:pStyle w:val="ListParagraph"/>
-        <w:numPr>
-          <w:ilvl w:val="0"/>
-          <w:numId w:val="1"/>
-        </w:numPr>
-      </w:pPr>
-      <w:r>
-        <w:t>Takes into consideration beginner skill levels</w:t>
-      </w:r>
-    </w:p>
-    <w:p>
-      <w:pPr>
-        <w:pStyle w:val="ListParagraph"/>
-        <w:numPr>
-          <w:ilvl w:val="0"/>
-          <w:numId w:val="1"/>
-        </w:numPr>
-      </w:pPr>
-      <w:r>
-        <w:t>Allows feedback on the recipe followed</w:t>
-      </w:r>
-    </w:p>
-    <w:p>
-      <w:pPr>
-        <w:pStyle w:val="ListParagraph"/>
-        <w:numPr>
-          <w:ilvl w:val="0"/>
-          <w:numId w:val="1"/>
-        </w:numPr>
-      </w:pPr>
-      <w:r>
-        <w:t>Provides assistance and clear instructions on each recipe</w:t>
-      </w:r>
-    </w:p>
-    <w:p/>
-    <w:p>
-      <w:pPr>
-        <w:pStyle w:val="Heading1"/>
-      </w:pPr>
-      <w:bookmarkStart w:id="2" w:name="_Toc176593839"/>
-      <w:r>
-        <w:t>Project Scope</w:t>
-      </w:r>
       <w:bookmarkEnd w:id="2"/>
-    </w:p>
-    <w:p>
-      <w:pPr>
-        <w:pStyle w:val="Heading2"/>
-      </w:pPr>
-      <w:bookmarkStart w:id="3" w:name="_Toc176593840"/>
-      <w:r>
-        <w:t>Information Scope</w:t>
-      </w:r>
-      <w:bookmarkEnd w:id="3"/>
-    </w:p>
-    <w:p/>
-    <w:p>
-      <w:pPr>
-        <w:pStyle w:val="Heading2"/>
-      </w:pPr>
-      <w:bookmarkStart w:id="4" w:name="_Toc176593841"/>
-      <w:r>
-        <w:t>Functional Scope</w:t>
-      </w:r>
-      <w:bookmarkEnd w:id="4"/>
-    </w:p>
-    <w:p>
-      <w:r>
-        <w:t>The following are a list of the features that are planned to be included in the app:</w:t>
-      </w:r>
     </w:p>
     <w:p>
       <w:pPr>
@@ -2109,7 +2223,30 @@
         </w:numPr>
       </w:pPr>
       <w:r>
-        <w:t>Filtering recipes based off ingredients selected</w:t>
+        <w:t>Offer personalized meal plans which cater to various dietary preferences</w:t>
+      </w:r>
+    </w:p>
+    <w:p>
+      <w:pPr>
+        <w:ind w:left="720"/>
+      </w:pPr>
+      <w:r>
+        <w:t xml:space="preserve">Finding recipes that </w:t>
+      </w:r>
+      <w:r>
+        <w:t>satisfy</w:t>
+      </w:r>
+      <w:r>
+        <w:t xml:space="preserve"> different dietary preferences can be</w:t>
+      </w:r>
+      <w:r>
+        <w:t xml:space="preserve"> quite</w:t>
+      </w:r>
+      <w:r>
+        <w:t xml:space="preserve"> difficult. To ensure that various diets are accommodated, the app will provide personalized meal plans based on user preferences. Upon sign up, user will be allowed to select their unique dietary restrictions (vegan, keto, etc.)</w:t>
+      </w:r>
+      <w:r>
+        <w:t>. The app will then use this to filter and recommend recipes and meal plans.</w:t>
       </w:r>
     </w:p>
     <w:p>
@@ -2121,7 +2258,15 @@
         </w:numPr>
       </w:pPr>
       <w:r>
-        <w:t>Filtering recipes based on dietary types and other factors</w:t>
+        <w:t>Provide a means to filter and search for recipes based on available ingredients</w:t>
+      </w:r>
+    </w:p>
+    <w:p>
+      <w:pPr>
+        <w:ind w:left="720"/>
+      </w:pPr>
+      <w:r>
+        <w:t xml:space="preserve">To save time searching for recipes and to make use of ingredients that would otherwise be wasted, users will be able to search for recipes based on the ingredients they have in their kitchen. </w:t>
       </w:r>
     </w:p>
     <w:p>
@@ -2133,7 +2278,15 @@
         </w:numPr>
       </w:pPr>
       <w:r>
-        <w:t>Searching of recipes</w:t>
+        <w:t>Offer step-by-step instructions with integrated timers for efficient cooking</w:t>
+      </w:r>
+    </w:p>
+    <w:p>
+      <w:pPr>
+        <w:ind w:left="720"/>
+      </w:pPr>
+      <w:r>
+        <w:t>To ensure that users are managing their time effectively while cooking, each recipe will include detailed step-by-step instructions, with integrated timers for different stages of the recipe where necessary. This will guide users through the cooking process and make it less overwhelming for less experienced cooks, especially helpful for dishes that have time-sensitive steps such as baking.</w:t>
       </w:r>
     </w:p>
     <w:p>
@@ -2145,7 +2298,30 @@
         </w:numPr>
       </w:pPr>
       <w:r>
-        <w:t>Meal Planning</w:t>
+        <w:t>Enable offline saving of recipes and grocery list</w:t>
+      </w:r>
+    </w:p>
+    <w:p>
+      <w:pPr>
+        <w:ind w:left="720"/>
+      </w:pPr>
+      <w:r>
+        <w:t>To accommodate users that may use this app to go grocery shopping where there isn’t usually internet or</w:t>
+      </w:r>
+      <w:r>
+        <w:t xml:space="preserve"> for cases where</w:t>
+      </w:r>
+      <w:r>
+        <w:t xml:space="preserve"> the</w:t>
+      </w:r>
+      <w:r>
+        <w:t>re isn’t internet connectivity</w:t>
+      </w:r>
+      <w:r>
+        <w:t>, the app will support offline saving of recipes and grocery lists. The data will then sync automatically with the cloud once connectivity is restored, ensuring every device has the latest information</w:t>
+      </w:r>
+      <w:r>
+        <w:t>.</w:t>
       </w:r>
     </w:p>
     <w:p>
@@ -2157,7 +2333,42 @@
         </w:numPr>
       </w:pPr>
       <w:r>
-        <w:t>Saving recipes for later use and offline use</w:t>
+        <w:t>Allow users to adjust recipes (such as changing metric systems and serving sizes)</w:t>
+      </w:r>
+    </w:p>
+    <w:p>
+      <w:pPr>
+        <w:ind w:left="720"/>
+      </w:pPr>
+      <w:r>
+        <w:t>To ensure users from different regions and with varying cooking metrics and needs</w:t>
+      </w:r>
+      <w:r>
+        <w:t xml:space="preserve"> are accommodated</w:t>
+      </w:r>
+      <w:r>
+        <w:t>, the app</w:t>
+      </w:r>
+      <w:r>
+        <w:t xml:space="preserve"> will provide</w:t>
+      </w:r>
+      <w:r>
+        <w:t xml:space="preserve"> </w:t>
+      </w:r>
+      <w:r>
+        <w:t>tools to adjust the recipes to fit the users needs. Users can choose to change the serving size</w:t>
+      </w:r>
+      <w:r>
+        <w:t xml:space="preserve"> to fit their needs</w:t>
+      </w:r>
+      <w:r>
+        <w:t>, the app will automatically update the ingredient quantities</w:t>
+      </w:r>
+      <w:r>
+        <w:t xml:space="preserve"> for them</w:t>
+      </w:r>
+      <w:r>
+        <w:t xml:space="preserve">. Users will also be able to switch between metric and imperial measurement systems which makes the app more user-friendly. </w:t>
       </w:r>
     </w:p>
     <w:p>
@@ -2169,7 +2380,37 @@
         </w:numPr>
       </w:pPr>
       <w:r>
-        <w:t>User can login/register or use the application as a guest</w:t>
+        <w:t>Make planning meals easier by incorporating a meal planner</w:t>
+      </w:r>
+    </w:p>
+    <w:p>
+      <w:pPr>
+        <w:ind w:left="720"/>
+      </w:pPr>
+      <w:r>
+        <w:t xml:space="preserve">Planning meals can be a bit of a </w:t>
+      </w:r>
+      <w:r>
+        <w:t>headache</w:t>
+      </w:r>
+      <w:r>
+        <w:t xml:space="preserve"> </w:t>
+      </w:r>
+      <w:r>
+        <w:t>and time-consuming which is why</w:t>
+      </w:r>
+      <w:r>
+        <w:t xml:space="preserve"> the app will have a </w:t>
+      </w:r>
+      <w:r>
+        <w:t>built-in</w:t>
+      </w:r>
+      <w:r>
+        <w:t xml:space="preserve"> meal planner which users can use to plan their meals in advance. Users can select recipes for each day of the week, and the app will generate a meal </w:t>
+      </w:r>
+      <w:r>
+        <w:lastRenderedPageBreak/>
+        <w:t>plan according to that. This feature will ensure users meet their nutritional and dietary goals throughout the week.</w:t>
       </w:r>
     </w:p>
     <w:p>
@@ -2181,12 +2422,30 @@
         </w:numPr>
       </w:pPr>
       <w:r>
-        <w:t>Generate reports for the system admin</w:t>
-      </w:r>
-    </w:p>
-    <w:p>
-      <w:r>
-        <w:t>Besides the features that wee want to include in the app we also hope to include the following:</w:t>
+        <w:t>Grocery list generation based on selected recipes</w:t>
+      </w:r>
+    </w:p>
+    <w:p>
+      <w:pPr>
+        <w:ind w:left="720"/>
+      </w:pPr>
+      <w:r>
+        <w:t>Making grocery lists manually can be a very tedious and time-consuming chore, often leading to users missing ingredients during grocery trips. T</w:t>
+      </w:r>
+      <w:r>
+        <w:t>he app will automatically generate a grocery list with the necessary ingredients</w:t>
+      </w:r>
+      <w:r>
+        <w:t xml:space="preserve"> based on the user’s chosen recipe</w:t>
+      </w:r>
+      <w:r>
+        <w:t>. Users can choose to customize the list by adding or removing ingredients</w:t>
+      </w:r>
+      <w:r>
+        <w:t xml:space="preserve"> they may have already</w:t>
+      </w:r>
+      <w:r>
+        <w:t xml:space="preserve">. </w:t>
       </w:r>
     </w:p>
     <w:p>
@@ -2198,7 +2457,45 @@
         </w:numPr>
       </w:pPr>
       <w:r>
-        <w:t>Creating Recipes</w:t>
+        <w:t>Allow users to add and share their own recipes</w:t>
+      </w:r>
+    </w:p>
+    <w:p>
+      <w:pPr>
+        <w:ind w:left="720"/>
+      </w:pPr>
+      <w:r>
+        <w:t>Many home cooks have personal recipes that they may want to share or store digitally but current apps don’t have a user-friendly way to upload or store their recipes. The</w:t>
+      </w:r>
+      <w:r>
+        <w:t xml:space="preserve"> app will allow users to upload and share their own recipes</w:t>
+      </w:r>
+      <w:r>
+        <w:t xml:space="preserve"> which</w:t>
+      </w:r>
+      <w:r>
+        <w:t xml:space="preserve"> will foster a community of home cooks. Users will be to add their own recipes </w:t>
+      </w:r>
+      <w:r>
+        <w:t>by typing them out</w:t>
+      </w:r>
+      <w:r>
+        <w:t xml:space="preserve"> or by uploading photos of handwritten recipes</w:t>
+      </w:r>
+      <w:r>
+        <w:t xml:space="preserve"> </w:t>
+      </w:r>
+      <w:r>
+        <w:t>which will use</w:t>
+      </w:r>
+      <w:r>
+        <w:t xml:space="preserve"> Google’s Cloud Vison OCR technology</w:t>
+      </w:r>
+      <w:r>
+        <w:t xml:space="preserve"> to convert it to text</w:t>
+      </w:r>
+      <w:r>
+        <w:t>. The system will also allow users to add custom tags, ingredients and instructions where they see fit.</w:t>
       </w:r>
     </w:p>
     <w:p>
@@ -2210,8 +2507,71 @@
         </w:numPr>
       </w:pPr>
       <w:r>
-        <w:t>Shopping list option</w:t>
-      </w:r>
+        <w:t>Support multi-platform access so the app is accessible across various devices</w:t>
+      </w:r>
+    </w:p>
+    <w:p>
+      <w:pPr>
+        <w:ind w:left="720"/>
+      </w:pPr>
+      <w:r>
+        <w:t xml:space="preserve">To ensure the app is accessible across different devices, </w:t>
+      </w:r>
+      <w:r>
+        <w:t>it</w:t>
+      </w:r>
+      <w:r>
+        <w:t xml:space="preserve"> will be developed using Flutter</w:t>
+      </w:r>
+      <w:r>
+        <w:t xml:space="preserve"> </w:t>
+      </w:r>
+      <w:r>
+        <w:t>so the app can</w:t>
+      </w:r>
+      <w:r>
+        <w:t xml:space="preserve"> run natively on both Android and iOS. A web version will also be available </w:t>
+      </w:r>
+      <w:r>
+        <w:t>s</w:t>
+      </w:r>
+      <w:r>
+        <w:t xml:space="preserve">o users can seamlessly access it on desktops and tablets. </w:t>
+      </w:r>
+      <w:r>
+        <w:t>All data will be synced so users can always access their saved data from any device.</w:t>
+      </w:r>
+      <w:r>
+        <w:br w:type="page"/>
+      </w:r>
+    </w:p>
+    <w:p>
+      <w:pPr>
+        <w:pStyle w:val="Heading1"/>
+      </w:pPr>
+      <w:bookmarkStart w:id="3" w:name="_Toc177134153"/>
+      <w:r>
+        <w:lastRenderedPageBreak/>
+        <w:t xml:space="preserve">2.2 </w:t>
+      </w:r>
+      <w:r>
+        <w:t>Project Scope</w:t>
+      </w:r>
+      <w:bookmarkEnd w:id="3"/>
+    </w:p>
+    <w:p>
+      <w:pPr>
+        <w:pStyle w:val="Heading2"/>
+        <w:ind w:firstLine="426"/>
+      </w:pPr>
+      <w:bookmarkStart w:id="4" w:name="_Toc177134154"/>
+      <w:r>
+        <w:t xml:space="preserve">2.1 </w:t>
+      </w:r>
+      <w:r>
+        <w:t>Information Scope</w:t>
+      </w:r>
+      <w:bookmarkEnd w:id="4"/>
     </w:p>
     <w:p>
       <w:pPr>
@@ -2220,9 +2580,26 @@
           <w:ilvl w:val="0"/>
           <w:numId w:val="2"/>
         </w:numPr>
-      </w:pPr>
-      <w:r>
-        <w:t>Information on nutrition (Possible feature)</w:t>
+        <w:ind w:left="851" w:hanging="284"/>
+      </w:pPr>
+      <w:r>
+        <w:t>User information</w:t>
+      </w:r>
+    </w:p>
+    <w:p>
+      <w:pPr>
+        <w:ind w:left="851"/>
+      </w:pPr>
+      <w:r>
+        <w:t xml:space="preserve">Basic profile information such as usernames, email addresses, users’ dietary preferences, any past meal plan data. Also, user-generated data such as recipes saved, grocery lists generated/made and personalized meal plans will also be stored. This information will be stored locally on the user’s device as well as on the cloud so that data can be synced across all their devices. User login credentials will be encrypted both in transit (HTTPS) </w:t>
+      </w:r>
+      <w:proofErr w:type="gramStart"/>
+      <w:r>
+        <w:t>and also</w:t>
+      </w:r>
+      <w:proofErr w:type="gramEnd"/>
+      <w:r>
+        <w:t xml:space="preserve"> at rest since they will be stored on Firebase database. Personal information such as the user’s dietary preferences (allergies, diet) and email will also be encrypted to ensure data privacy and protection from threats.</w:t>
       </w:r>
     </w:p>
     <w:p>
@@ -2232,197 +2609,723 @@
           <w:ilvl w:val="0"/>
           <w:numId w:val="2"/>
         </w:numPr>
+        <w:ind w:left="851" w:hanging="284"/>
+      </w:pPr>
+      <w:r>
+        <w:t xml:space="preserve">Recipe information </w:t>
+      </w:r>
+    </w:p>
+    <w:p>
+      <w:pPr>
+        <w:ind w:left="851"/>
+      </w:pPr>
+      <w:r>
+        <w:t>Recipe details such as the ingredients, step by step instructions</w:t>
+      </w:r>
+      <w:r>
+        <w:t>, name of the recipe and the associated dietary tags</w:t>
+      </w:r>
+      <w:r>
+        <w:t xml:space="preserve"> will be stored</w:t>
+      </w:r>
+      <w:r>
+        <w:t xml:space="preserve">. Since users will also be able to upload their own recipes, either by typing them or submitting photos of written recipes. The names, photos and the user ratings will also be stored for each recipe. This information will be stored in a cloud-based database, recipes that are accessed regularly will be cached locally on the </w:t>
+      </w:r>
+      <w:r>
+        <w:t>user’s</w:t>
+      </w:r>
+      <w:r>
+        <w:t xml:space="preserve"> device so they can access them offline. Recipes that are added by the user will first go through moderation by moderators before they are uploaded to the cloud globally to all users. Recipes that are public to all users and do not contain sensitive information will not be encrypted. Recipes uploaded by the user will be secured </w:t>
+      </w:r>
+      <w:proofErr w:type="gramStart"/>
+      <w:r>
+        <w:t>so as to</w:t>
+      </w:r>
+      <w:proofErr w:type="gramEnd"/>
+      <w:r>
+        <w:t xml:space="preserve"> prevent data corruption and so that the recipe isn’t edited by </w:t>
+      </w:r>
+      <w:r>
+        <w:t>unauthorized people.</w:t>
+      </w:r>
+    </w:p>
+    <w:p>
+      <w:pPr>
+        <w:pStyle w:val="ListParagraph"/>
+        <w:numPr>
+          <w:ilvl w:val="0"/>
+          <w:numId w:val="2"/>
+        </w:numPr>
+        <w:ind w:left="851" w:hanging="284"/>
+      </w:pPr>
+      <w:r>
+        <w:t>Grocery List and Meal Planner information</w:t>
+      </w:r>
+    </w:p>
+    <w:p>
+      <w:pPr>
+        <w:ind w:left="851"/>
+      </w:pPr>
+      <w:r>
+        <w:t xml:space="preserve">Grocery lists that </w:t>
+      </w:r>
+      <w:r>
+        <w:t>a user</w:t>
+      </w:r>
+      <w:r>
+        <w:t xml:space="preserve"> generated, and meal plans created will be stored so users can reference them when needed. Information such as ingredients, quantities and recipes linked to the grocery list and plans will all be saved. This data will be stored locally on the users’ device as well as on the cloud. </w:t>
+      </w:r>
+      <w:r>
+        <w:t xml:space="preserve">Allowing users to then access their grocery lists and meal plans from any device </w:t>
+      </w:r>
+      <w:proofErr w:type="gramStart"/>
+      <w:r>
+        <w:t>and also</w:t>
+      </w:r>
+      <w:proofErr w:type="gramEnd"/>
+      <w:r>
+        <w:t xml:space="preserve"> view them offline. Basic encryption will be applied to the data syncs with the cloud since it is not highly sensitive, to ensure the integrity of the data.</w:t>
+      </w:r>
+    </w:p>
+    <w:p>
+      <w:pPr>
+        <w:pStyle w:val="ListParagraph"/>
+        <w:numPr>
+          <w:ilvl w:val="0"/>
+          <w:numId w:val="2"/>
+        </w:numPr>
+        <w:tabs>
+          <w:tab w:val="left" w:pos="1134"/>
+        </w:tabs>
+        <w:ind w:left="851" w:hanging="284"/>
+      </w:pPr>
+      <w:r>
+        <w:t xml:space="preserve">Images </w:t>
+      </w:r>
+    </w:p>
+    <w:p>
+      <w:pPr>
+        <w:ind w:left="851"/>
+      </w:pPr>
+      <w:r>
+        <w:t xml:space="preserve">Images linked to </w:t>
+      </w:r>
+      <w:proofErr w:type="gramStart"/>
+      <w:r>
+        <w:t>recipes,</w:t>
+      </w:r>
+      <w:proofErr w:type="gramEnd"/>
+      <w:r>
+        <w:t xml:space="preserve"> this includes user-uploaded photos will be stored. These images will mainly be stored on the cloud (Firestore), with thumbnails. Recently viewed images will be cached locally so user experience is improved a bit.</w:t>
+      </w:r>
+    </w:p>
+    <w:p>
+      <w:pPr>
+        <w:pStyle w:val="ListParagraph"/>
+        <w:numPr>
+          <w:ilvl w:val="0"/>
+          <w:numId w:val="2"/>
+        </w:numPr>
+        <w:tabs>
+          <w:tab w:val="left" w:pos="851"/>
+        </w:tabs>
+        <w:ind w:left="851" w:hanging="284"/>
+      </w:pPr>
+      <w:r>
+        <w:lastRenderedPageBreak/>
+        <w:t xml:space="preserve"> Offline Storage and Syncing </w:t>
+      </w:r>
+    </w:p>
+    <w:p>
+      <w:pPr>
+        <w:ind w:left="851"/>
+      </w:pPr>
+      <w:r>
+        <w:t xml:space="preserve">Saved </w:t>
+      </w:r>
+      <w:proofErr w:type="gramStart"/>
+      <w:r>
+        <w:t>recipes ,</w:t>
+      </w:r>
+      <w:proofErr w:type="gramEnd"/>
+      <w:r>
+        <w:t xml:space="preserve"> grocery lists and meal plans selected by the user will be stored locally. This information will be stored on the user’s device in a secure</w:t>
+      </w:r>
+      <w:r>
+        <w:t xml:space="preserve"> format. When internet is regained, the local data will be synced with the cloud data.</w:t>
+      </w:r>
+    </w:p>
+    <w:p>
+      <w:pPr>
+        <w:ind w:left="1134"/>
+      </w:pPr>
+    </w:p>
+    <w:p>
+      <w:pPr>
+        <w:pStyle w:val="Heading2"/>
+        <w:ind w:firstLine="426"/>
+      </w:pPr>
+      <w:bookmarkStart w:id="5" w:name="_Toc177134155"/>
+      <w:r>
+        <w:t xml:space="preserve">2.2 </w:t>
+      </w:r>
+      <w:r>
+        <w:t>Functional Scope</w:t>
+      </w:r>
+      <w:bookmarkEnd w:id="5"/>
+    </w:p>
+    <w:p>
+      <w:pPr>
+        <w:spacing w:before="240" w:line="240" w:lineRule="auto"/>
+        <w:ind w:left="426"/>
+      </w:pPr>
+      <w:r>
+        <w:t>The following are a list of the features that are planned to be included in the app:</w:t>
+      </w:r>
+    </w:p>
+    <w:p>
+      <w:pPr>
+        <w:pStyle w:val="ListParagraph"/>
+        <w:numPr>
+          <w:ilvl w:val="0"/>
+          <w:numId w:val="2"/>
+        </w:numPr>
+        <w:spacing w:before="240" w:line="240" w:lineRule="auto"/>
+        <w:ind w:left="993" w:hanging="284"/>
+      </w:pPr>
+      <w:r>
+        <w:t>Filtering recipes based off ingredients selected</w:t>
+      </w:r>
+    </w:p>
+    <w:p>
+      <w:pPr>
+        <w:pStyle w:val="ListParagraph"/>
+        <w:numPr>
+          <w:ilvl w:val="0"/>
+          <w:numId w:val="2"/>
+        </w:numPr>
+        <w:spacing w:before="240" w:line="240" w:lineRule="auto"/>
+        <w:ind w:left="993" w:hanging="284"/>
+      </w:pPr>
+      <w:r>
+        <w:t>Filtering recipes based on dietary types and other factors</w:t>
+      </w:r>
+    </w:p>
+    <w:p>
+      <w:pPr>
+        <w:pStyle w:val="ListParagraph"/>
+        <w:numPr>
+          <w:ilvl w:val="0"/>
+          <w:numId w:val="2"/>
+        </w:numPr>
+        <w:spacing w:before="240" w:line="240" w:lineRule="auto"/>
+        <w:ind w:left="993" w:hanging="284"/>
+      </w:pPr>
+      <w:r>
+        <w:t>Searching of recipes</w:t>
+      </w:r>
+    </w:p>
+    <w:p>
+      <w:pPr>
+        <w:pStyle w:val="ListParagraph"/>
+        <w:numPr>
+          <w:ilvl w:val="0"/>
+          <w:numId w:val="2"/>
+        </w:numPr>
+        <w:spacing w:before="240" w:line="240" w:lineRule="auto"/>
+        <w:ind w:left="993" w:hanging="284"/>
+      </w:pPr>
+      <w:r>
+        <w:t>Meal Planning</w:t>
+      </w:r>
+    </w:p>
+    <w:p>
+      <w:pPr>
+        <w:pStyle w:val="ListParagraph"/>
+        <w:numPr>
+          <w:ilvl w:val="0"/>
+          <w:numId w:val="2"/>
+        </w:numPr>
+        <w:spacing w:before="240" w:line="240" w:lineRule="auto"/>
+        <w:ind w:left="993" w:hanging="284"/>
+      </w:pPr>
+      <w:r>
+        <w:t>Saving recipes for later use and offline use</w:t>
+      </w:r>
+    </w:p>
+    <w:p>
+      <w:pPr>
+        <w:pStyle w:val="ListParagraph"/>
+        <w:numPr>
+          <w:ilvl w:val="0"/>
+          <w:numId w:val="2"/>
+        </w:numPr>
+        <w:spacing w:before="240" w:line="240" w:lineRule="auto"/>
+        <w:ind w:left="993" w:hanging="284"/>
+      </w:pPr>
+      <w:r>
+        <w:t>User can login/register or use the application as a guest</w:t>
+      </w:r>
+    </w:p>
+    <w:p>
+      <w:pPr>
+        <w:pStyle w:val="ListParagraph"/>
+        <w:numPr>
+          <w:ilvl w:val="0"/>
+          <w:numId w:val="2"/>
+        </w:numPr>
+        <w:spacing w:before="240" w:line="240" w:lineRule="auto"/>
+        <w:ind w:left="993" w:hanging="284"/>
+      </w:pPr>
+      <w:r>
+        <w:t>Generate reports for the system admin</w:t>
+      </w:r>
+    </w:p>
+    <w:p>
+      <w:pPr>
+        <w:spacing w:line="240" w:lineRule="auto"/>
+        <w:ind w:left="426"/>
+      </w:pPr>
+      <w:r>
+        <w:t xml:space="preserve">Besides the features that </w:t>
+      </w:r>
+      <w:proofErr w:type="spellStart"/>
+      <w:r>
+        <w:t>wee</w:t>
+      </w:r>
+      <w:proofErr w:type="spellEnd"/>
+      <w:r>
+        <w:t xml:space="preserve"> want to include in the app we also hope to include the following:</w:t>
+      </w:r>
+    </w:p>
+    <w:p>
+      <w:pPr>
+        <w:pStyle w:val="ListParagraph"/>
+        <w:numPr>
+          <w:ilvl w:val="0"/>
+          <w:numId w:val="5"/>
+        </w:numPr>
+        <w:spacing w:line="240" w:lineRule="auto"/>
+        <w:ind w:left="993" w:hanging="284"/>
+      </w:pPr>
+      <w:r>
+        <w:t>Creating Recipes</w:t>
+      </w:r>
+    </w:p>
+    <w:p>
+      <w:pPr>
+        <w:pStyle w:val="ListParagraph"/>
+        <w:numPr>
+          <w:ilvl w:val="0"/>
+          <w:numId w:val="5"/>
+        </w:numPr>
+        <w:spacing w:line="240" w:lineRule="auto"/>
+        <w:ind w:left="993" w:hanging="284"/>
+      </w:pPr>
+      <w:r>
+        <w:t>Shopping list option</w:t>
+      </w:r>
+    </w:p>
+    <w:p>
+      <w:pPr>
+        <w:pStyle w:val="ListParagraph"/>
+        <w:numPr>
+          <w:ilvl w:val="0"/>
+          <w:numId w:val="5"/>
+        </w:numPr>
+        <w:spacing w:line="240" w:lineRule="auto"/>
+        <w:ind w:left="993" w:hanging="284"/>
+      </w:pPr>
+      <w:r>
+        <w:t>Information on nutrition (Possible feature)</w:t>
+      </w:r>
+    </w:p>
+    <w:p>
+      <w:pPr>
+        <w:spacing w:line="240" w:lineRule="auto"/>
+        <w:ind w:left="426"/>
       </w:pPr>
       <w:r>
         <w:t>Recipe reviews</w:t>
       </w:r>
     </w:p>
+    <w:p>
+      <w:pPr>
+        <w:pStyle w:val="Heading2"/>
+        <w:ind w:firstLine="426"/>
+      </w:pPr>
+    </w:p>
+    <w:p>
+      <w:pPr>
+        <w:pStyle w:val="Heading2"/>
+        <w:ind w:firstLine="426"/>
+      </w:pPr>
+      <w:bookmarkStart w:id="6" w:name="_Toc177134156"/>
+      <w:r>
+        <w:t xml:space="preserve">2.3 </w:t>
+      </w:r>
+      <w:r>
+        <w:t>Communication Scope</w:t>
+      </w:r>
+      <w:bookmarkEnd w:id="6"/>
+    </w:p>
+    <w:p>
+      <w:pPr>
+        <w:ind w:left="426"/>
+      </w:pPr>
+      <w:r>
+        <w:t>The application will work over WIFI mainly and have limited functionality in an offline mode.</w:t>
+      </w:r>
+    </w:p>
+    <w:p>
+      <w:pPr>
+        <w:rPr>
+          <w:rFonts w:asciiTheme="majorHAnsi" w:eastAsiaTheme="majorEastAsia" w:hAnsiTheme="majorHAnsi" w:cstheme="majorBidi"/>
+          <w:color w:val="2F5496" w:themeColor="accent1" w:themeShade="BF"/>
+          <w:sz w:val="32"/>
+          <w:szCs w:val="40"/>
+        </w:rPr>
+      </w:pPr>
+      <w:r>
+        <w:br w:type="page"/>
+      </w:r>
+    </w:p>
+    <w:p>
+      <w:pPr>
+        <w:pStyle w:val="Heading1"/>
+      </w:pPr>
+      <w:bookmarkStart w:id="7" w:name="_Toc177134157"/>
+      <w:r>
+        <w:lastRenderedPageBreak/>
+        <w:t xml:space="preserve">2.3 </w:t>
+      </w:r>
+      <w:r>
+        <w:t>Business Requirements</w:t>
+      </w:r>
+      <w:bookmarkEnd w:id="7"/>
+    </w:p>
+    <w:p>
+      <w:r>
+        <w:t>Users require an app</w:t>
+      </w:r>
+    </w:p>
+    <w:p>
+      <w:pPr>
+        <w:rPr>
+          <w:rFonts w:asciiTheme="majorHAnsi" w:eastAsiaTheme="majorEastAsia" w:hAnsiTheme="majorHAnsi" w:cstheme="majorBidi"/>
+          <w:color w:val="2F5496" w:themeColor="accent1" w:themeShade="BF"/>
+          <w:sz w:val="32"/>
+          <w:szCs w:val="40"/>
+        </w:rPr>
+      </w:pPr>
+      <w:r>
+        <w:br w:type="page"/>
+      </w:r>
+    </w:p>
+    <w:p>
+      <w:pPr>
+        <w:pStyle w:val="Heading1"/>
+      </w:pPr>
+      <w:bookmarkStart w:id="8" w:name="_Toc177134158"/>
+      <w:r>
+        <w:lastRenderedPageBreak/>
+        <w:t xml:space="preserve">2.4 </w:t>
+      </w:r>
+      <w:r>
+        <w:t>Hardware and Software Requirements</w:t>
+      </w:r>
+      <w:bookmarkEnd w:id="8"/>
+    </w:p>
+    <w:p>
+      <w:pPr>
+        <w:pStyle w:val="Heading2"/>
+        <w:ind w:firstLine="567"/>
+      </w:pPr>
+      <w:bookmarkStart w:id="9" w:name="_Toc177134159"/>
+      <w:r>
+        <w:t xml:space="preserve">2.4.1 </w:t>
+      </w:r>
+      <w:r>
+        <w:t>Software Requirements</w:t>
+      </w:r>
+      <w:bookmarkEnd w:id="9"/>
+    </w:p>
+    <w:p>
+      <w:pPr>
+        <w:tabs>
+          <w:tab w:val="left" w:pos="567"/>
+        </w:tabs>
+        <w:ind w:left="567"/>
+      </w:pPr>
+      <w:r>
+        <w:t>The application will be developed using Visual Studio Code as the IDE</w:t>
+      </w:r>
+    </w:p>
+    <w:p>
+      <w:pPr>
+        <w:tabs>
+          <w:tab w:val="left" w:pos="567"/>
+        </w:tabs>
+        <w:ind w:left="567"/>
+      </w:pPr>
+      <w:r>
+        <w:t>Flutter will be used for the development of the app within VS Code</w:t>
+      </w:r>
+    </w:p>
+    <w:p>
+      <w:pPr>
+        <w:tabs>
+          <w:tab w:val="left" w:pos="567"/>
+        </w:tabs>
+        <w:ind w:left="567"/>
+      </w:pPr>
+      <w:r>
+        <w:t>Firebase will be used to handle the login and registration as well as the security covering them.</w:t>
+      </w:r>
+    </w:p>
+    <w:p>
+      <w:pPr>
+        <w:tabs>
+          <w:tab w:val="left" w:pos="567"/>
+        </w:tabs>
+        <w:ind w:left="567"/>
+      </w:pPr>
+      <w:r>
+        <w:t>(What android is the min)</w:t>
+      </w:r>
+      <w:r>
+        <w:tab/>
+      </w:r>
+      <w:r>
+        <w:tab/>
+      </w:r>
+    </w:p>
+    <w:p>
+      <w:pPr>
+        <w:pStyle w:val="Heading2"/>
+        <w:ind w:firstLine="567"/>
+      </w:pPr>
+      <w:bookmarkStart w:id="10" w:name="_Toc177134160"/>
+      <w:r>
+        <w:t xml:space="preserve">2.4.2 </w:t>
+      </w:r>
+      <w:r>
+        <w:t>Hardware Requirements</w:t>
+      </w:r>
+      <w:bookmarkEnd w:id="10"/>
+    </w:p>
+    <w:p>
+      <w:pPr>
+        <w:tabs>
+          <w:tab w:val="left" w:pos="709"/>
+        </w:tabs>
+        <w:ind w:left="567"/>
+      </w:pPr>
+    </w:p>
+    <w:p>
+      <w:pPr>
+        <w:rPr>
+          <w:rFonts w:asciiTheme="majorHAnsi" w:eastAsiaTheme="majorEastAsia" w:hAnsiTheme="majorHAnsi" w:cstheme="majorBidi"/>
+          <w:color w:val="2F5496" w:themeColor="accent1" w:themeShade="BF"/>
+          <w:sz w:val="32"/>
+          <w:szCs w:val="40"/>
+        </w:rPr>
+      </w:pPr>
+      <w:r>
+        <w:br w:type="page"/>
+      </w:r>
+    </w:p>
+    <w:p>
+      <w:pPr>
+        <w:pStyle w:val="Heading1"/>
+      </w:pPr>
+      <w:bookmarkStart w:id="11" w:name="_Toc177134161"/>
+      <w:r>
+        <w:lastRenderedPageBreak/>
+        <w:t xml:space="preserve">2.5 </w:t>
+      </w:r>
+      <w:r>
+        <w:t>Design Constraints</w:t>
+      </w:r>
+      <w:bookmarkEnd w:id="11"/>
+    </w:p>
+    <w:p>
+      <w:pPr>
+        <w:pStyle w:val="Heading2"/>
+        <w:ind w:firstLine="426"/>
+      </w:pPr>
+      <w:bookmarkStart w:id="12" w:name="_Toc177134162"/>
+      <w:r>
+        <w:t xml:space="preserve">2.5.1 </w:t>
+      </w:r>
+      <w:r>
+        <w:t>Security Constraints</w:t>
+      </w:r>
+      <w:bookmarkEnd w:id="12"/>
+    </w:p>
+    <w:p>
+      <w:pPr>
+        <w:ind w:firstLine="426"/>
+      </w:pPr>
+      <w:r>
+        <w:t>Login/Registration security will be handled via Firebase (add basic features)</w:t>
+      </w:r>
+    </w:p>
+    <w:p>
+      <w:pPr>
+        <w:pStyle w:val="Heading2"/>
+        <w:ind w:firstLine="426"/>
+      </w:pPr>
+      <w:bookmarkStart w:id="13" w:name="_Toc177134163"/>
+      <w:r>
+        <w:t xml:space="preserve">2.5.2 </w:t>
+      </w:r>
+      <w:r>
+        <w:t>Interface Constraints</w:t>
+      </w:r>
+      <w:bookmarkEnd w:id="13"/>
+    </w:p>
+    <w:p>
+      <w:pPr>
+        <w:ind w:left="426"/>
+      </w:pPr>
+      <w:r>
+        <w:t>The interface of the app needs to be easy to use and not feature many navigation options that cause a user to become lost. But the app must not be too simple so that it sacrifices features.</w:t>
+      </w:r>
+    </w:p>
+    <w:p>
+      <w:pPr>
+        <w:ind w:left="426"/>
+      </w:pPr>
+      <w:r>
+        <w:t>Users should be given the opportunity to be able select a diet preference and have a section that recommends recipes that conform to the preferences and an area that allows users to explore new recipes.</w:t>
+      </w:r>
+    </w:p>
+    <w:p>
+      <w:pPr>
+        <w:pStyle w:val="Heading2"/>
+        <w:ind w:firstLine="426"/>
+      </w:pPr>
+      <w:bookmarkStart w:id="14" w:name="_Toc177134164"/>
+      <w:r>
+        <w:t xml:space="preserve">2.5.3 </w:t>
+      </w:r>
+      <w:r>
+        <w:t>Performance Constraints</w:t>
+      </w:r>
+      <w:bookmarkEnd w:id="14"/>
+    </w:p>
     <w:p/>
     <w:p>
       <w:pPr>
-        <w:pStyle w:val="Heading2"/>
-      </w:pPr>
-      <w:bookmarkStart w:id="5" w:name="_Toc176593842"/>
+        <w:rPr>
+          <w:rFonts w:asciiTheme="majorHAnsi" w:eastAsiaTheme="majorEastAsia" w:hAnsiTheme="majorHAnsi" w:cstheme="majorBidi"/>
+          <w:color w:val="2F5496" w:themeColor="accent1" w:themeShade="BF"/>
+          <w:sz w:val="32"/>
+          <w:szCs w:val="40"/>
+        </w:rPr>
+      </w:pPr>
+      <w:r>
+        <w:br w:type="page"/>
+      </w:r>
+    </w:p>
+    <w:p>
+      <w:pPr>
+        <w:pStyle w:val="Heading1"/>
+      </w:pPr>
+      <w:bookmarkStart w:id="15" w:name="_Toc177134165"/>
       <w:r>
         <w:lastRenderedPageBreak/>
-        <w:t>Communication Scope</w:t>
-      </w:r>
-      <w:bookmarkEnd w:id="5"/>
-    </w:p>
-    <w:p>
-      <w:r>
-        <w:t>The application will work over WIFI mainly and have limited functionality in an offline mode.</w:t>
+        <w:t xml:space="preserve">2.6 </w:t>
+      </w:r>
+      <w:r>
+        <w:t>High level use case diagram</w:t>
+      </w:r>
+      <w:bookmarkEnd w:id="15"/>
+    </w:p>
+    <w:p/>
+    <w:p>
+      <w:pPr>
+        <w:rPr>
+          <w:rFonts w:asciiTheme="majorHAnsi" w:eastAsiaTheme="majorEastAsia" w:hAnsiTheme="majorHAnsi" w:cstheme="majorBidi"/>
+          <w:color w:val="2F5496" w:themeColor="accent1" w:themeShade="BF"/>
+          <w:sz w:val="32"/>
+          <w:szCs w:val="40"/>
+        </w:rPr>
+      </w:pPr>
+      <w:r>
+        <w:br w:type="page"/>
       </w:r>
     </w:p>
     <w:p>
       <w:pPr>
         <w:pStyle w:val="Heading1"/>
       </w:pPr>
-      <w:bookmarkStart w:id="6" w:name="_Toc176593843"/>
-      <w:r>
-        <w:t>Business Requirements</w:t>
-      </w:r>
-      <w:bookmarkEnd w:id="6"/>
-    </w:p>
-    <w:p>
-      <w:r>
-        <w:t>Users require an app</w:t>
+      <w:bookmarkStart w:id="16" w:name="_Toc177134166"/>
+      <w:r>
+        <w:lastRenderedPageBreak/>
+        <w:t xml:space="preserve">2.7 </w:t>
+      </w:r>
+      <w:r>
+        <w:t>UML class diagram</w:t>
+      </w:r>
+      <w:bookmarkEnd w:id="16"/>
+    </w:p>
+    <w:p/>
+    <w:p>
+      <w:pPr>
+        <w:rPr>
+          <w:rFonts w:asciiTheme="majorHAnsi" w:eastAsiaTheme="majorEastAsia" w:hAnsiTheme="majorHAnsi" w:cstheme="majorBidi"/>
+          <w:color w:val="2F5496" w:themeColor="accent1" w:themeShade="BF"/>
+          <w:sz w:val="32"/>
+          <w:szCs w:val="40"/>
+        </w:rPr>
+      </w:pPr>
+      <w:r>
+        <w:br w:type="page"/>
       </w:r>
     </w:p>
     <w:p>
       <w:pPr>
         <w:pStyle w:val="Heading1"/>
       </w:pPr>
-      <w:bookmarkStart w:id="7" w:name="_Toc176593844"/>
-      <w:r>
-        <w:t>Hardware and Software Requirements</w:t>
-      </w:r>
-      <w:bookmarkEnd w:id="7"/>
-    </w:p>
-    <w:p>
-      <w:pPr>
-        <w:pStyle w:val="Heading2"/>
-      </w:pPr>
-      <w:bookmarkStart w:id="8" w:name="_Toc176593845"/>
-      <w:r>
-        <w:t>Software Requirements</w:t>
-      </w:r>
-      <w:bookmarkEnd w:id="8"/>
-    </w:p>
-    <w:p>
-      <w:r>
-        <w:t>The application will be developed using Visual Studio Code as the IDE</w:t>
-      </w:r>
-    </w:p>
-    <w:p>
-      <w:r>
-        <w:t>Flutter will be used for the development of the app within VS Code</w:t>
-      </w:r>
-    </w:p>
-    <w:p>
-      <w:r>
-        <w:t>Firebase will be used to handle the login and registration as well as the security covering them.</w:t>
-      </w:r>
-    </w:p>
-    <w:p>
-      <w:r>
-        <w:t>(What android is the min)</w:t>
-      </w:r>
+      <w:bookmarkStart w:id="17" w:name="_Toc177134167"/>
+      <w:r>
+        <w:lastRenderedPageBreak/>
+        <w:t xml:space="preserve">2.8 </w:t>
+      </w:r>
+      <w:r>
+        <w:t>Relational database model diagram</w:t>
+      </w:r>
+      <w:bookmarkEnd w:id="17"/>
     </w:p>
     <w:p/>
     <w:p>
       <w:pPr>
-        <w:pStyle w:val="Heading2"/>
-      </w:pPr>
-      <w:bookmarkStart w:id="9" w:name="_Toc176593846"/>
-      <w:r>
-        <w:t>Hardware Requirements</w:t>
-      </w:r>
-      <w:bookmarkEnd w:id="9"/>
-    </w:p>
-    <w:p/>
+        <w:rPr>
+          <w:rFonts w:asciiTheme="majorHAnsi" w:eastAsiaTheme="majorEastAsia" w:hAnsiTheme="majorHAnsi" w:cstheme="majorBidi"/>
+          <w:color w:val="2F5496" w:themeColor="accent1" w:themeShade="BF"/>
+          <w:sz w:val="32"/>
+          <w:szCs w:val="40"/>
+        </w:rPr>
+      </w:pPr>
+      <w:r>
+        <w:br w:type="page"/>
+      </w:r>
+    </w:p>
     <w:p>
       <w:pPr>
         <w:pStyle w:val="Heading1"/>
       </w:pPr>
-      <w:bookmarkStart w:id="10" w:name="_Toc176593847"/>
-      <w:r>
-        <w:t>Design Constraints</w:t>
-      </w:r>
-      <w:bookmarkEnd w:id="10"/>
-    </w:p>
-    <w:p>
-      <w:pPr>
-        <w:pStyle w:val="Heading2"/>
-      </w:pPr>
-      <w:bookmarkStart w:id="11" w:name="_Toc176593848"/>
-      <w:r>
-        <w:t>Security Constraints</w:t>
-      </w:r>
-      <w:bookmarkEnd w:id="11"/>
-    </w:p>
-    <w:p>
-      <w:r>
-        <w:t>Login/Registration security will be handled via Firebase (add basic features)</w:t>
-      </w:r>
-    </w:p>
-    <w:p>
-      <w:pPr>
-        <w:pStyle w:val="Heading2"/>
-      </w:pPr>
-      <w:bookmarkStart w:id="12" w:name="_Toc176593849"/>
-      <w:r>
-        <w:t>Interface Constraints</w:t>
-      </w:r>
-      <w:bookmarkEnd w:id="12"/>
-    </w:p>
-    <w:p>
-      <w:r>
-        <w:t>The interface of the app needs to be easy to use and not feature many navigation options that cause a user to become lost. But the app must not be too simple so that it sacrifices features.</w:t>
-      </w:r>
-    </w:p>
-    <w:p>
-      <w:r>
-        <w:t xml:space="preserve">Users should be given the opportunity to be able select a diet preference and have a section that recommends recipes that conform to the preferences and an area that </w:t>
-      </w:r>
-      <w:r>
-        <w:t>allows users to explore new recipes.</w:t>
-      </w:r>
-    </w:p>
-    <w:p>
-      <w:pPr>
-        <w:pStyle w:val="Heading2"/>
-      </w:pPr>
-      <w:bookmarkStart w:id="13" w:name="_Toc176593850"/>
-      <w:r>
-        <w:t>Performance Constraints</w:t>
-      </w:r>
-      <w:bookmarkEnd w:id="13"/>
-    </w:p>
-    <w:p/>
-    <w:p>
-      <w:pPr>
-        <w:pStyle w:val="Heading1"/>
-      </w:pPr>
-      <w:bookmarkStart w:id="14" w:name="_Toc176593851"/>
+      <w:bookmarkStart w:id="18" w:name="_Toc177134168"/>
       <w:r>
         <w:lastRenderedPageBreak/>
-        <w:t>High level use case diagram</w:t>
-      </w:r>
-      <w:bookmarkEnd w:id="14"/>
-    </w:p>
-    <w:p/>
-    <w:p>
-      <w:pPr>
-        <w:pStyle w:val="Heading1"/>
-      </w:pPr>
-      <w:bookmarkStart w:id="15" w:name="_Toc176593852"/>
-      <w:r>
-        <w:t>UML class diagram</w:t>
-      </w:r>
-      <w:bookmarkEnd w:id="15"/>
-    </w:p>
-    <w:p/>
-    <w:p>
-      <w:pPr>
-        <w:pStyle w:val="Heading1"/>
-      </w:pPr>
-      <w:bookmarkStart w:id="16" w:name="_Toc176593853"/>
-      <w:r>
-        <w:t>Relational database model diagram</w:t>
-      </w:r>
-      <w:bookmarkEnd w:id="16"/>
-    </w:p>
-    <w:p/>
-    <w:p>
-      <w:pPr>
-        <w:pStyle w:val="Heading1"/>
-      </w:pPr>
-      <w:bookmarkStart w:id="17" w:name="_Toc176593854"/>
+        <w:t xml:space="preserve">2.9 </w:t>
+      </w:r>
       <w:r>
         <w:t>User interface design</w:t>
       </w:r>
-      <w:bookmarkEnd w:id="17"/>
+      <w:bookmarkEnd w:id="18"/>
     </w:p>
     <w:p/>
     <w:p/>
@@ -2608,16 +3511,16 @@
 <file path=word/numbering.xml><?xml version="1.0" encoding="utf-8"?>
 <w:numbering xmlns:wpc="http://schemas.microsoft.com/office/word/2010/wordprocessingCanvas" xmlns:cx="http://schemas.microsoft.com/office/drawing/2014/chartex" xmlns:cx1="http://schemas.microsoft.com/office/drawing/2015/9/8/chartex" xmlns:cx2="http://schemas.microsoft.com/office/drawing/2015/10/21/chartex" xmlns:cx3="http://schemas.microsoft.com/office/drawing/2016/5/9/chartex" xmlns:cx4="http://schemas.microsoft.com/office/drawing/2016/5/10/chartex" xmlns:cx5="http://schemas.microsoft.com/office/drawing/2016/5/11/chartex" xmlns:cx6="http://schemas.microsoft.com/office/drawing/2016/5/12/chartex" xmlns:cx7="http://schemas.microsoft.com/office/drawing/2016/5/13/chartex" xmlns:cx8="http://schemas.microsoft.com/office/drawing/2016/5/14/chartex" xmlns:mc="http://schemas.openxmlformats.org/markup-compatibility/2006" xmlns:aink="http://schemas.microsoft.com/office/drawing/2016/ink" xmlns:am3d="http://schemas.microsoft.com/office/drawing/2017/model3d" xmlns:o="urn:schemas-microsoft-com:office:office" xmlns:oel="http://schemas.microsoft.com/office/2019/extlst" xmlns:r="http://schemas.openxmlformats.org/officeDocument/2006/relationships" xmlns:m="http://schemas.openxmlformats.org/officeDocument/2006/math" xmlns:v="urn:schemas-microsoft-com:vml" xmlns:wp14="http://schemas.microsoft.com/office/word/2010/wordprocessingDrawing" xmlns:wp="http://schemas.openxmlformats.org/drawingml/2006/wordprocessingDrawing" xmlns:w10="urn:schemas-microsoft-com:office:word" xmlns:w="http://schemas.openxmlformats.org/wordprocessingml/2006/main" xmlns:w14="http://schemas.microsoft.com/office/word/2010/wordml" xmlns:w15="http://schemas.microsoft.com/office/word/2012/wordml" xmlns:w16cex="http://schemas.microsoft.com/office/word/2018/wordml/cex" xmlns:w16cid="http://schemas.microsoft.com/office/word/2016/wordml/cid" xmlns:w16="http://schemas.microsoft.com/office/word/2018/wordml" xmlns:w16du="http://schemas.microsoft.com/office/word/2023/wordml/word16du" xmlns:w16sdtdh="http://schemas.microsoft.com/office/word/2020/wordml/sdtdatahash" xmlns:w16se="http://schemas.microsoft.com/office/word/2015/wordml/symex" xmlns:wpg="http://schemas.microsoft.com/office/word/2010/wordprocessingGroup" xmlns:wpi="http://schemas.microsoft.com/office/word/2010/wordprocessingInk" xmlns:wne="http://schemas.microsoft.com/office/word/2006/wordml" xmlns:wps="http://schemas.microsoft.com/office/word/2010/wordprocessingShape" mc:Ignorable="w14 w15 w16se w16cid w16 w16cex w16sdtdh w16du wp14">
   <w:abstractNum w:abstractNumId="0" w15:restartNumberingAfterBreak="0">
-    <w:nsid w:val="38CA620F"/>
+    <w:nsid w:val="23715534"/>
     <w:multiLevelType w:val="hybridMultilevel"/>
-    <w:tmpl w:val="6884E5C0"/>
+    <w:tmpl w:val="EB0EFE58"/>
     <w:lvl w:ilvl="0" w:tplc="1C090001">
       <w:start w:val="1"/>
       <w:numFmt w:val="bullet"/>
       <w:lvlText w:val=""/>
       <w:lvlJc w:val="left"/>
       <w:pPr>
-        <w:ind w:left="720" w:hanging="360"/>
+        <w:ind w:left="1146" w:hanging="360"/>
       </w:pPr>
       <w:rPr>
         <w:rFonts w:ascii="Symbol" w:hAnsi="Symbol" w:hint="default"/>
@@ -2629,7 +3532,7 @@
       <w:lvlText w:val="o"/>
       <w:lvlJc w:val="left"/>
       <w:pPr>
-        <w:ind w:left="1440" w:hanging="360"/>
+        <w:ind w:left="1866" w:hanging="360"/>
       </w:pPr>
       <w:rPr>
         <w:rFonts w:ascii="Courier New" w:hAnsi="Courier New" w:cs="Courier New" w:hint="default"/>
@@ -2641,7 +3544,7 @@
       <w:lvlText w:val=""/>
       <w:lvlJc w:val="left"/>
       <w:pPr>
-        <w:ind w:left="2160" w:hanging="360"/>
+        <w:ind w:left="2586" w:hanging="360"/>
       </w:pPr>
       <w:rPr>
         <w:rFonts w:ascii="Wingdings" w:hAnsi="Wingdings" w:hint="default"/>
@@ -2653,7 +3556,7 @@
       <w:lvlText w:val=""/>
       <w:lvlJc w:val="left"/>
       <w:pPr>
-        <w:ind w:left="2880" w:hanging="360"/>
+        <w:ind w:left="3306" w:hanging="360"/>
       </w:pPr>
       <w:rPr>
         <w:rFonts w:ascii="Symbol" w:hAnsi="Symbol" w:hint="default"/>
@@ -2665,7 +3568,7 @@
       <w:lvlText w:val="o"/>
       <w:lvlJc w:val="left"/>
       <w:pPr>
-        <w:ind w:left="3600" w:hanging="360"/>
+        <w:ind w:left="4026" w:hanging="360"/>
       </w:pPr>
       <w:rPr>
         <w:rFonts w:ascii="Courier New" w:hAnsi="Courier New" w:cs="Courier New" w:hint="default"/>
@@ -2677,7 +3580,7 @@
       <w:lvlText w:val=""/>
       <w:lvlJc w:val="left"/>
       <w:pPr>
-        <w:ind w:left="4320" w:hanging="360"/>
+        <w:ind w:left="4746" w:hanging="360"/>
       </w:pPr>
       <w:rPr>
         <w:rFonts w:ascii="Wingdings" w:hAnsi="Wingdings" w:hint="default"/>
@@ -2689,7 +3592,7 @@
       <w:lvlText w:val=""/>
       <w:lvlJc w:val="left"/>
       <w:pPr>
-        <w:ind w:left="5040" w:hanging="360"/>
+        <w:ind w:left="5466" w:hanging="360"/>
       </w:pPr>
       <w:rPr>
         <w:rFonts w:ascii="Symbol" w:hAnsi="Symbol" w:hint="default"/>
@@ -2701,7 +3604,7 @@
       <w:lvlText w:val="o"/>
       <w:lvlJc w:val="left"/>
       <w:pPr>
-        <w:ind w:left="5760" w:hanging="360"/>
+        <w:ind w:left="6186" w:hanging="360"/>
       </w:pPr>
       <w:rPr>
         <w:rFonts w:ascii="Courier New" w:hAnsi="Courier New" w:cs="Courier New" w:hint="default"/>
@@ -2713,7 +3616,7 @@
       <w:lvlText w:val=""/>
       <w:lvlJc w:val="left"/>
       <w:pPr>
-        <w:ind w:left="6480" w:hanging="360"/>
+        <w:ind w:left="6906" w:hanging="360"/>
       </w:pPr>
       <w:rPr>
         <w:rFonts w:ascii="Wingdings" w:hAnsi="Wingdings" w:hint="default"/>
@@ -2721,6 +3624,119 @@
     </w:lvl>
   </w:abstractNum>
   <w:abstractNum w:abstractNumId="1" w15:restartNumberingAfterBreak="0">
+    <w:nsid w:val="38CA620F"/>
+    <w:multiLevelType w:val="hybridMultilevel"/>
+    <w:tmpl w:val="6884E5C0"/>
+    <w:lvl w:ilvl="0" w:tplc="1C090001">
+      <w:start w:val="1"/>
+      <w:numFmt w:val="bullet"/>
+      <w:lvlText w:val=""/>
+      <w:lvlJc w:val="left"/>
+      <w:pPr>
+        <w:ind w:left="2913" w:hanging="360"/>
+      </w:pPr>
+      <w:rPr>
+        <w:rFonts w:ascii="Symbol" w:hAnsi="Symbol" w:hint="default"/>
+      </w:rPr>
+    </w:lvl>
+    <w:lvl w:ilvl="1" w:tplc="1C090003">
+      <w:start w:val="1"/>
+      <w:numFmt w:val="bullet"/>
+      <w:lvlText w:val="o"/>
+      <w:lvlJc w:val="left"/>
+      <w:pPr>
+        <w:ind w:left="3633" w:hanging="360"/>
+      </w:pPr>
+      <w:rPr>
+        <w:rFonts w:ascii="Courier New" w:hAnsi="Courier New" w:cs="Courier New" w:hint="default"/>
+      </w:rPr>
+    </w:lvl>
+    <w:lvl w:ilvl="2" w:tplc="1C090005">
+      <w:start w:val="1"/>
+      <w:numFmt w:val="bullet"/>
+      <w:lvlText w:val=""/>
+      <w:lvlJc w:val="left"/>
+      <w:pPr>
+        <w:ind w:left="4353" w:hanging="360"/>
+      </w:pPr>
+      <w:rPr>
+        <w:rFonts w:ascii="Wingdings" w:hAnsi="Wingdings" w:hint="default"/>
+      </w:rPr>
+    </w:lvl>
+    <w:lvl w:ilvl="3" w:tplc="1C090001">
+      <w:start w:val="1"/>
+      <w:numFmt w:val="bullet"/>
+      <w:lvlText w:val=""/>
+      <w:lvlJc w:val="left"/>
+      <w:pPr>
+        <w:ind w:left="5073" w:hanging="360"/>
+      </w:pPr>
+      <w:rPr>
+        <w:rFonts w:ascii="Symbol" w:hAnsi="Symbol" w:hint="default"/>
+      </w:rPr>
+    </w:lvl>
+    <w:lvl w:ilvl="4" w:tplc="1C090003">
+      <w:start w:val="1"/>
+      <w:numFmt w:val="bullet"/>
+      <w:lvlText w:val="o"/>
+      <w:lvlJc w:val="left"/>
+      <w:pPr>
+        <w:ind w:left="5793" w:hanging="360"/>
+      </w:pPr>
+      <w:rPr>
+        <w:rFonts w:ascii="Courier New" w:hAnsi="Courier New" w:cs="Courier New" w:hint="default"/>
+      </w:rPr>
+    </w:lvl>
+    <w:lvl w:ilvl="5" w:tplc="1C090005">
+      <w:start w:val="1"/>
+      <w:numFmt w:val="bullet"/>
+      <w:lvlText w:val=""/>
+      <w:lvlJc w:val="left"/>
+      <w:pPr>
+        <w:ind w:left="6513" w:hanging="360"/>
+      </w:pPr>
+      <w:rPr>
+        <w:rFonts w:ascii="Wingdings" w:hAnsi="Wingdings" w:hint="default"/>
+      </w:rPr>
+    </w:lvl>
+    <w:lvl w:ilvl="6" w:tplc="1C090001">
+      <w:start w:val="1"/>
+      <w:numFmt w:val="bullet"/>
+      <w:lvlText w:val=""/>
+      <w:lvlJc w:val="left"/>
+      <w:pPr>
+        <w:ind w:left="7233" w:hanging="360"/>
+      </w:pPr>
+      <w:rPr>
+        <w:rFonts w:ascii="Symbol" w:hAnsi="Symbol" w:hint="default"/>
+      </w:rPr>
+    </w:lvl>
+    <w:lvl w:ilvl="7" w:tplc="1C090003">
+      <w:start w:val="1"/>
+      <w:numFmt w:val="bullet"/>
+      <w:lvlText w:val="o"/>
+      <w:lvlJc w:val="left"/>
+      <w:pPr>
+        <w:ind w:left="7953" w:hanging="360"/>
+      </w:pPr>
+      <w:rPr>
+        <w:rFonts w:ascii="Courier New" w:hAnsi="Courier New" w:cs="Courier New" w:hint="default"/>
+      </w:rPr>
+    </w:lvl>
+    <w:lvl w:ilvl="8" w:tplc="1C090005">
+      <w:start w:val="1"/>
+      <w:numFmt w:val="bullet"/>
+      <w:lvlText w:val=""/>
+      <w:lvlJc w:val="left"/>
+      <w:pPr>
+        <w:ind w:left="8673" w:hanging="360"/>
+      </w:pPr>
+      <w:rPr>
+        <w:rFonts w:ascii="Wingdings" w:hAnsi="Wingdings" w:hint="default"/>
+      </w:rPr>
+    </w:lvl>
+  </w:abstractNum>
+  <w:abstractNum w:abstractNumId="2" w15:restartNumberingAfterBreak="0">
     <w:nsid w:val="56BF1779"/>
     <w:multiLevelType w:val="hybridMultilevel"/>
     <w:tmpl w:val="46102D22"/>
@@ -2833,10 +3849,141 @@
       </w:rPr>
     </w:lvl>
   </w:abstractNum>
+  <w:abstractNum w:abstractNumId="3" w15:restartNumberingAfterBreak="0">
+    <w:nsid w:val="5E9D7378"/>
+    <w:multiLevelType w:val="hybridMultilevel"/>
+    <w:tmpl w:val="310E71B0"/>
+    <w:lvl w:ilvl="0" w:tplc="1C090001">
+      <w:start w:val="1"/>
+      <w:numFmt w:val="bullet"/>
+      <w:lvlText w:val=""/>
+      <w:lvlJc w:val="left"/>
+      <w:pPr>
+        <w:ind w:left="720" w:hanging="360"/>
+      </w:pPr>
+      <w:rPr>
+        <w:rFonts w:ascii="Symbol" w:hAnsi="Symbol" w:hint="default"/>
+      </w:rPr>
+    </w:lvl>
+    <w:lvl w:ilvl="1" w:tplc="1C090003">
+      <w:start w:val="1"/>
+      <w:numFmt w:val="bullet"/>
+      <w:lvlText w:val="o"/>
+      <w:lvlJc w:val="left"/>
+      <w:pPr>
+        <w:ind w:left="1440" w:hanging="360"/>
+      </w:pPr>
+      <w:rPr>
+        <w:rFonts w:ascii="Courier New" w:hAnsi="Courier New" w:cs="Courier New" w:hint="default"/>
+      </w:rPr>
+    </w:lvl>
+    <w:lvl w:ilvl="2" w:tplc="1C090005" w:tentative="1">
+      <w:start w:val="1"/>
+      <w:numFmt w:val="bullet"/>
+      <w:lvlText w:val=""/>
+      <w:lvlJc w:val="left"/>
+      <w:pPr>
+        <w:ind w:left="2160" w:hanging="360"/>
+      </w:pPr>
+      <w:rPr>
+        <w:rFonts w:ascii="Wingdings" w:hAnsi="Wingdings" w:hint="default"/>
+      </w:rPr>
+    </w:lvl>
+    <w:lvl w:ilvl="3" w:tplc="1C090001" w:tentative="1">
+      <w:start w:val="1"/>
+      <w:numFmt w:val="bullet"/>
+      <w:lvlText w:val=""/>
+      <w:lvlJc w:val="left"/>
+      <w:pPr>
+        <w:ind w:left="2880" w:hanging="360"/>
+      </w:pPr>
+      <w:rPr>
+        <w:rFonts w:ascii="Symbol" w:hAnsi="Symbol" w:hint="default"/>
+      </w:rPr>
+    </w:lvl>
+    <w:lvl w:ilvl="4" w:tplc="1C090003" w:tentative="1">
+      <w:start w:val="1"/>
+      <w:numFmt w:val="bullet"/>
+      <w:lvlText w:val="o"/>
+      <w:lvlJc w:val="left"/>
+      <w:pPr>
+        <w:ind w:left="3600" w:hanging="360"/>
+      </w:pPr>
+      <w:rPr>
+        <w:rFonts w:ascii="Courier New" w:hAnsi="Courier New" w:cs="Courier New" w:hint="default"/>
+      </w:rPr>
+    </w:lvl>
+    <w:lvl w:ilvl="5" w:tplc="1C090005" w:tentative="1">
+      <w:start w:val="1"/>
+      <w:numFmt w:val="bullet"/>
+      <w:lvlText w:val=""/>
+      <w:lvlJc w:val="left"/>
+      <w:pPr>
+        <w:ind w:left="4320" w:hanging="360"/>
+      </w:pPr>
+      <w:rPr>
+        <w:rFonts w:ascii="Wingdings" w:hAnsi="Wingdings" w:hint="default"/>
+      </w:rPr>
+    </w:lvl>
+    <w:lvl w:ilvl="6" w:tplc="1C090001" w:tentative="1">
+      <w:start w:val="1"/>
+      <w:numFmt w:val="bullet"/>
+      <w:lvlText w:val=""/>
+      <w:lvlJc w:val="left"/>
+      <w:pPr>
+        <w:ind w:left="5040" w:hanging="360"/>
+      </w:pPr>
+      <w:rPr>
+        <w:rFonts w:ascii="Symbol" w:hAnsi="Symbol" w:hint="default"/>
+      </w:rPr>
+    </w:lvl>
+    <w:lvl w:ilvl="7" w:tplc="1C090003" w:tentative="1">
+      <w:start w:val="1"/>
+      <w:numFmt w:val="bullet"/>
+      <w:lvlText w:val="o"/>
+      <w:lvlJc w:val="left"/>
+      <w:pPr>
+        <w:ind w:left="5760" w:hanging="360"/>
+      </w:pPr>
+      <w:rPr>
+        <w:rFonts w:ascii="Courier New" w:hAnsi="Courier New" w:cs="Courier New" w:hint="default"/>
+      </w:rPr>
+    </w:lvl>
+    <w:lvl w:ilvl="8" w:tplc="1C090005" w:tentative="1">
+      <w:start w:val="1"/>
+      <w:numFmt w:val="bullet"/>
+      <w:lvlText w:val=""/>
+      <w:lvlJc w:val="left"/>
+      <w:pPr>
+        <w:ind w:left="6480" w:hanging="360"/>
+      </w:pPr>
+      <w:rPr>
+        <w:rFonts w:ascii="Wingdings" w:hAnsi="Wingdings" w:hint="default"/>
+      </w:rPr>
+    </w:lvl>
+  </w:abstractNum>
   <w:num w:numId="1" w16cid:durableId="1635018650">
+    <w:abstractNumId w:val="2"/>
+  </w:num>
+  <w:num w:numId="2" w16cid:durableId="1919055214">
+    <w:abstractNumId w:val="3"/>
+  </w:num>
+  <w:num w:numId="3" w16cid:durableId="1617834044">
+    <w:abstractNumId w:val="1"/>
+    <w:lvlOverride w:ilvl="0"/>
+    <w:lvlOverride w:ilvl="1"/>
+    <w:lvlOverride w:ilvl="2"/>
+    <w:lvlOverride w:ilvl="3"/>
+    <w:lvlOverride w:ilvl="4"/>
+    <w:lvlOverride w:ilvl="5"/>
+    <w:lvlOverride w:ilvl="6"/>
+    <w:lvlOverride w:ilvl="7"/>
+    <w:lvlOverride w:ilvl="8"/>
+  </w:num>
+  <w:num w:numId="4" w16cid:durableId="776216334">
     <w:abstractNumId w:val="1"/>
   </w:num>
-  <w:num w:numId="2" w16cid:durableId="828062785">
+  <w:num w:numId="5" w16cid:durableId="1724333604">
     <w:abstractNumId w:val="0"/>
   </w:num>
 </w:numbering>
@@ -3242,7 +4389,10 @@
   <w:style w:type="paragraph" w:default="1" w:styleId="Normal">
     <w:name w:val="Normal"/>
     <w:qFormat/>
-    <w:rsid w:val="00F374D5"/>
+    <w:rsid w:val="004419FE"/>
+    <w:rPr>
+      <w:rFonts w:ascii="Calibri Light" w:hAnsi="Calibri Light"/>
+    </w:rPr>
   </w:style>
   <w:style w:type="paragraph" w:styleId="Heading1">
     <w:name w:val="heading 1"/>
@@ -3251,7 +4401,7 @@
     <w:link w:val="Heading1Char"/>
     <w:uiPriority w:val="9"/>
     <w:qFormat/>
-    <w:rsid w:val="00F374D5"/>
+    <w:rsid w:val="004419FE"/>
     <w:pPr>
       <w:keepNext/>
       <w:keepLines/>
@@ -3260,8 +4410,8 @@
     </w:pPr>
     <w:rPr>
       <w:rFonts w:asciiTheme="majorHAnsi" w:eastAsiaTheme="majorEastAsia" w:hAnsiTheme="majorHAnsi" w:cstheme="majorBidi"/>
-      <w:color w:val="0F4761" w:themeColor="accent1" w:themeShade="BF"/>
-      <w:sz w:val="40"/>
+      <w:color w:val="2F5496" w:themeColor="accent1" w:themeShade="BF"/>
+      <w:sz w:val="32"/>
       <w:szCs w:val="40"/>
     </w:rPr>
   </w:style>
@@ -3273,7 +4423,7 @@
     <w:uiPriority w:val="9"/>
     <w:unhideWhenUsed/>
     <w:qFormat/>
-    <w:rsid w:val="00F374D5"/>
+    <w:rsid w:val="001E4DF4"/>
     <w:pPr>
       <w:keepNext/>
       <w:keepLines/>
@@ -3282,8 +4432,8 @@
     </w:pPr>
     <w:rPr>
       <w:rFonts w:asciiTheme="majorHAnsi" w:eastAsiaTheme="majorEastAsia" w:hAnsiTheme="majorHAnsi" w:cstheme="majorBidi"/>
-      <w:color w:val="0F4761" w:themeColor="accent1" w:themeShade="BF"/>
-      <w:sz w:val="32"/>
+      <w:color w:val="2F5496" w:themeColor="accent1" w:themeShade="BF"/>
+      <w:sz w:val="26"/>
       <w:szCs w:val="32"/>
     </w:rPr>
   </w:style>
@@ -3305,7 +4455,7 @@
     </w:pPr>
     <w:rPr>
       <w:rFonts w:eastAsiaTheme="majorEastAsia" w:cstheme="majorBidi"/>
-      <w:color w:val="0F4761" w:themeColor="accent1" w:themeShade="BF"/>
+      <w:color w:val="2F5496" w:themeColor="accent1" w:themeShade="BF"/>
       <w:sz w:val="28"/>
       <w:szCs w:val="28"/>
     </w:rPr>
@@ -3330,7 +4480,7 @@
       <w:rFonts w:eastAsiaTheme="majorEastAsia" w:cstheme="majorBidi"/>
       <w:i/>
       <w:iCs/>
-      <w:color w:val="0F4761" w:themeColor="accent1" w:themeShade="BF"/>
+      <w:color w:val="2F5496" w:themeColor="accent1" w:themeShade="BF"/>
     </w:rPr>
   </w:style>
   <w:style w:type="paragraph" w:styleId="Heading5">
@@ -3351,7 +4501,7 @@
     </w:pPr>
     <w:rPr>
       <w:rFonts w:eastAsiaTheme="majorEastAsia" w:cstheme="majorBidi"/>
-      <w:color w:val="0F4761" w:themeColor="accent1" w:themeShade="BF"/>
+      <w:color w:val="2F5496" w:themeColor="accent1" w:themeShade="BF"/>
     </w:rPr>
   </w:style>
   <w:style w:type="paragraph" w:styleId="Heading6">
@@ -3474,11 +4624,11 @@
     <w:basedOn w:val="DefaultParagraphFont"/>
     <w:link w:val="Heading1"/>
     <w:uiPriority w:val="9"/>
-    <w:rsid w:val="00F374D5"/>
+    <w:rsid w:val="004419FE"/>
     <w:rPr>
       <w:rFonts w:asciiTheme="majorHAnsi" w:eastAsiaTheme="majorEastAsia" w:hAnsiTheme="majorHAnsi" w:cstheme="majorBidi"/>
-      <w:color w:val="0F4761" w:themeColor="accent1" w:themeShade="BF"/>
-      <w:sz w:val="40"/>
+      <w:color w:val="2F5496" w:themeColor="accent1" w:themeShade="BF"/>
+      <w:sz w:val="32"/>
       <w:szCs w:val="40"/>
     </w:rPr>
   </w:style>
@@ -3487,11 +4637,11 @@
     <w:basedOn w:val="DefaultParagraphFont"/>
     <w:link w:val="Heading2"/>
     <w:uiPriority w:val="9"/>
-    <w:rsid w:val="00F374D5"/>
+    <w:rsid w:val="001E4DF4"/>
     <w:rPr>
       <w:rFonts w:asciiTheme="majorHAnsi" w:eastAsiaTheme="majorEastAsia" w:hAnsiTheme="majorHAnsi" w:cstheme="majorBidi"/>
-      <w:color w:val="0F4761" w:themeColor="accent1" w:themeShade="BF"/>
-      <w:sz w:val="32"/>
+      <w:color w:val="2F5496" w:themeColor="accent1" w:themeShade="BF"/>
+      <w:sz w:val="26"/>
       <w:szCs w:val="32"/>
     </w:rPr>
   </w:style>
@@ -3504,7 +4654,7 @@
     <w:rsid w:val="00F374D5"/>
     <w:rPr>
       <w:rFonts w:eastAsiaTheme="majorEastAsia" w:cstheme="majorBidi"/>
-      <w:color w:val="0F4761" w:themeColor="accent1" w:themeShade="BF"/>
+      <w:color w:val="2F5496" w:themeColor="accent1" w:themeShade="BF"/>
       <w:sz w:val="28"/>
       <w:szCs w:val="28"/>
     </w:rPr>
@@ -3520,7 +4670,7 @@
       <w:rFonts w:eastAsiaTheme="majorEastAsia" w:cstheme="majorBidi"/>
       <w:i/>
       <w:iCs/>
-      <w:color w:val="0F4761" w:themeColor="accent1" w:themeShade="BF"/>
+      <w:color w:val="2F5496" w:themeColor="accent1" w:themeShade="BF"/>
     </w:rPr>
   </w:style>
   <w:style w:type="character" w:customStyle="1" w:styleId="Heading5Char">
@@ -3532,7 +4682,7 @@
     <w:rsid w:val="00F374D5"/>
     <w:rPr>
       <w:rFonts w:eastAsiaTheme="majorEastAsia" w:cstheme="majorBidi"/>
-      <w:color w:val="0F4761" w:themeColor="accent1" w:themeShade="BF"/>
+      <w:color w:val="2F5496" w:themeColor="accent1" w:themeShade="BF"/>
     </w:rPr>
   </w:style>
   <w:style w:type="character" w:customStyle="1" w:styleId="Heading6Char">
@@ -3707,8 +4857,8 @@
     <w:rsid w:val="00F374D5"/>
     <w:pPr>
       <w:pBdr>
-        <w:top w:val="single" w:sz="4" w:space="10" w:color="0F4761" w:themeColor="accent1" w:themeShade="BF"/>
-        <w:bottom w:val="single" w:sz="4" w:space="10" w:color="0F4761" w:themeColor="accent1" w:themeShade="BF"/>
+        <w:top w:val="single" w:sz="4" w:space="10" w:color="2F5496" w:themeColor="accent1" w:themeShade="BF"/>
+        <w:bottom w:val="single" w:sz="4" w:space="10" w:color="2F5496" w:themeColor="accent1" w:themeShade="BF"/>
       </w:pBdr>
       <w:spacing w:before="360" w:after="360"/>
       <w:ind w:left="864" w:right="864"/>
@@ -3717,7 +4867,7 @@
     <w:rPr>
       <w:i/>
       <w:iCs/>
-      <w:color w:val="0F4761" w:themeColor="accent1" w:themeShade="BF"/>
+      <w:color w:val="2F5496" w:themeColor="accent1" w:themeShade="BF"/>
     </w:rPr>
   </w:style>
   <w:style w:type="character" w:customStyle="1" w:styleId="IntenseQuoteChar">
@@ -3729,7 +4879,7 @@
     <w:rPr>
       <w:i/>
       <w:iCs/>
-      <w:color w:val="0F4761" w:themeColor="accent1" w:themeShade="BF"/>
+      <w:color w:val="2F5496" w:themeColor="accent1" w:themeShade="BF"/>
     </w:rPr>
   </w:style>
   <w:style w:type="character" w:styleId="IntenseEmphasis">
@@ -3741,7 +4891,7 @@
     <w:rPr>
       <w:i/>
       <w:iCs/>
-      <w:color w:val="0F4761" w:themeColor="accent1" w:themeShade="BF"/>
+      <w:color w:val="2F5496" w:themeColor="accent1" w:themeShade="BF"/>
     </w:rPr>
   </w:style>
   <w:style w:type="character" w:styleId="IntenseReference">
@@ -3754,7 +4904,7 @@
       <w:b/>
       <w:bCs/>
       <w:smallCaps/>
-      <w:color w:val="0F4761" w:themeColor="accent1" w:themeShade="BF"/>
+      <w:color w:val="2F5496" w:themeColor="accent1" w:themeShade="BF"/>
       <w:spacing w:val="5"/>
     </w:rPr>
   </w:style>
@@ -3843,7 +4993,6 @@
     </w:pPr>
     <w:rPr>
       <w:kern w:val="0"/>
-      <w:sz w:val="32"/>
       <w:szCs w:val="32"/>
       <w:lang w:val="en-US"/>
       <w14:ligatures w14:val="none"/>
@@ -3881,7 +5030,7 @@
     <w:unhideWhenUsed/>
     <w:rsid w:val="000F2D37"/>
     <w:rPr>
-      <w:color w:val="467886" w:themeColor="hyperlink"/>
+      <w:color w:val="0563C1" w:themeColor="hyperlink"/>
       <w:u w:val="single"/>
     </w:rPr>
   </w:style>
@@ -3889,9 +5038,9 @@
 </file>
 
 <file path=word/theme/theme1.xml><?xml version="1.0" encoding="utf-8"?>
-<a:theme xmlns:a="http://schemas.openxmlformats.org/drawingml/2006/main" name="Office Theme">
+<a:theme xmlns:a="http://schemas.openxmlformats.org/drawingml/2006/main" name="Office 2013 - 2022 Theme">
   <a:themeElements>
-    <a:clrScheme name="Office">
+    <a:clrScheme name="Office 2013 - 2022">
       <a:dk1>
         <a:sysClr val="windowText" lastClr="000000"/>
       </a:dk1>
@@ -3899,45 +5048,97 @@
         <a:sysClr val="window" lastClr="FFFFFF"/>
       </a:lt1>
       <a:dk2>
-        <a:srgbClr val="0E2841"/>
+        <a:srgbClr val="44546A"/>
       </a:dk2>
       <a:lt2>
-        <a:srgbClr val="E8E8E8"/>
+        <a:srgbClr val="E7E6E6"/>
       </a:lt2>
       <a:accent1>
-        <a:srgbClr val="156082"/>
+        <a:srgbClr val="4472C4"/>
       </a:accent1>
       <a:accent2>
-        <a:srgbClr val="E97132"/>
+        <a:srgbClr val="ED7D31"/>
       </a:accent2>
       <a:accent3>
-        <a:srgbClr val="196B24"/>
+        <a:srgbClr val="A5A5A5"/>
       </a:accent3>
       <a:accent4>
-        <a:srgbClr val="0F9ED5"/>
+        <a:srgbClr val="FFC000"/>
       </a:accent4>
       <a:accent5>
-        <a:srgbClr val="A02B93"/>
+        <a:srgbClr val="5B9BD5"/>
       </a:accent5>
       <a:accent6>
-        <a:srgbClr val="4EA72E"/>
+        <a:srgbClr val="70AD47"/>
       </a:accent6>
       <a:hlink>
-        <a:srgbClr val="467886"/>
+        <a:srgbClr val="0563C1"/>
       </a:hlink>
       <a:folHlink>
-        <a:srgbClr val="96607D"/>
+        <a:srgbClr val="954F72"/>
       </a:folHlink>
     </a:clrScheme>
-    <a:fontScheme name="Arial">
+    <a:fontScheme name="Office 2013 - 2022">
       <a:majorFont>
-        <a:latin typeface="Arial" panose="020B0604020202020204"/>
+        <a:latin typeface="Calibri Light" panose="020F0302020204030204"/>
         <a:ea typeface=""/>
         <a:cs typeface=""/>
-        <a:font script="Jpan" typeface="ＭＳ Ｐゴシック"/>
-        <a:font script="Hang" typeface="굴림"/>
-        <a:font script="Hans" typeface="黑体"/>
-        <a:font script="Hant" typeface="微軟正黑體"/>
+        <a:font script="Jpan" typeface="游ゴシック Light"/>
+        <a:font script="Hang" typeface="맑은 고딕"/>
+        <a:font script="Hans" typeface="等线 Light"/>
+        <a:font script="Hant" typeface="新細明體"/>
+        <a:font script="Arab" typeface="Times New Roman"/>
+        <a:font script="Hebr" typeface="Times New Roman"/>
+        <a:font script="Thai" typeface="Angsana New"/>
+        <a:font script="Ethi" typeface="Nyala"/>
+        <a:font script="Beng" typeface="Vrinda"/>
+        <a:font script="Gujr" typeface="Shruti"/>
+        <a:font script="Khmr" typeface="MoolBoran"/>
+        <a:font script="Knda" typeface="Tunga"/>
+        <a:font script="Guru" typeface="Raavi"/>
+        <a:font script="Cans" typeface="Euphemia"/>
+        <a:font script="Cher" typeface="Plantagenet Cherokee"/>
+        <a:font script="Yiii" typeface="Microsoft Yi Baiti"/>
+        <a:font script="Tibt" typeface="Microsoft Himalaya"/>
+        <a:font script="Thaa" typeface="MV Boli"/>
+        <a:font script="Deva" typeface="Mangal"/>
+        <a:font script="Telu" typeface="Gautami"/>
+        <a:font script="Taml" typeface="Latha"/>
+        <a:font script="Syrc" typeface="Estrangelo Edessa"/>
+        <a:font script="Orya" typeface="Kalinga"/>
+        <a:font script="Mlym" typeface="Kartika"/>
+        <a:font script="Laoo" typeface="DokChampa"/>
+        <a:font script="Sinh" typeface="Iskoola Pota"/>
+        <a:font script="Mong" typeface="Mongolian Baiti"/>
+        <a:font script="Viet" typeface="Times New Roman"/>
+        <a:font script="Uigh" typeface="Microsoft Uighur"/>
+        <a:font script="Geor" typeface="Sylfaen"/>
+        <a:font script="Armn" typeface="Arial"/>
+        <a:font script="Bugi" typeface="Leelawadee UI"/>
+        <a:font script="Bopo" typeface="Microsoft JhengHei"/>
+        <a:font script="Java" typeface="Javanese Text"/>
+        <a:font script="Lisu" typeface="Segoe UI"/>
+        <a:font script="Mymr" typeface="Myanmar Text"/>
+        <a:font script="Nkoo" typeface="Ebrima"/>
+        <a:font script="Olck" typeface="Nirmala UI"/>
+        <a:font script="Osma" typeface="Ebrima"/>
+        <a:font script="Phag" typeface="Phagspa"/>
+        <a:font script="Syrn" typeface="Estrangelo Edessa"/>
+        <a:font script="Syrj" typeface="Estrangelo Edessa"/>
+        <a:font script="Syre" typeface="Estrangelo Edessa"/>
+        <a:font script="Sora" typeface="Nirmala UI"/>
+        <a:font script="Tale" typeface="Microsoft Tai Le"/>
+        <a:font script="Talu" typeface="Microsoft New Tai Lue"/>
+        <a:font script="Tfng" typeface="Ebrima"/>
+      </a:majorFont>
+      <a:minorFont>
+        <a:latin typeface="Calibri" panose="020F0502020204030204"/>
+        <a:ea typeface=""/>
+        <a:cs typeface=""/>
+        <a:font script="Jpan" typeface="游明朝"/>
+        <a:font script="Hang" typeface="맑은 고딕"/>
+        <a:font script="Hans" typeface="等线"/>
+        <a:font script="Hant" typeface="新細明體"/>
         <a:font script="Arab" typeface="Arial"/>
         <a:font script="Hebr" typeface="Arial"/>
         <a:font script="Thai" typeface="Cordia New"/>
@@ -3964,44 +5165,26 @@
         <a:font script="Viet" typeface="Arial"/>
         <a:font script="Uigh" typeface="Microsoft Uighur"/>
         <a:font script="Geor" typeface="Sylfaen"/>
-      </a:majorFont>
-      <a:minorFont>
-        <a:latin typeface="Arial" panose="020B0604020202020204"/>
-        <a:ea typeface=""/>
-        <a:cs typeface=""/>
-        <a:font script="Jpan" typeface="ＭＳ Ｐゴシック"/>
-        <a:font script="Hang" typeface="굴림"/>
-        <a:font script="Hans" typeface="黑体"/>
-        <a:font script="Hant" typeface="微軟正黑體"/>
-        <a:font script="Arab" typeface="Arial"/>
-        <a:font script="Hebr" typeface="Arial"/>
-        <a:font script="Thai" typeface="Cordia New"/>
-        <a:font script="Ethi" typeface="Nyala"/>
-        <a:font script="Beng" typeface="Vrinda"/>
-        <a:font script="Gujr" typeface="Shruti"/>
-        <a:font script="Khmr" typeface="DaunPenh"/>
-        <a:font script="Knda" typeface="Tunga"/>
-        <a:font script="Guru" typeface="Raavi"/>
-        <a:font script="Cans" typeface="Euphemia"/>
-        <a:font script="Cher" typeface="Plantagenet Cherokee"/>
-        <a:font script="Yiii" typeface="Microsoft Yi Baiti"/>
-        <a:font script="Tibt" typeface="Microsoft Himalaya"/>
-        <a:font script="Thaa" typeface="MV Boli"/>
-        <a:font script="Deva" typeface="Mangal"/>
-        <a:font script="Telu" typeface="Gautami"/>
-        <a:font script="Taml" typeface="Latha"/>
-        <a:font script="Syrc" typeface="Estrangelo Edessa"/>
-        <a:font script="Orya" typeface="Kalinga"/>
-        <a:font script="Mlym" typeface="Kartika"/>
-        <a:font script="Laoo" typeface="DokChampa"/>
-        <a:font script="Sinh" typeface="Iskoola Pota"/>
-        <a:font script="Mong" typeface="Mongolian Baiti"/>
-        <a:font script="Viet" typeface="Arial"/>
-        <a:font script="Uigh" typeface="Microsoft Uighur"/>
-        <a:font script="Geor" typeface="Sylfaen"/>
+        <a:font script="Armn" typeface="Arial"/>
+        <a:font script="Bugi" typeface="Leelawadee UI"/>
+        <a:font script="Bopo" typeface="Microsoft JhengHei"/>
+        <a:font script="Java" typeface="Javanese Text"/>
+        <a:font script="Lisu" typeface="Segoe UI"/>
+        <a:font script="Mymr" typeface="Myanmar Text"/>
+        <a:font script="Nkoo" typeface="Ebrima"/>
+        <a:font script="Olck" typeface="Nirmala UI"/>
+        <a:font script="Osma" typeface="Ebrima"/>
+        <a:font script="Phag" typeface="Phagspa"/>
+        <a:font script="Syrn" typeface="Estrangelo Edessa"/>
+        <a:font script="Syrj" typeface="Estrangelo Edessa"/>
+        <a:font script="Syre" typeface="Estrangelo Edessa"/>
+        <a:font script="Sora" typeface="Nirmala UI"/>
+        <a:font script="Tale" typeface="Microsoft Tai Le"/>
+        <a:font script="Talu" typeface="Microsoft New Tai Lue"/>
+        <a:font script="Tfng" typeface="Ebrima"/>
       </a:minorFont>
     </a:fontScheme>
-    <a:fmtScheme name="Office">
+    <a:fmtScheme name="Office 2013 - 2022">
       <a:fillStyleLst>
         <a:solidFill>
           <a:schemeClr val="phClr"/>
@@ -4143,7 +5326,7 @@
   <a:extraClrSchemeLst/>
   <a:extLst>
     <a:ext uri="{05A4C25C-085E-4340-85A3-A5531E510DB2}">
-      <thm15:themeFamily xmlns:thm15="http://schemas.microsoft.com/office/thememl/2012/main" name="Office Theme" id="{2E142A2C-CD16-42D6-873A-C26D2A0506FA}" vid="{1BDDFF52-6CD6-40A5-AB3C-68EB2F1E4D0A}"/>
+      <thm15:themeFamily xmlns:thm15="http://schemas.microsoft.com/office/thememl/2012/main" name="Office 2013 - 2022 Theme" id="{62F939B6-93AF-4DB8-9C6B-D6C7DFDC589F}" vid="{4A3C46E8-61CC-4603-A589-7422A47A8E4A}"/>
     </a:ext>
   </a:extLst>
 </a:theme>

</xml_diff>

<commit_message>
updated business req and design constraints
</commit_message>
<xml_diff>
--- a/Requirements Documentation/Requirements Doc.docx
+++ b/Requirements Documentation/Requirements Doc.docx
@@ -2741,19 +2741,246 @@
         <w:ind w:left="851"/>
       </w:pPr>
       <w:r>
-        <w:t xml:space="preserve">Saved </w:t>
+        <w:t xml:space="preserve">Saved recipes, grocery </w:t>
       </w:r>
       <w:proofErr w:type="gramStart"/>
       <w:r>
-        <w:t>recipes ,</w:t>
+        <w:t>lists</w:t>
       </w:r>
       <w:proofErr w:type="gramEnd"/>
       <w:r>
-        <w:t xml:space="preserve"> grocery lists and meal plans selected by the user will be stored locally. This information will be stored on the user’s device in a secure</w:t>
+        <w:t xml:space="preserve"> and meal plans selected by the user will be stored locally. This information will be stored on the user’s device in a secure</w:t>
       </w:r>
       <w:r>
         <w:t xml:space="preserve"> format. When internet is regained, the local data will be synced with the cloud data.</w:t>
       </w:r>
+    </w:p>
+    <w:p>
+      <w:pPr>
+        <w:ind w:left="851"/>
+      </w:pPr>
+    </w:p>
+    <w:p>
+      <w:r>
+        <w:t>In summary t</w:t>
+      </w:r>
+      <w:r>
+        <w:t>he types of information that will be stored in the app will be user-data</w:t>
+      </w:r>
+      <w:r>
+        <w:t>, recipe information, grocery list and meal planning information</w:t>
+      </w:r>
+      <w:r>
+        <w:t xml:space="preserve">. </w:t>
+      </w:r>
+      <w:r>
+        <w:t xml:space="preserve">These will be stored securely in the cloud with the use of Firestore. Recipes can be saved locally on the user’s device to allow accessibility offline </w:t>
+      </w:r>
+      <w:r>
+        <w:t>as well</w:t>
+      </w:r>
+      <w:r>
+        <w:t xml:space="preserve">. User credentials will be encrypted </w:t>
+      </w:r>
+      <w:r>
+        <w:t xml:space="preserve">and stored securely on the Firebase database. Local data that has been saved offline will be synced with the cloud once the user has gone online. This allows users to edit their meal plans or grocery lists while offline, which can then be synced across different devices. </w:t>
+      </w:r>
+      <w:r>
+        <w:t xml:space="preserve">This includes their selected preferences as well as account information to check if they have been registered. </w:t>
+      </w:r>
+    </w:p>
+    <w:p>
+      <w:r>
+        <w:t>User data to be stored:</w:t>
+      </w:r>
+    </w:p>
+    <w:p>
+      <w:pPr>
+        <w:pStyle w:val="ListParagraph"/>
+        <w:numPr>
+          <w:ilvl w:val="0"/>
+          <w:numId w:val="2"/>
+        </w:numPr>
+      </w:pPr>
+      <w:r>
+        <w:t>Usernames</w:t>
+      </w:r>
+    </w:p>
+    <w:p>
+      <w:pPr>
+        <w:pStyle w:val="ListParagraph"/>
+        <w:numPr>
+          <w:ilvl w:val="0"/>
+          <w:numId w:val="2"/>
+        </w:numPr>
+      </w:pPr>
+      <w:r>
+        <w:t>Email address</w:t>
+      </w:r>
+    </w:p>
+    <w:p>
+      <w:pPr>
+        <w:pStyle w:val="ListParagraph"/>
+        <w:numPr>
+          <w:ilvl w:val="0"/>
+          <w:numId w:val="2"/>
+        </w:numPr>
+      </w:pPr>
+      <w:r>
+        <w:t>Dietary preferences</w:t>
+      </w:r>
+    </w:p>
+    <w:p>
+      <w:pPr>
+        <w:pStyle w:val="ListParagraph"/>
+        <w:numPr>
+          <w:ilvl w:val="0"/>
+          <w:numId w:val="2"/>
+        </w:numPr>
+      </w:pPr>
+      <w:r>
+        <w:t>Favourites and saved recipes</w:t>
+      </w:r>
+    </w:p>
+    <w:p>
+      <w:pPr>
+        <w:pStyle w:val="ListParagraph"/>
+        <w:numPr>
+          <w:ilvl w:val="0"/>
+          <w:numId w:val="2"/>
+        </w:numPr>
+      </w:pPr>
+      <w:r>
+        <w:t xml:space="preserve">User generated content </w:t>
+      </w:r>
+    </w:p>
+    <w:p>
+      <w:pPr>
+        <w:pStyle w:val="ListParagraph"/>
+        <w:numPr>
+          <w:ilvl w:val="0"/>
+          <w:numId w:val="2"/>
+        </w:numPr>
+      </w:pPr>
+      <w:r>
+        <w:t>Meal plans</w:t>
+      </w:r>
+    </w:p>
+    <w:p>
+      <w:pPr>
+        <w:pStyle w:val="ListParagraph"/>
+        <w:numPr>
+          <w:ilvl w:val="0"/>
+          <w:numId w:val="2"/>
+        </w:numPr>
+      </w:pPr>
+      <w:r>
+        <w:t>Grocery list items</w:t>
+      </w:r>
+    </w:p>
+    <w:p>
+      <w:r>
+        <w:t>Recipe data to be stored:</w:t>
+      </w:r>
+    </w:p>
+    <w:p>
+      <w:pPr>
+        <w:pStyle w:val="ListParagraph"/>
+        <w:numPr>
+          <w:ilvl w:val="0"/>
+          <w:numId w:val="6"/>
+        </w:numPr>
+      </w:pPr>
+      <w:r>
+        <w:t>Titles</w:t>
+      </w:r>
+    </w:p>
+    <w:p>
+      <w:pPr>
+        <w:pStyle w:val="ListParagraph"/>
+        <w:numPr>
+          <w:ilvl w:val="0"/>
+          <w:numId w:val="6"/>
+        </w:numPr>
+      </w:pPr>
+      <w:r>
+        <w:t xml:space="preserve">Images </w:t>
+      </w:r>
+    </w:p>
+    <w:p>
+      <w:pPr>
+        <w:pStyle w:val="ListParagraph"/>
+        <w:numPr>
+          <w:ilvl w:val="0"/>
+          <w:numId w:val="6"/>
+        </w:numPr>
+      </w:pPr>
+      <w:r>
+        <w:t>Ingredients</w:t>
+      </w:r>
+    </w:p>
+    <w:p>
+      <w:pPr>
+        <w:pStyle w:val="ListParagraph"/>
+        <w:numPr>
+          <w:ilvl w:val="0"/>
+          <w:numId w:val="6"/>
+        </w:numPr>
+      </w:pPr>
+      <w:r>
+        <w:t xml:space="preserve">Instructions </w:t>
+      </w:r>
+    </w:p>
+    <w:p>
+      <w:pPr>
+        <w:pStyle w:val="ListParagraph"/>
+        <w:numPr>
+          <w:ilvl w:val="0"/>
+          <w:numId w:val="6"/>
+        </w:numPr>
+      </w:pPr>
+      <w:r>
+        <w:t>Nutrition information</w:t>
+      </w:r>
+    </w:p>
+    <w:p>
+      <w:pPr>
+        <w:pStyle w:val="ListParagraph"/>
+        <w:numPr>
+          <w:ilvl w:val="0"/>
+          <w:numId w:val="6"/>
+        </w:numPr>
+      </w:pPr>
+      <w:r>
+        <w:t>Tag data</w:t>
+      </w:r>
+    </w:p>
+    <w:p>
+      <w:pPr>
+        <w:pStyle w:val="ListParagraph"/>
+        <w:numPr>
+          <w:ilvl w:val="0"/>
+          <w:numId w:val="6"/>
+        </w:numPr>
+      </w:pPr>
+      <w:r>
+        <w:t>Ratings</w:t>
+      </w:r>
+    </w:p>
+    <w:p>
+      <w:pPr>
+        <w:ind w:left="851"/>
+      </w:pPr>
+    </w:p>
+    <w:p>
+      <w:pPr>
+        <w:ind w:left="851"/>
+      </w:pPr>
+    </w:p>
+    <w:p>
+      <w:pPr>
+        <w:ind w:left="851"/>
+      </w:pPr>
     </w:p>
     <w:p>
       <w:pPr>
@@ -2767,6 +2994,7 @@
       </w:pPr>
       <w:bookmarkStart w:id="5" w:name="_Toc177134155"/>
       <w:r>
+        <w:lastRenderedPageBreak/>
         <w:t xml:space="preserve">2.2 </w:t>
       </w:r>
       <w:r>
@@ -2887,15 +3115,7 @@
         <w:ind w:left="426"/>
       </w:pPr>
       <w:r>
-        <w:t xml:space="preserve">Besides the features that </w:t>
-      </w:r>
-      <w:proofErr w:type="spellStart"/>
-      <w:r>
-        <w:t>wee</w:t>
-      </w:r>
-      <w:proofErr w:type="spellEnd"/>
-      <w:r>
-        <w:t xml:space="preserve"> want to include in the app we also hope to include the following:</w:t>
+        <w:t>Besides the features that we want to include in the app we also hope to include the following:</w:t>
       </w:r>
     </w:p>
     <w:p>
@@ -3010,6 +3230,66 @@
       </w:r>
     </w:p>
     <w:p>
+      <w:r>
+        <w:t xml:space="preserve">For the project we aim to build a recipe app which home-cooks or any beginner will be able to follow. The </w:t>
+      </w:r>
+      <w:r>
+        <w:t>app will be cross-platform which allows users to share and sync their recipes and preferences whether they make use of a mobile device or access the website from a desktop.</w:t>
+      </w:r>
+    </w:p>
+    <w:p>
+      <w:r>
+        <w:t xml:space="preserve">Home-cooks will be able to depend on the app as it will be accessible offline as well. New recipes will be available based off the initial user preferences </w:t>
+      </w:r>
+      <w:r>
+        <w:t xml:space="preserve">or </w:t>
+      </w:r>
+      <w:r>
+        <w:t xml:space="preserve">dietary type. </w:t>
+      </w:r>
+      <w:r>
+        <w:t xml:space="preserve">These personalized suggestions can be synced across multiple devices for the user. The home-cook will also benefit from the option to plan </w:t>
+      </w:r>
+      <w:proofErr w:type="gramStart"/>
+      <w:r>
+        <w:t>meals,</w:t>
+      </w:r>
+      <w:r>
+        <w:t xml:space="preserve"> </w:t>
+      </w:r>
+      <w:r>
+        <w:t>and</w:t>
+      </w:r>
+      <w:proofErr w:type="gramEnd"/>
+      <w:r>
+        <w:t xml:space="preserve"> add ingredients to a grocery list so that they can prepare for future recipes that they may wish to cook.  </w:t>
+      </w:r>
+    </w:p>
+    <w:p>
+      <w:pPr>
+        <w:tabs>
+          <w:tab w:val="left" w:pos="3000"/>
+        </w:tabs>
+      </w:pPr>
+      <w:r>
+        <w:t>The admin will have access to the app to enforce maintenance, monitoring of the performance of the app and moderation of the recipes being posted. The most liked and disliked recipes will be logged for the system admin to view</w:t>
+      </w:r>
+      <w:r>
+        <w:t xml:space="preserve"> and post. They will also be able to manage other user’s level of access, edit and delete their accounts. The system admin will be responsible for </w:t>
+      </w:r>
+    </w:p>
+    <w:p>
+      <w:pPr>
+        <w:tabs>
+          <w:tab w:val="left" w:pos="3000"/>
+        </w:tabs>
+      </w:pPr>
+      <w:r>
+        <w:t>Unregistered users/guests will have minimal amount of access to the app. They will still be able to view some recipes, but they will not have the features of adding to a grocery list, meal planning or the user preference features.</w:t>
+      </w:r>
+    </w:p>
+    <w:p/>
+    <w:p>
       <w:pPr>
         <w:rPr>
           <w:rFonts w:asciiTheme="majorHAnsi" w:eastAsiaTheme="majorEastAsia" w:hAnsiTheme="majorHAnsi" w:cstheme="majorBidi"/>
@@ -3203,6 +3483,11 @@
     </w:p>
     <w:p>
       <w:pPr>
+        <w:ind w:left="426"/>
+      </w:pPr>
+    </w:p>
+    <w:p>
+      <w:pPr>
         <w:pStyle w:val="Heading2"/>
         <w:ind w:firstLine="426"/>
       </w:pPr>
@@ -3215,6 +3500,64 @@
       </w:r>
       <w:bookmarkEnd w:id="14"/>
     </w:p>
+    <w:p>
+      <w:pPr>
+        <w:ind w:left="426"/>
+      </w:pPr>
+      <w:r>
+        <w:t xml:space="preserve">The performance of the app may differ across platforms. Since the app is cross-platform, it will be harder to maintain a consistent performance across multiple devices. The app should require a low CPU and memory usage so that it can function across these devices. The responsiveness of the interface and UX design will need to be consistent so that the user’s do not have different experiences in terms of the performance of the system. </w:t>
+      </w:r>
+    </w:p>
+    <w:p/>
+    <w:p>
+      <w:pPr>
+        <w:pStyle w:val="Heading2"/>
+        <w:ind w:firstLine="426"/>
+      </w:pPr>
+      <w:r>
+        <w:t>2.5.</w:t>
+      </w:r>
+      <w:r>
+        <w:t>4</w:t>
+      </w:r>
+      <w:r>
+        <w:t xml:space="preserve"> </w:t>
+      </w:r>
+      <w:r>
+        <w:t>Data</w:t>
+      </w:r>
+      <w:r>
+        <w:t xml:space="preserve"> Storage</w:t>
+      </w:r>
+      <w:r>
+        <w:t xml:space="preserve"> Constraints</w:t>
+      </w:r>
+    </w:p>
+    <w:p>
+      <w:pPr>
+        <w:ind w:left="426"/>
+      </w:pPr>
+      <w:r>
+        <w:t>Firestore which will be used to store the recipe images on the cloud has a free-tier model which is limited. The free model has a limit of 1GB storage, as well as 1GB of outbound data per month. The database will continue to function normally, but additionally charges will be placed when exceeding this limit.</w:t>
+      </w:r>
+    </w:p>
+    <w:p>
+      <w:pPr>
+        <w:ind w:left="426"/>
+      </w:pPr>
+      <w:r>
+        <w:t xml:space="preserve">Users that want to upload their own recipes with images will need to be constrained so that they do not take up the amount of cloud storage space. The maximum file sizes for the image that a user wants to upload should also be limited. As the user saves the recipes too it should be considered </w:t>
+      </w:r>
+      <w:r>
+        <w:t>if they have enough local storage space to save the recipe offline.</w:t>
+      </w:r>
+      <w:r>
+        <w:t xml:space="preserve">  </w:t>
+      </w:r>
+    </w:p>
+    <w:p/>
+    <w:p/>
+    <w:p/>
     <w:p/>
     <w:p>
       <w:pPr>
@@ -3260,18 +3603,33 @@
     <w:p>
       <w:pPr>
         <w:pStyle w:val="Heading1"/>
+        <w:rPr>
+          <w:lang w:val="pt-PT"/>
+        </w:rPr>
       </w:pPr>
       <w:bookmarkStart w:id="16" w:name="_Toc177134166"/>
       <w:r>
+        <w:rPr>
+          <w:lang w:val="pt-PT"/>
+        </w:rPr>
         <w:lastRenderedPageBreak/>
         <w:t xml:space="preserve">2.7 </w:t>
       </w:r>
       <w:r>
+        <w:rPr>
+          <w:lang w:val="pt-PT"/>
+        </w:rPr>
         <w:t>UML class diagram</w:t>
       </w:r>
       <w:bookmarkEnd w:id="16"/>
     </w:p>
-    <w:p/>
+    <w:p>
+      <w:pPr>
+        <w:rPr>
+          <w:lang w:val="pt-PT"/>
+        </w:rPr>
+      </w:pPr>
+    </w:p>
     <w:p>
       <w:pPr>
         <w:rPr>
@@ -3279,27 +3637,46 @@
           <w:color w:val="2F5496" w:themeColor="accent1" w:themeShade="BF"/>
           <w:sz w:val="32"/>
           <w:szCs w:val="40"/>
+          <w:lang w:val="pt-PT"/>
         </w:rPr>
       </w:pPr>
       <w:r>
+        <w:rPr>
+          <w:lang w:val="pt-PT"/>
+        </w:rPr>
         <w:br w:type="page"/>
       </w:r>
     </w:p>
     <w:p>
       <w:pPr>
         <w:pStyle w:val="Heading1"/>
+        <w:rPr>
+          <w:lang w:val="pt-PT"/>
+        </w:rPr>
       </w:pPr>
       <w:bookmarkStart w:id="17" w:name="_Toc177134167"/>
       <w:r>
+        <w:rPr>
+          <w:lang w:val="pt-PT"/>
+        </w:rPr>
         <w:lastRenderedPageBreak/>
         <w:t xml:space="preserve">2.8 </w:t>
       </w:r>
       <w:r>
+        <w:rPr>
+          <w:lang w:val="pt-PT"/>
+        </w:rPr>
         <w:t>Relational database model diagram</w:t>
       </w:r>
       <w:bookmarkEnd w:id="17"/>
     </w:p>
-    <w:p/>
+    <w:p>
+      <w:pPr>
+        <w:rPr>
+          <w:lang w:val="pt-PT"/>
+        </w:rPr>
+      </w:pPr>
+    </w:p>
     <w:p>
       <w:pPr>
         <w:rPr>
@@ -3307,9 +3684,13 @@
           <w:color w:val="2F5496" w:themeColor="accent1" w:themeShade="BF"/>
           <w:sz w:val="32"/>
           <w:szCs w:val="40"/>
+          <w:lang w:val="pt-PT"/>
         </w:rPr>
       </w:pPr>
       <w:r>
+        <w:rPr>
+          <w:lang w:val="pt-PT"/>
+        </w:rPr>
         <w:br w:type="page"/>
       </w:r>
     </w:p>
@@ -3511,16 +3892,16 @@
 <file path=word/numbering.xml><?xml version="1.0" encoding="utf-8"?>
 <w:numbering xmlns:wpc="http://schemas.microsoft.com/office/word/2010/wordprocessingCanvas" xmlns:cx="http://schemas.microsoft.com/office/drawing/2014/chartex" xmlns:cx1="http://schemas.microsoft.com/office/drawing/2015/9/8/chartex" xmlns:cx2="http://schemas.microsoft.com/office/drawing/2015/10/21/chartex" xmlns:cx3="http://schemas.microsoft.com/office/drawing/2016/5/9/chartex" xmlns:cx4="http://schemas.microsoft.com/office/drawing/2016/5/10/chartex" xmlns:cx5="http://schemas.microsoft.com/office/drawing/2016/5/11/chartex" xmlns:cx6="http://schemas.microsoft.com/office/drawing/2016/5/12/chartex" xmlns:cx7="http://schemas.microsoft.com/office/drawing/2016/5/13/chartex" xmlns:cx8="http://schemas.microsoft.com/office/drawing/2016/5/14/chartex" xmlns:mc="http://schemas.openxmlformats.org/markup-compatibility/2006" xmlns:aink="http://schemas.microsoft.com/office/drawing/2016/ink" xmlns:am3d="http://schemas.microsoft.com/office/drawing/2017/model3d" xmlns:o="urn:schemas-microsoft-com:office:office" xmlns:oel="http://schemas.microsoft.com/office/2019/extlst" xmlns:r="http://schemas.openxmlformats.org/officeDocument/2006/relationships" xmlns:m="http://schemas.openxmlformats.org/officeDocument/2006/math" xmlns:v="urn:schemas-microsoft-com:vml" xmlns:wp14="http://schemas.microsoft.com/office/word/2010/wordprocessingDrawing" xmlns:wp="http://schemas.openxmlformats.org/drawingml/2006/wordprocessingDrawing" xmlns:w10="urn:schemas-microsoft-com:office:word" xmlns:w="http://schemas.openxmlformats.org/wordprocessingml/2006/main" xmlns:w14="http://schemas.microsoft.com/office/word/2010/wordml" xmlns:w15="http://schemas.microsoft.com/office/word/2012/wordml" xmlns:w16cex="http://schemas.microsoft.com/office/word/2018/wordml/cex" xmlns:w16cid="http://schemas.microsoft.com/office/word/2016/wordml/cid" xmlns:w16="http://schemas.microsoft.com/office/word/2018/wordml" xmlns:w16du="http://schemas.microsoft.com/office/word/2023/wordml/word16du" xmlns:w16sdtdh="http://schemas.microsoft.com/office/word/2020/wordml/sdtdatahash" xmlns:w16se="http://schemas.microsoft.com/office/word/2015/wordml/symex" xmlns:wpg="http://schemas.microsoft.com/office/word/2010/wordprocessingGroup" xmlns:wpi="http://schemas.microsoft.com/office/word/2010/wordprocessingInk" xmlns:wne="http://schemas.microsoft.com/office/word/2006/wordml" xmlns:wps="http://schemas.microsoft.com/office/word/2010/wordprocessingShape" mc:Ignorable="w14 w15 w16se w16cid w16 w16cex w16sdtdh w16du wp14">
   <w:abstractNum w:abstractNumId="0" w15:restartNumberingAfterBreak="0">
-    <w:nsid w:val="23715534"/>
+    <w:nsid w:val="0C915AEB"/>
     <w:multiLevelType w:val="hybridMultilevel"/>
-    <w:tmpl w:val="EB0EFE58"/>
+    <w:tmpl w:val="7822324E"/>
     <w:lvl w:ilvl="0" w:tplc="1C090001">
       <w:start w:val="1"/>
       <w:numFmt w:val="bullet"/>
       <w:lvlText w:val=""/>
       <w:lvlJc w:val="left"/>
       <w:pPr>
-        <w:ind w:left="1146" w:hanging="360"/>
+        <w:ind w:left="792" w:hanging="360"/>
       </w:pPr>
       <w:rPr>
         <w:rFonts w:ascii="Symbol" w:hAnsi="Symbol" w:hint="default"/>
@@ -3532,7 +3913,7 @@
       <w:lvlText w:val="o"/>
       <w:lvlJc w:val="left"/>
       <w:pPr>
-        <w:ind w:left="1866" w:hanging="360"/>
+        <w:ind w:left="1512" w:hanging="360"/>
       </w:pPr>
       <w:rPr>
         <w:rFonts w:ascii="Courier New" w:hAnsi="Courier New" w:cs="Courier New" w:hint="default"/>
@@ -3544,7 +3925,7 @@
       <w:lvlText w:val=""/>
       <w:lvlJc w:val="left"/>
       <w:pPr>
-        <w:ind w:left="2586" w:hanging="360"/>
+        <w:ind w:left="2232" w:hanging="360"/>
       </w:pPr>
       <w:rPr>
         <w:rFonts w:ascii="Wingdings" w:hAnsi="Wingdings" w:hint="default"/>
@@ -3556,7 +3937,7 @@
       <w:lvlText w:val=""/>
       <w:lvlJc w:val="left"/>
       <w:pPr>
-        <w:ind w:left="3306" w:hanging="360"/>
+        <w:ind w:left="2952" w:hanging="360"/>
       </w:pPr>
       <w:rPr>
         <w:rFonts w:ascii="Symbol" w:hAnsi="Symbol" w:hint="default"/>
@@ -3568,7 +3949,7 @@
       <w:lvlText w:val="o"/>
       <w:lvlJc w:val="left"/>
       <w:pPr>
-        <w:ind w:left="4026" w:hanging="360"/>
+        <w:ind w:left="3672" w:hanging="360"/>
       </w:pPr>
       <w:rPr>
         <w:rFonts w:ascii="Courier New" w:hAnsi="Courier New" w:cs="Courier New" w:hint="default"/>
@@ -3580,7 +3961,7 @@
       <w:lvlText w:val=""/>
       <w:lvlJc w:val="left"/>
       <w:pPr>
-        <w:ind w:left="4746" w:hanging="360"/>
+        <w:ind w:left="4392" w:hanging="360"/>
       </w:pPr>
       <w:rPr>
         <w:rFonts w:ascii="Wingdings" w:hAnsi="Wingdings" w:hint="default"/>
@@ -3592,7 +3973,7 @@
       <w:lvlText w:val=""/>
       <w:lvlJc w:val="left"/>
       <w:pPr>
-        <w:ind w:left="5466" w:hanging="360"/>
+        <w:ind w:left="5112" w:hanging="360"/>
       </w:pPr>
       <w:rPr>
         <w:rFonts w:ascii="Symbol" w:hAnsi="Symbol" w:hint="default"/>
@@ -3604,7 +3985,7 @@
       <w:lvlText w:val="o"/>
       <w:lvlJc w:val="left"/>
       <w:pPr>
-        <w:ind w:left="6186" w:hanging="360"/>
+        <w:ind w:left="5832" w:hanging="360"/>
       </w:pPr>
       <w:rPr>
         <w:rFonts w:ascii="Courier New" w:hAnsi="Courier New" w:cs="Courier New" w:hint="default"/>
@@ -3616,7 +3997,7 @@
       <w:lvlText w:val=""/>
       <w:lvlJc w:val="left"/>
       <w:pPr>
-        <w:ind w:left="6906" w:hanging="360"/>
+        <w:ind w:left="6552" w:hanging="360"/>
       </w:pPr>
       <w:rPr>
         <w:rFonts w:ascii="Wingdings" w:hAnsi="Wingdings" w:hint="default"/>
@@ -3624,6 +4005,119 @@
     </w:lvl>
   </w:abstractNum>
   <w:abstractNum w:abstractNumId="1" w15:restartNumberingAfterBreak="0">
+    <w:nsid w:val="23715534"/>
+    <w:multiLevelType w:val="hybridMultilevel"/>
+    <w:tmpl w:val="EB0EFE58"/>
+    <w:lvl w:ilvl="0" w:tplc="1C090001">
+      <w:start w:val="1"/>
+      <w:numFmt w:val="bullet"/>
+      <w:lvlText w:val=""/>
+      <w:lvlJc w:val="left"/>
+      <w:pPr>
+        <w:ind w:left="1146" w:hanging="360"/>
+      </w:pPr>
+      <w:rPr>
+        <w:rFonts w:ascii="Symbol" w:hAnsi="Symbol" w:hint="default"/>
+      </w:rPr>
+    </w:lvl>
+    <w:lvl w:ilvl="1" w:tplc="1C090003" w:tentative="1">
+      <w:start w:val="1"/>
+      <w:numFmt w:val="bullet"/>
+      <w:lvlText w:val="o"/>
+      <w:lvlJc w:val="left"/>
+      <w:pPr>
+        <w:ind w:left="1866" w:hanging="360"/>
+      </w:pPr>
+      <w:rPr>
+        <w:rFonts w:ascii="Courier New" w:hAnsi="Courier New" w:cs="Courier New" w:hint="default"/>
+      </w:rPr>
+    </w:lvl>
+    <w:lvl w:ilvl="2" w:tplc="1C090005" w:tentative="1">
+      <w:start w:val="1"/>
+      <w:numFmt w:val="bullet"/>
+      <w:lvlText w:val=""/>
+      <w:lvlJc w:val="left"/>
+      <w:pPr>
+        <w:ind w:left="2586" w:hanging="360"/>
+      </w:pPr>
+      <w:rPr>
+        <w:rFonts w:ascii="Wingdings" w:hAnsi="Wingdings" w:hint="default"/>
+      </w:rPr>
+    </w:lvl>
+    <w:lvl w:ilvl="3" w:tplc="1C090001" w:tentative="1">
+      <w:start w:val="1"/>
+      <w:numFmt w:val="bullet"/>
+      <w:lvlText w:val=""/>
+      <w:lvlJc w:val="left"/>
+      <w:pPr>
+        <w:ind w:left="3306" w:hanging="360"/>
+      </w:pPr>
+      <w:rPr>
+        <w:rFonts w:ascii="Symbol" w:hAnsi="Symbol" w:hint="default"/>
+      </w:rPr>
+    </w:lvl>
+    <w:lvl w:ilvl="4" w:tplc="1C090003" w:tentative="1">
+      <w:start w:val="1"/>
+      <w:numFmt w:val="bullet"/>
+      <w:lvlText w:val="o"/>
+      <w:lvlJc w:val="left"/>
+      <w:pPr>
+        <w:ind w:left="4026" w:hanging="360"/>
+      </w:pPr>
+      <w:rPr>
+        <w:rFonts w:ascii="Courier New" w:hAnsi="Courier New" w:cs="Courier New" w:hint="default"/>
+      </w:rPr>
+    </w:lvl>
+    <w:lvl w:ilvl="5" w:tplc="1C090005" w:tentative="1">
+      <w:start w:val="1"/>
+      <w:numFmt w:val="bullet"/>
+      <w:lvlText w:val=""/>
+      <w:lvlJc w:val="left"/>
+      <w:pPr>
+        <w:ind w:left="4746" w:hanging="360"/>
+      </w:pPr>
+      <w:rPr>
+        <w:rFonts w:ascii="Wingdings" w:hAnsi="Wingdings" w:hint="default"/>
+      </w:rPr>
+    </w:lvl>
+    <w:lvl w:ilvl="6" w:tplc="1C090001" w:tentative="1">
+      <w:start w:val="1"/>
+      <w:numFmt w:val="bullet"/>
+      <w:lvlText w:val=""/>
+      <w:lvlJc w:val="left"/>
+      <w:pPr>
+        <w:ind w:left="5466" w:hanging="360"/>
+      </w:pPr>
+      <w:rPr>
+        <w:rFonts w:ascii="Symbol" w:hAnsi="Symbol" w:hint="default"/>
+      </w:rPr>
+    </w:lvl>
+    <w:lvl w:ilvl="7" w:tplc="1C090003" w:tentative="1">
+      <w:start w:val="1"/>
+      <w:numFmt w:val="bullet"/>
+      <w:lvlText w:val="o"/>
+      <w:lvlJc w:val="left"/>
+      <w:pPr>
+        <w:ind w:left="6186" w:hanging="360"/>
+      </w:pPr>
+      <w:rPr>
+        <w:rFonts w:ascii="Courier New" w:hAnsi="Courier New" w:cs="Courier New" w:hint="default"/>
+      </w:rPr>
+    </w:lvl>
+    <w:lvl w:ilvl="8" w:tplc="1C090005" w:tentative="1">
+      <w:start w:val="1"/>
+      <w:numFmt w:val="bullet"/>
+      <w:lvlText w:val=""/>
+      <w:lvlJc w:val="left"/>
+      <w:pPr>
+        <w:ind w:left="6906" w:hanging="360"/>
+      </w:pPr>
+      <w:rPr>
+        <w:rFonts w:ascii="Wingdings" w:hAnsi="Wingdings" w:hint="default"/>
+      </w:rPr>
+    </w:lvl>
+  </w:abstractNum>
+  <w:abstractNum w:abstractNumId="2" w15:restartNumberingAfterBreak="0">
     <w:nsid w:val="38CA620F"/>
     <w:multiLevelType w:val="hybridMultilevel"/>
     <w:tmpl w:val="6884E5C0"/>
@@ -3736,7 +4230,7 @@
       </w:rPr>
     </w:lvl>
   </w:abstractNum>
-  <w:abstractNum w:abstractNumId="2" w15:restartNumberingAfterBreak="0">
+  <w:abstractNum w:abstractNumId="3" w15:restartNumberingAfterBreak="0">
     <w:nsid w:val="56BF1779"/>
     <w:multiLevelType w:val="hybridMultilevel"/>
     <w:tmpl w:val="46102D22"/>
@@ -3849,10 +4343,10 @@
       </w:rPr>
     </w:lvl>
   </w:abstractNum>
-  <w:abstractNum w:abstractNumId="3" w15:restartNumberingAfterBreak="0">
+  <w:abstractNum w:abstractNumId="4" w15:restartNumberingAfterBreak="0">
     <w:nsid w:val="5E9D7378"/>
     <w:multiLevelType w:val="hybridMultilevel"/>
-    <w:tmpl w:val="310E71B0"/>
+    <w:tmpl w:val="7408C218"/>
     <w:lvl w:ilvl="0" w:tplc="1C090001">
       <w:start w:val="1"/>
       <w:numFmt w:val="bullet"/>
@@ -3963,27 +4457,21 @@
     </w:lvl>
   </w:abstractNum>
   <w:num w:numId="1" w16cid:durableId="1635018650">
+    <w:abstractNumId w:val="3"/>
+  </w:num>
+  <w:num w:numId="2" w16cid:durableId="1919055214">
+    <w:abstractNumId w:val="4"/>
+  </w:num>
+  <w:num w:numId="3" w16cid:durableId="1617834044">
     <w:abstractNumId w:val="2"/>
   </w:num>
-  <w:num w:numId="2" w16cid:durableId="1919055214">
-    <w:abstractNumId w:val="3"/>
+  <w:num w:numId="4" w16cid:durableId="776216334">
+    <w:abstractNumId w:val="2"/>
   </w:num>
-  <w:num w:numId="3" w16cid:durableId="1617834044">
-    <w:abstractNumId w:val="1"/>
-    <w:lvlOverride w:ilvl="0"/>
-    <w:lvlOverride w:ilvl="1"/>
-    <w:lvlOverride w:ilvl="2"/>
-    <w:lvlOverride w:ilvl="3"/>
-    <w:lvlOverride w:ilvl="4"/>
-    <w:lvlOverride w:ilvl="5"/>
-    <w:lvlOverride w:ilvl="6"/>
-    <w:lvlOverride w:ilvl="7"/>
-    <w:lvlOverride w:ilvl="8"/>
-  </w:num>
-  <w:num w:numId="4" w16cid:durableId="776216334">
+  <w:num w:numId="5" w16cid:durableId="1724333604">
     <w:abstractNumId w:val="1"/>
   </w:num>
-  <w:num w:numId="5" w16cid:durableId="1724333604">
+  <w:num w:numId="6" w16cid:durableId="635530424">
     <w:abstractNumId w:val="0"/>
   </w:num>
 </w:numbering>

</xml_diff>

<commit_message>
minor changes to requirements doc
</commit_message>
<xml_diff>
--- a/Requirements Documentation/Requirements Doc.docx
+++ b/Requirements Documentation/Requirements Doc.docx
@@ -2591,15 +2591,7 @@
         <w:ind w:left="851"/>
       </w:pPr>
       <w:r>
-        <w:t xml:space="preserve">Basic profile information such as usernames, email addresses, users’ dietary preferences, any past meal plan data. Also, user-generated data such as recipes saved, grocery lists generated/made and personalized meal plans will also be stored. This information will be stored locally on the user’s device as well as on the cloud so that data can be synced across all their devices. User login credentials will be encrypted both in transit (HTTPS) </w:t>
-      </w:r>
-      <w:proofErr w:type="gramStart"/>
-      <w:r>
-        <w:t>and also</w:t>
-      </w:r>
-      <w:proofErr w:type="gramEnd"/>
-      <w:r>
-        <w:t xml:space="preserve"> at rest since they will be stored on Firebase database. Personal information such as the user’s dietary preferences (allergies, diet) and email will also be encrypted to ensure data privacy and protection from threats.</w:t>
+        <w:t>Basic profile information such as usernames, email addresses, users’ dietary preferences, any past meal plan data. Also, user-generated data such as recipes saved, grocery lists generated/made and personalized meal plans will also be stored. This information will be stored locally on the user’s device as well as on the cloud so that data can be synced across all their devices. User login credentials will be encrypted both in transit (HTTPS) and also at rest since they will be stored on Firebase database. Personal information such as the user’s dietary preferences (allergies, diet) and email will also be encrypted to ensure data privacy and protection from threats.</w:t>
       </w:r>
     </w:p>
     <w:p>
@@ -2635,15 +2627,7 @@
         <w:t>user’s</w:t>
       </w:r>
       <w:r>
-        <w:t xml:space="preserve"> device so they can access them offline. Recipes that are added by the user will first go through moderation by moderators before they are uploaded to the cloud globally to all users. Recipes that are public to all users and do not contain sensitive information will not be encrypted. Recipes uploaded by the user will be secured </w:t>
-      </w:r>
-      <w:proofErr w:type="gramStart"/>
-      <w:r>
-        <w:t>so as to</w:t>
-      </w:r>
-      <w:proofErr w:type="gramEnd"/>
-      <w:r>
-        <w:t xml:space="preserve"> prevent data corruption and so that the recipe isn’t edited by </w:t>
+        <w:t xml:space="preserve"> device so they can access them offline. Recipes that are added by the user will first go through moderation by moderators before they are uploaded to the cloud globally to all users. Recipes that are public to all users and do not contain sensitive information will not be encrypted. Recipes uploaded by the user will be secured so as to prevent data corruption and so that the recipe isn’t edited by </w:t>
       </w:r>
       <w:r>
         <w:t>unauthorized people.</w:t>
@@ -2676,15 +2660,7 @@
         <w:t xml:space="preserve"> generated, and meal plans created will be stored so users can reference them when needed. Information such as ingredients, quantities and recipes linked to the grocery list and plans will all be saved. This data will be stored locally on the users’ device as well as on the cloud. </w:t>
       </w:r>
       <w:r>
-        <w:t xml:space="preserve">Allowing users to then access their grocery lists and meal plans from any device </w:t>
-      </w:r>
-      <w:proofErr w:type="gramStart"/>
-      <w:r>
-        <w:t>and also</w:t>
-      </w:r>
-      <w:proofErr w:type="gramEnd"/>
-      <w:r>
-        <w:t xml:space="preserve"> view them offline. Basic encryption will be applied to the data syncs with the cloud since it is not highly sensitive, to ensure the integrity of the data.</w:t>
+        <w:t>Allowing users to then access their grocery lists and meal plans from any device and also view them offline. Basic encryption will be applied to the data syncs with the cloud since it is not highly sensitive, to ensure the integrity of the data.</w:t>
       </w:r>
     </w:p>
     <w:p>
@@ -2708,15 +2684,7 @@
         <w:ind w:left="851"/>
       </w:pPr>
       <w:r>
-        <w:t xml:space="preserve">Images linked to </w:t>
-      </w:r>
-      <w:proofErr w:type="gramStart"/>
-      <w:r>
-        <w:t>recipes,</w:t>
-      </w:r>
-      <w:proofErr w:type="gramEnd"/>
-      <w:r>
-        <w:t xml:space="preserve"> this includes user-uploaded photos will be stored. These images will mainly be stored on the cloud (Firestore), with thumbnails. Recently viewed images will be cached locally so user experience is improved a bit.</w:t>
+        <w:t>Images linked to recipes, this includes user-uploaded photos will be stored. These images will mainly be stored on the cloud (Firestore), with thumbnails. Recently viewed images will be cached locally so user experience is improved a bit.</w:t>
       </w:r>
     </w:p>
     <w:p>
@@ -2741,15 +2709,7 @@
         <w:ind w:left="851"/>
       </w:pPr>
       <w:r>
-        <w:t xml:space="preserve">Saved recipes, grocery </w:t>
-      </w:r>
-      <w:proofErr w:type="gramStart"/>
-      <w:r>
-        <w:t>lists</w:t>
-      </w:r>
-      <w:proofErr w:type="gramEnd"/>
-      <w:r>
-        <w:t xml:space="preserve"> and meal plans selected by the user will be stored locally. This information will be stored on the user’s device in a secure</w:t>
+        <w:t>Saved recipes, grocery lists and meal plans selected by the user will be stored locally. This information will be stored on the user’s device in a secure</w:t>
       </w:r>
       <w:r>
         <w:t xml:space="preserve"> format. When internet is regained, the local data will be synced with the cloud data.</w:t>
@@ -3199,6 +3159,14 @@
     </w:p>
     <w:p>
       <w:pPr>
+        <w:ind w:left="426"/>
+      </w:pPr>
+      <w:r>
+        <w:t>Limited functionality available in offline mode will be in the form of the shopping lists and saved recipes.</w:t>
+      </w:r>
+    </w:p>
+    <w:p>
+      <w:pPr>
         <w:rPr>
           <w:rFonts w:asciiTheme="majorHAnsi" w:eastAsiaTheme="majorEastAsia" w:hAnsiTheme="majorHAnsi" w:cstheme="majorBidi"/>
           <w:color w:val="2F5496" w:themeColor="accent1" w:themeShade="BF"/>
@@ -3226,11 +3194,6 @@
     </w:p>
     <w:p>
       <w:r>
-        <w:t>Users require an app</w:t>
-      </w:r>
-    </w:p>
-    <w:p>
-      <w:r>
         <w:t xml:space="preserve">For the project we aim to build a recipe app which home-cooks or any beginner will be able to follow. The </w:t>
       </w:r>
       <w:r>
@@ -3248,21 +3211,13 @@
         <w:t xml:space="preserve">dietary type. </w:t>
       </w:r>
       <w:r>
-        <w:t xml:space="preserve">These personalized suggestions can be synced across multiple devices for the user. The home-cook will also benefit from the option to plan </w:t>
-      </w:r>
-      <w:proofErr w:type="gramStart"/>
-      <w:r>
-        <w:t>meals,</w:t>
+        <w:t>These personalized suggestions can be synced across multiple devices for the user. The home-cook will also benefit from the option to plan meals,</w:t>
       </w:r>
       <w:r>
         <w:t xml:space="preserve"> </w:t>
       </w:r>
       <w:r>
-        <w:t>and</w:t>
-      </w:r>
-      <w:proofErr w:type="gramEnd"/>
-      <w:r>
-        <w:t xml:space="preserve"> add ingredients to a grocery list so that they can prepare for future recipes that they may wish to cook.  </w:t>
+        <w:t xml:space="preserve">and add ingredients to a grocery list so that they can prepare for future recipes that they may wish to cook.  </w:t>
       </w:r>
     </w:p>
     <w:p>
@@ -3515,16 +3470,7 @@
         <w:ind w:firstLine="426"/>
       </w:pPr>
       <w:r>
-        <w:t>2.5.</w:t>
-      </w:r>
-      <w:r>
-        <w:t>4</w:t>
-      </w:r>
-      <w:r>
-        <w:t xml:space="preserve"> </w:t>
-      </w:r>
-      <w:r>
-        <w:t>Data</w:t>
+        <w:t>2.5.4 Data</w:t>
       </w:r>
       <w:r>
         <w:t xml:space="preserve"> Storage</w:t>

</xml_diff>

<commit_message>
Fixed grammar and removed some exaggerations
</commit_message>
<xml_diff>
--- a/Requirements Documentation/Requirements Doc.docx
+++ b/Requirements Documentation/Requirements Doc.docx
@@ -917,7 +917,7 @@
               <w:r>
                 <w:fldChar w:fldCharType="separate"/>
               </w:r>
-              <w:hyperlink w:anchor="_Toc178339245" w:history="1">
+              <w:hyperlink w:anchor="_Toc178343620" w:history="1">
                 <w:r>
                   <w:rPr>
                     <w:rStyle w:val="Hyperlink"/>
@@ -944,7 +944,7 @@
                     <w:noProof/>
                     <w:webHidden/>
                   </w:rPr>
-                  <w:instrText xml:space="preserve"> PAGEREF _Toc178339245 \h </w:instrText>
+                  <w:instrText xml:space="preserve"> PAGEREF _Toc178343620 \h </w:instrText>
                 </w:r>
                 <w:r>
                   <w:rPr>
@@ -987,7 +987,7 @@
                   <w:lang w:eastAsia="en-ZA"/>
                 </w:rPr>
               </w:pPr>
-              <w:hyperlink w:anchor="_Toc178339246" w:history="1">
+              <w:hyperlink w:anchor="_Toc178343621" w:history="1">
                 <w:r>
                   <w:rPr>
                     <w:rStyle w:val="Hyperlink"/>
@@ -1014,7 +1014,7 @@
                     <w:noProof/>
                     <w:webHidden/>
                   </w:rPr>
-                  <w:instrText xml:space="preserve"> PAGEREF _Toc178339246 \h </w:instrText>
+                  <w:instrText xml:space="preserve"> PAGEREF _Toc178343621 \h </w:instrText>
                 </w:r>
                 <w:r>
                   <w:rPr>
@@ -1057,7 +1057,7 @@
                   <w:lang w:eastAsia="en-ZA"/>
                 </w:rPr>
               </w:pPr>
-              <w:hyperlink w:anchor="_Toc178339247" w:history="1">
+              <w:hyperlink w:anchor="_Toc178343622" w:history="1">
                 <w:r>
                   <w:rPr>
                     <w:rStyle w:val="Hyperlink"/>
@@ -1084,7 +1084,7 @@
                     <w:noProof/>
                     <w:webHidden/>
                   </w:rPr>
-                  <w:instrText xml:space="preserve"> PAGEREF _Toc178339247 \h </w:instrText>
+                  <w:instrText xml:space="preserve"> PAGEREF _Toc178343622 \h </w:instrText>
                 </w:r>
                 <w:r>
                   <w:rPr>
@@ -1127,7 +1127,7 @@
                   <w:lang w:eastAsia="en-ZA"/>
                 </w:rPr>
               </w:pPr>
-              <w:hyperlink w:anchor="_Toc178339248" w:history="1">
+              <w:hyperlink w:anchor="_Toc178343623" w:history="1">
                 <w:r>
                   <w:rPr>
                     <w:rStyle w:val="Hyperlink"/>
@@ -1154,7 +1154,7 @@
                     <w:noProof/>
                     <w:webHidden/>
                   </w:rPr>
-                  <w:instrText xml:space="preserve"> PAGEREF _Toc178339248 \h </w:instrText>
+                  <w:instrText xml:space="preserve"> PAGEREF _Toc178343623 \h </w:instrText>
                 </w:r>
                 <w:r>
                   <w:rPr>
@@ -1197,7 +1197,7 @@
                   <w:lang w:eastAsia="en-ZA"/>
                 </w:rPr>
               </w:pPr>
-              <w:hyperlink w:anchor="_Toc178339249" w:history="1">
+              <w:hyperlink w:anchor="_Toc178343624" w:history="1">
                 <w:r>
                   <w:rPr>
                     <w:rStyle w:val="Hyperlink"/>
@@ -1224,7 +1224,7 @@
                     <w:noProof/>
                     <w:webHidden/>
                   </w:rPr>
-                  <w:instrText xml:space="preserve"> PAGEREF _Toc178339249 \h </w:instrText>
+                  <w:instrText xml:space="preserve"> PAGEREF _Toc178343624 \h </w:instrText>
                 </w:r>
                 <w:r>
                   <w:rPr>
@@ -1267,7 +1267,7 @@
                   <w:lang w:eastAsia="en-ZA"/>
                 </w:rPr>
               </w:pPr>
-              <w:hyperlink w:anchor="_Toc178339250" w:history="1">
+              <w:hyperlink w:anchor="_Toc178343625" w:history="1">
                 <w:r>
                   <w:rPr>
                     <w:rStyle w:val="Hyperlink"/>
@@ -1294,7 +1294,7 @@
                     <w:noProof/>
                     <w:webHidden/>
                   </w:rPr>
-                  <w:instrText xml:space="preserve"> PAGEREF _Toc178339250 \h </w:instrText>
+                  <w:instrText xml:space="preserve"> PAGEREF _Toc178343625 \h </w:instrText>
                 </w:r>
                 <w:r>
                   <w:rPr>
@@ -1337,7 +1337,7 @@
                   <w:lang w:eastAsia="en-ZA"/>
                 </w:rPr>
               </w:pPr>
-              <w:hyperlink w:anchor="_Toc178339251" w:history="1">
+              <w:hyperlink w:anchor="_Toc178343626" w:history="1">
                 <w:r>
                   <w:rPr>
                     <w:rStyle w:val="Hyperlink"/>
@@ -1364,7 +1364,7 @@
                     <w:noProof/>
                     <w:webHidden/>
                   </w:rPr>
-                  <w:instrText xml:space="preserve"> PAGEREF _Toc178339251 \h </w:instrText>
+                  <w:instrText xml:space="preserve"> PAGEREF _Toc178343626 \h </w:instrText>
                 </w:r>
                 <w:r>
                   <w:rPr>
@@ -1407,7 +1407,7 @@
                   <w:lang w:eastAsia="en-ZA"/>
                 </w:rPr>
               </w:pPr>
-              <w:hyperlink w:anchor="_Toc178339252" w:history="1">
+              <w:hyperlink w:anchor="_Toc178343627" w:history="1">
                 <w:r>
                   <w:rPr>
                     <w:rStyle w:val="Hyperlink"/>
@@ -1434,7 +1434,7 @@
                     <w:noProof/>
                     <w:webHidden/>
                   </w:rPr>
-                  <w:instrText xml:space="preserve"> PAGEREF _Toc178339252 \h </w:instrText>
+                  <w:instrText xml:space="preserve"> PAGEREF _Toc178343627 \h </w:instrText>
                 </w:r>
                 <w:r>
                   <w:rPr>
@@ -1477,7 +1477,7 @@
                   <w:lang w:eastAsia="en-ZA"/>
                 </w:rPr>
               </w:pPr>
-              <w:hyperlink w:anchor="_Toc178339253" w:history="1">
+              <w:hyperlink w:anchor="_Toc178343628" w:history="1">
                 <w:r>
                   <w:rPr>
                     <w:rStyle w:val="Hyperlink"/>
@@ -1504,7 +1504,7 @@
                     <w:noProof/>
                     <w:webHidden/>
                   </w:rPr>
-                  <w:instrText xml:space="preserve"> PAGEREF _Toc178339253 \h </w:instrText>
+                  <w:instrText xml:space="preserve"> PAGEREF _Toc178343628 \h </w:instrText>
                 </w:r>
                 <w:r>
                   <w:rPr>
@@ -1547,7 +1547,7 @@
                   <w:lang w:eastAsia="en-ZA"/>
                 </w:rPr>
               </w:pPr>
-              <w:hyperlink w:anchor="_Toc178339254" w:history="1">
+              <w:hyperlink w:anchor="_Toc178343629" w:history="1">
                 <w:r>
                   <w:rPr>
                     <w:rStyle w:val="Hyperlink"/>
@@ -1574,7 +1574,7 @@
                     <w:noProof/>
                     <w:webHidden/>
                   </w:rPr>
-                  <w:instrText xml:space="preserve"> PAGEREF _Toc178339254 \h </w:instrText>
+                  <w:instrText xml:space="preserve"> PAGEREF _Toc178343629 \h </w:instrText>
                 </w:r>
                 <w:r>
                   <w:rPr>
@@ -1617,7 +1617,7 @@
                   <w:lang w:eastAsia="en-ZA"/>
                 </w:rPr>
               </w:pPr>
-              <w:hyperlink w:anchor="_Toc178339255" w:history="1">
+              <w:hyperlink w:anchor="_Toc178343630" w:history="1">
                 <w:r>
                   <w:rPr>
                     <w:rStyle w:val="Hyperlink"/>
@@ -1644,7 +1644,7 @@
                     <w:noProof/>
                     <w:webHidden/>
                   </w:rPr>
-                  <w:instrText xml:space="preserve"> PAGEREF _Toc178339255 \h </w:instrText>
+                  <w:instrText xml:space="preserve"> PAGEREF _Toc178343630 \h </w:instrText>
                 </w:r>
                 <w:r>
                   <w:rPr>
@@ -1687,7 +1687,7 @@
                   <w:lang w:eastAsia="en-ZA"/>
                 </w:rPr>
               </w:pPr>
-              <w:hyperlink w:anchor="_Toc178339256" w:history="1">
+              <w:hyperlink w:anchor="_Toc178343631" w:history="1">
                 <w:r>
                   <w:rPr>
                     <w:rStyle w:val="Hyperlink"/>
@@ -1714,7 +1714,7 @@
                     <w:noProof/>
                     <w:webHidden/>
                   </w:rPr>
-                  <w:instrText xml:space="preserve"> PAGEREF _Toc178339256 \h </w:instrText>
+                  <w:instrText xml:space="preserve"> PAGEREF _Toc178343631 \h </w:instrText>
                 </w:r>
                 <w:r>
                   <w:rPr>
@@ -1757,7 +1757,7 @@
                   <w:lang w:eastAsia="en-ZA"/>
                 </w:rPr>
               </w:pPr>
-              <w:hyperlink w:anchor="_Toc178339257" w:history="1">
+              <w:hyperlink w:anchor="_Toc178343632" w:history="1">
                 <w:r>
                   <w:rPr>
                     <w:rStyle w:val="Hyperlink"/>
@@ -1784,7 +1784,7 @@
                     <w:noProof/>
                     <w:webHidden/>
                   </w:rPr>
-                  <w:instrText xml:space="preserve"> PAGEREF _Toc178339257 \h </w:instrText>
+                  <w:instrText xml:space="preserve"> PAGEREF _Toc178343632 \h </w:instrText>
                 </w:r>
                 <w:r>
                   <w:rPr>
@@ -1827,7 +1827,7 @@
                   <w:lang w:eastAsia="en-ZA"/>
                 </w:rPr>
               </w:pPr>
-              <w:hyperlink w:anchor="_Toc178339258" w:history="1">
+              <w:hyperlink w:anchor="_Toc178343633" w:history="1">
                 <w:r>
                   <w:rPr>
                     <w:rStyle w:val="Hyperlink"/>
@@ -1854,7 +1854,7 @@
                     <w:noProof/>
                     <w:webHidden/>
                   </w:rPr>
-                  <w:instrText xml:space="preserve"> PAGEREF _Toc178339258 \h </w:instrText>
+                  <w:instrText xml:space="preserve"> PAGEREF _Toc178343633 \h </w:instrText>
                 </w:r>
                 <w:r>
                   <w:rPr>
@@ -1897,7 +1897,7 @@
                   <w:lang w:eastAsia="en-ZA"/>
                 </w:rPr>
               </w:pPr>
-              <w:hyperlink w:anchor="_Toc178339259" w:history="1">
+              <w:hyperlink w:anchor="_Toc178343634" w:history="1">
                 <w:r>
                   <w:rPr>
                     <w:rStyle w:val="Hyperlink"/>
@@ -1924,7 +1924,7 @@
                     <w:noProof/>
                     <w:webHidden/>
                   </w:rPr>
-                  <w:instrText xml:space="preserve"> PAGEREF _Toc178339259 \h </w:instrText>
+                  <w:instrText xml:space="preserve"> PAGEREF _Toc178343634 \h </w:instrText>
                 </w:r>
                 <w:r>
                   <w:rPr>
@@ -1967,7 +1967,7 @@
                   <w:lang w:eastAsia="en-ZA"/>
                 </w:rPr>
               </w:pPr>
-              <w:hyperlink w:anchor="_Toc178339260" w:history="1">
+              <w:hyperlink w:anchor="_Toc178343635" w:history="1">
                 <w:r>
                   <w:rPr>
                     <w:rStyle w:val="Hyperlink"/>
@@ -1994,7 +1994,7 @@
                     <w:noProof/>
                     <w:webHidden/>
                   </w:rPr>
-                  <w:instrText xml:space="preserve"> PAGEREF _Toc178339260 \h </w:instrText>
+                  <w:instrText xml:space="preserve"> PAGEREF _Toc178343635 \h </w:instrText>
                 </w:r>
                 <w:r>
                   <w:rPr>
@@ -2037,7 +2037,7 @@
                   <w:lang w:eastAsia="en-ZA"/>
                 </w:rPr>
               </w:pPr>
-              <w:hyperlink w:anchor="_Toc178339261" w:history="1">
+              <w:hyperlink w:anchor="_Toc178343636" w:history="1">
                 <w:r>
                   <w:rPr>
                     <w:rStyle w:val="Hyperlink"/>
@@ -2064,7 +2064,7 @@
                     <w:noProof/>
                     <w:webHidden/>
                   </w:rPr>
-                  <w:instrText xml:space="preserve"> PAGEREF _Toc178339261 \h </w:instrText>
+                  <w:instrText xml:space="preserve"> PAGEREF _Toc178343636 \h </w:instrText>
                 </w:r>
                 <w:r>
                   <w:rPr>
@@ -2107,7 +2107,7 @@
                   <w:lang w:eastAsia="en-ZA"/>
                 </w:rPr>
               </w:pPr>
-              <w:hyperlink w:anchor="_Toc178339262" w:history="1">
+              <w:hyperlink w:anchor="_Toc178343637" w:history="1">
                 <w:r>
                   <w:rPr>
                     <w:rStyle w:val="Hyperlink"/>
@@ -2134,7 +2134,7 @@
                     <w:noProof/>
                     <w:webHidden/>
                   </w:rPr>
-                  <w:instrText xml:space="preserve"> PAGEREF _Toc178339262 \h </w:instrText>
+                  <w:instrText xml:space="preserve"> PAGEREF _Toc178343637 \h </w:instrText>
                 </w:r>
                 <w:r>
                   <w:rPr>
@@ -2177,7 +2177,7 @@
                   <w:lang w:eastAsia="en-ZA"/>
                 </w:rPr>
               </w:pPr>
-              <w:hyperlink w:anchor="_Toc178339263" w:history="1">
+              <w:hyperlink w:anchor="_Toc178343638" w:history="1">
                 <w:r>
                   <w:rPr>
                     <w:rStyle w:val="Hyperlink"/>
@@ -2204,7 +2204,7 @@
                     <w:noProof/>
                     <w:webHidden/>
                   </w:rPr>
-                  <w:instrText xml:space="preserve"> PAGEREF _Toc178339263 \h </w:instrText>
+                  <w:instrText xml:space="preserve"> PAGEREF _Toc178343638 \h </w:instrText>
                 </w:r>
                 <w:r>
                   <w:rPr>
@@ -2247,7 +2247,7 @@
                   <w:lang w:eastAsia="en-ZA"/>
                 </w:rPr>
               </w:pPr>
-              <w:hyperlink w:anchor="_Toc178339264" w:history="1">
+              <w:hyperlink w:anchor="_Toc178343639" w:history="1">
                 <w:r>
                   <w:rPr>
                     <w:rStyle w:val="Hyperlink"/>
@@ -2274,7 +2274,7 @@
                     <w:noProof/>
                     <w:webHidden/>
                   </w:rPr>
-                  <w:instrText xml:space="preserve"> PAGEREF _Toc178339264 \h </w:instrText>
+                  <w:instrText xml:space="preserve"> PAGEREF _Toc178343639 \h </w:instrText>
                 </w:r>
                 <w:r>
                   <w:rPr>
@@ -2327,7 +2327,7 @@
             <w:pStyle w:val="Heading1"/>
           </w:pPr>
           <w:bookmarkStart w:id="1" w:name="_Toc178207766"/>
-          <w:bookmarkStart w:id="2" w:name="_Toc178339245"/>
+          <w:bookmarkStart w:id="2" w:name="_Toc178343620"/>
           <w:r>
             <w:lastRenderedPageBreak/>
             <w:t>Table of Figures</w:t>
@@ -2359,7 +2359,7 @@
           <w:r>
             <w:fldChar w:fldCharType="separate"/>
           </w:r>
-          <w:hyperlink w:anchor="_Toc178339228" w:history="1">
+          <w:hyperlink w:anchor="_Toc178343579" w:history="1">
             <w:r>
               <w:rPr>
                 <w:rStyle w:val="Hyperlink"/>
@@ -2386,7 +2386,7 @@
                 <w:noProof/>
                 <w:webHidden/>
               </w:rPr>
-              <w:instrText xml:space="preserve"> PAGEREF _Toc178339228 \h </w:instrText>
+              <w:instrText xml:space="preserve"> PAGEREF _Toc178343579 \h </w:instrText>
             </w:r>
             <w:r>
               <w:rPr>
@@ -2429,7 +2429,7 @@
               <w:lang w:eastAsia="en-ZA"/>
             </w:rPr>
           </w:pPr>
-          <w:hyperlink w:anchor="_Toc178339229" w:history="1">
+          <w:hyperlink w:anchor="_Toc178343580" w:history="1">
             <w:r>
               <w:rPr>
                 <w:rStyle w:val="Hyperlink"/>
@@ -2456,7 +2456,7 @@
                 <w:noProof/>
                 <w:webHidden/>
               </w:rPr>
-              <w:instrText xml:space="preserve"> PAGEREF _Toc178339229 \h </w:instrText>
+              <w:instrText xml:space="preserve"> PAGEREF _Toc178343580 \h </w:instrText>
             </w:r>
             <w:r>
               <w:rPr>
@@ -2499,7 +2499,7 @@
               <w:lang w:eastAsia="en-ZA"/>
             </w:rPr>
           </w:pPr>
-          <w:hyperlink w:anchor="_Toc178339230" w:history="1">
+          <w:hyperlink w:anchor="_Toc178343581" w:history="1">
             <w:r>
               <w:rPr>
                 <w:rStyle w:val="Hyperlink"/>
@@ -2526,7 +2526,7 @@
                 <w:noProof/>
                 <w:webHidden/>
               </w:rPr>
-              <w:instrText xml:space="preserve"> PAGEREF _Toc178339230 \h </w:instrText>
+              <w:instrText xml:space="preserve"> PAGEREF _Toc178343581 \h </w:instrText>
             </w:r>
             <w:r>
               <w:rPr>
@@ -2569,13 +2569,13 @@
               <w:lang w:eastAsia="en-ZA"/>
             </w:rPr>
           </w:pPr>
-          <w:hyperlink w:anchor="_Toc178339231" w:history="1">
+          <w:hyperlink w:anchor="_Toc178343582" w:history="1">
             <w:r>
               <w:rPr>
                 <w:rStyle w:val="Hyperlink"/>
                 <w:noProof/>
               </w:rPr>
-              <w:t>Figure 2. 4: Login Screen</w:t>
+              <w:t>Figure 2. 4: Login screen</w:t>
             </w:r>
             <w:r>
               <w:rPr>
@@ -2596,7 +2596,7 @@
                 <w:noProof/>
                 <w:webHidden/>
               </w:rPr>
-              <w:instrText xml:space="preserve"> PAGEREF _Toc178339231 \h </w:instrText>
+              <w:instrText xml:space="preserve"> PAGEREF _Toc178343582 \h </w:instrText>
             </w:r>
             <w:r>
               <w:rPr>
@@ -2639,13 +2639,13 @@
               <w:lang w:eastAsia="en-ZA"/>
             </w:rPr>
           </w:pPr>
-          <w:hyperlink w:anchor="_Toc178339232" w:history="1">
+          <w:hyperlink w:anchor="_Toc178343583" w:history="1">
             <w:r>
               <w:rPr>
                 <w:rStyle w:val="Hyperlink"/>
                 <w:noProof/>
               </w:rPr>
-              <w:t>Figure 2. 5: Signup Screen</w:t>
+              <w:t>Figure 2. 5: Signup screen</w:t>
             </w:r>
             <w:r>
               <w:rPr>
@@ -2666,7 +2666,7 @@
                 <w:noProof/>
                 <w:webHidden/>
               </w:rPr>
-              <w:instrText xml:space="preserve"> PAGEREF _Toc178339232 \h </w:instrText>
+              <w:instrText xml:space="preserve"> PAGEREF _Toc178343583 \h </w:instrText>
             </w:r>
             <w:r>
               <w:rPr>
@@ -2709,7 +2709,7 @@
               <w:lang w:eastAsia="en-ZA"/>
             </w:rPr>
           </w:pPr>
-          <w:hyperlink w:anchor="_Toc178339233" w:history="1">
+          <w:hyperlink w:anchor="_Toc178343584" w:history="1">
             <w:r>
               <w:rPr>
                 <w:rStyle w:val="Hyperlink"/>
@@ -2736,7 +2736,7 @@
                 <w:noProof/>
                 <w:webHidden/>
               </w:rPr>
-              <w:instrText xml:space="preserve"> PAGEREF _Toc178339233 \h </w:instrText>
+              <w:instrText xml:space="preserve"> PAGEREF _Toc178343584 \h </w:instrText>
             </w:r>
             <w:r>
               <w:rPr>
@@ -2779,13 +2779,13 @@
               <w:lang w:eastAsia="en-ZA"/>
             </w:rPr>
           </w:pPr>
-          <w:hyperlink w:anchor="_Toc178339234" w:history="1">
+          <w:hyperlink w:anchor="_Toc178343585" w:history="1">
             <w:r>
               <w:rPr>
                 <w:rStyle w:val="Hyperlink"/>
                 <w:noProof/>
               </w:rPr>
-              <w:t>Figure 2. 7: Special diet Screen</w:t>
+              <w:t>Figure 2. 7: Special diet screen</w:t>
             </w:r>
             <w:r>
               <w:rPr>
@@ -2806,7 +2806,7 @@
                 <w:noProof/>
                 <w:webHidden/>
               </w:rPr>
-              <w:instrText xml:space="preserve"> PAGEREF _Toc178339234 \h </w:instrText>
+              <w:instrText xml:space="preserve"> PAGEREF _Toc178343585 \h </w:instrText>
             </w:r>
             <w:r>
               <w:rPr>
@@ -2849,13 +2849,13 @@
               <w:lang w:eastAsia="en-ZA"/>
             </w:rPr>
           </w:pPr>
-          <w:hyperlink w:anchor="_Toc178339235" w:history="1">
+          <w:hyperlink w:anchor="_Toc178343586" w:history="1">
             <w:r>
               <w:rPr>
                 <w:rStyle w:val="Hyperlink"/>
                 <w:noProof/>
               </w:rPr>
-              <w:t>Figure 2. 8: Metric System preference screen</w:t>
+              <w:t>Figure 2. 8: Measurement system preference screen</w:t>
             </w:r>
             <w:r>
               <w:rPr>
@@ -2876,7 +2876,7 @@
                 <w:noProof/>
                 <w:webHidden/>
               </w:rPr>
-              <w:instrText xml:space="preserve"> PAGEREF _Toc178339235 \h </w:instrText>
+              <w:instrText xml:space="preserve"> PAGEREF _Toc178343586 \h </w:instrText>
             </w:r>
             <w:r>
               <w:rPr>
@@ -2919,7 +2919,7 @@
               <w:lang w:eastAsia="en-ZA"/>
             </w:rPr>
           </w:pPr>
-          <w:hyperlink w:anchor="_Toc178339236" w:history="1">
+          <w:hyperlink w:anchor="_Toc178343587" w:history="1">
             <w:r>
               <w:rPr>
                 <w:rStyle w:val="Hyperlink"/>
@@ -2946,7 +2946,7 @@
                 <w:noProof/>
                 <w:webHidden/>
               </w:rPr>
-              <w:instrText xml:space="preserve"> PAGEREF _Toc178339236 \h </w:instrText>
+              <w:instrText xml:space="preserve"> PAGEREF _Toc178343587 \h </w:instrText>
             </w:r>
             <w:r>
               <w:rPr>
@@ -2966,7 +2966,7 @@
                 <w:noProof/>
                 <w:webHidden/>
               </w:rPr>
-              <w:t>20</w:t>
+              <w:t>21</w:t>
             </w:r>
             <w:r>
               <w:rPr>
@@ -2989,7 +2989,7 @@
               <w:lang w:eastAsia="en-ZA"/>
             </w:rPr>
           </w:pPr>
-          <w:hyperlink w:anchor="_Toc178339237" w:history="1">
+          <w:hyperlink w:anchor="_Toc178343588" w:history="1">
             <w:r>
               <w:rPr>
                 <w:rStyle w:val="Hyperlink"/>
@@ -3016,7 +3016,7 @@
                 <w:noProof/>
                 <w:webHidden/>
               </w:rPr>
-              <w:instrText xml:space="preserve"> PAGEREF _Toc178339237 \h </w:instrText>
+              <w:instrText xml:space="preserve"> PAGEREF _Toc178343588 \h </w:instrText>
             </w:r>
             <w:r>
               <w:rPr>
@@ -3036,7 +3036,7 @@
                 <w:noProof/>
                 <w:webHidden/>
               </w:rPr>
-              <w:t>21</w:t>
+              <w:t>22</w:t>
             </w:r>
             <w:r>
               <w:rPr>
@@ -3059,7 +3059,7 @@
               <w:lang w:eastAsia="en-ZA"/>
             </w:rPr>
           </w:pPr>
-          <w:hyperlink w:anchor="_Toc178339238" w:history="1">
+          <w:hyperlink w:anchor="_Toc178343589" w:history="1">
             <w:r>
               <w:rPr>
                 <w:rStyle w:val="Hyperlink"/>
@@ -3086,7 +3086,7 @@
                 <w:noProof/>
                 <w:webHidden/>
               </w:rPr>
-              <w:instrText xml:space="preserve"> PAGEREF _Toc178339238 \h </w:instrText>
+              <w:instrText xml:space="preserve"> PAGEREF _Toc178343589 \h </w:instrText>
             </w:r>
             <w:r>
               <w:rPr>
@@ -3106,7 +3106,7 @@
                 <w:noProof/>
                 <w:webHidden/>
               </w:rPr>
-              <w:t>22</w:t>
+              <w:t>23</w:t>
             </w:r>
             <w:r>
               <w:rPr>
@@ -3129,7 +3129,7 @@
               <w:lang w:eastAsia="en-ZA"/>
             </w:rPr>
           </w:pPr>
-          <w:hyperlink w:anchor="_Toc178339239" w:history="1">
+          <w:hyperlink w:anchor="_Toc178343590" w:history="1">
             <w:r>
               <w:rPr>
                 <w:rStyle w:val="Hyperlink"/>
@@ -3156,7 +3156,7 @@
                 <w:noProof/>
                 <w:webHidden/>
               </w:rPr>
-              <w:instrText xml:space="preserve"> PAGEREF _Toc178339239 \h </w:instrText>
+              <w:instrText xml:space="preserve"> PAGEREF _Toc178343590 \h </w:instrText>
             </w:r>
             <w:r>
               <w:rPr>
@@ -3176,7 +3176,7 @@
                 <w:noProof/>
                 <w:webHidden/>
               </w:rPr>
-              <w:t>23</w:t>
+              <w:t>24</w:t>
             </w:r>
             <w:r>
               <w:rPr>
@@ -3199,13 +3199,13 @@
               <w:lang w:eastAsia="en-ZA"/>
             </w:rPr>
           </w:pPr>
-          <w:hyperlink w:anchor="_Toc178339240" w:history="1">
+          <w:hyperlink w:anchor="_Toc178343591" w:history="1">
             <w:r>
               <w:rPr>
                 <w:rStyle w:val="Hyperlink"/>
                 <w:noProof/>
               </w:rPr>
-              <w:t>Figure 2. 13: Meal Planner screen</w:t>
+              <w:t>Figure 2. 13: Meal planner screen</w:t>
             </w:r>
             <w:r>
               <w:rPr>
@@ -3226,7 +3226,7 @@
                 <w:noProof/>
                 <w:webHidden/>
               </w:rPr>
-              <w:instrText xml:space="preserve"> PAGEREF _Toc178339240 \h </w:instrText>
+              <w:instrText xml:space="preserve"> PAGEREF _Toc178343591 \h </w:instrText>
             </w:r>
             <w:r>
               <w:rPr>
@@ -3246,7 +3246,7 @@
                 <w:noProof/>
                 <w:webHidden/>
               </w:rPr>
-              <w:t>24</w:t>
+              <w:t>25</w:t>
             </w:r>
             <w:r>
               <w:rPr>
@@ -3269,7 +3269,7 @@
               <w:lang w:eastAsia="en-ZA"/>
             </w:rPr>
           </w:pPr>
-          <w:hyperlink w:anchor="_Toc178339241" w:history="1">
+          <w:hyperlink w:anchor="_Toc178343592" w:history="1">
             <w:r>
               <w:rPr>
                 <w:rStyle w:val="Hyperlink"/>
@@ -3296,7 +3296,7 @@
                 <w:noProof/>
                 <w:webHidden/>
               </w:rPr>
-              <w:instrText xml:space="preserve"> PAGEREF _Toc178339241 \h </w:instrText>
+              <w:instrText xml:space="preserve"> PAGEREF _Toc178343592 \h </w:instrText>
             </w:r>
             <w:r>
               <w:rPr>
@@ -3316,7 +3316,7 @@
                 <w:noProof/>
                 <w:webHidden/>
               </w:rPr>
-              <w:t>25</w:t>
+              <w:t>26</w:t>
             </w:r>
             <w:r>
               <w:rPr>
@@ -3339,7 +3339,7 @@
               <w:lang w:eastAsia="en-ZA"/>
             </w:rPr>
           </w:pPr>
-          <w:hyperlink w:anchor="_Toc178339242" w:history="1">
+          <w:hyperlink w:anchor="_Toc178343593" w:history="1">
             <w:r>
               <w:rPr>
                 <w:rStyle w:val="Hyperlink"/>
@@ -3366,7 +3366,7 @@
                 <w:noProof/>
                 <w:webHidden/>
               </w:rPr>
-              <w:instrText xml:space="preserve"> PAGEREF _Toc178339242 \h </w:instrText>
+              <w:instrText xml:space="preserve"> PAGEREF _Toc178343593 \h </w:instrText>
             </w:r>
             <w:r>
               <w:rPr>
@@ -3386,7 +3386,7 @@
                 <w:noProof/>
                 <w:webHidden/>
               </w:rPr>
-              <w:t>26</w:t>
+              <w:t>27</w:t>
             </w:r>
             <w:r>
               <w:rPr>
@@ -3409,7 +3409,7 @@
               <w:lang w:eastAsia="en-ZA"/>
             </w:rPr>
           </w:pPr>
-          <w:hyperlink w:anchor="_Toc178339243" w:history="1">
+          <w:hyperlink w:anchor="_Toc178343594" w:history="1">
             <w:r>
               <w:rPr>
                 <w:rStyle w:val="Hyperlink"/>
@@ -3436,7 +3436,7 @@
                 <w:noProof/>
                 <w:webHidden/>
               </w:rPr>
-              <w:instrText xml:space="preserve"> PAGEREF _Toc178339243 \h </w:instrText>
+              <w:instrText xml:space="preserve"> PAGEREF _Toc178343594 \h </w:instrText>
             </w:r>
             <w:r>
               <w:rPr>
@@ -3456,7 +3456,7 @@
                 <w:noProof/>
                 <w:webHidden/>
               </w:rPr>
-              <w:t>27</w:t>
+              <w:t>28</w:t>
             </w:r>
             <w:r>
               <w:rPr>
@@ -3479,7 +3479,7 @@
               <w:lang w:eastAsia="en-ZA"/>
             </w:rPr>
           </w:pPr>
-          <w:hyperlink w:anchor="_Toc178339244" w:history="1">
+          <w:hyperlink w:anchor="_Toc178343595" w:history="1">
             <w:r>
               <w:rPr>
                 <w:rStyle w:val="Hyperlink"/>
@@ -3506,7 +3506,7 @@
                 <w:noProof/>
                 <w:webHidden/>
               </w:rPr>
-              <w:instrText xml:space="preserve"> PAGEREF _Toc178339244 \h </w:instrText>
+              <w:instrText xml:space="preserve"> PAGEREF _Toc178343595 \h </w:instrText>
             </w:r>
             <w:r>
               <w:rPr>
@@ -3526,7 +3526,7 @@
                 <w:noProof/>
                 <w:webHidden/>
               </w:rPr>
-              <w:t>28</w:t>
+              <w:t>29</w:t>
             </w:r>
             <w:r>
               <w:rPr>
@@ -3551,7 +3551,7 @@
       <w:pPr>
         <w:pStyle w:val="Heading1"/>
       </w:pPr>
-      <w:bookmarkStart w:id="3" w:name="_Toc178339246"/>
+      <w:bookmarkStart w:id="3" w:name="_Toc178343621"/>
       <w:r>
         <w:lastRenderedPageBreak/>
         <w:t>2. Introduction</w:t>
@@ -3563,7 +3563,13 @@
     </w:p>
     <w:p>
       <w:r>
-        <w:t xml:space="preserve">This document aims to outline the system requirements, specifications, and technical design for the </w:t>
+        <w:t>This document aims to outlin</w:t>
+      </w:r>
+      <w:r>
+        <w:t>e</w:t>
+      </w:r>
+      <w:r>
+        <w:t xml:space="preserve"> the system requirements, specifications, and technical design for the </w:t>
       </w:r>
       <w:r>
         <w:t>Thyme to cook</w:t>
@@ -3572,13 +3578,10 @@
         <w:t xml:space="preserve"> recipe app. </w:t>
       </w:r>
       <w:r>
-        <w:t xml:space="preserve">This document will </w:t>
-      </w:r>
-      <w:r>
-        <w:t>provid</w:t>
-      </w:r>
-      <w:r>
-        <w:t>e</w:t>
+        <w:t xml:space="preserve">This document </w:t>
+      </w:r>
+      <w:r>
+        <w:t>will provide</w:t>
       </w:r>
       <w:r>
         <w:t xml:space="preserve"> a comprehensive overview of the </w:t>
@@ -3590,13 +3593,16 @@
         <w:t xml:space="preserve"> and </w:t>
       </w:r>
       <w:r>
+        <w:t xml:space="preserve">explain </w:t>
+      </w:r>
+      <w:r>
         <w:t>how it will be</w:t>
       </w:r>
       <w:r>
         <w:t xml:space="preserve"> developed to address the objectives </w:t>
       </w:r>
       <w:r>
-        <w:t>proposed</w:t>
+        <w:t>outlined</w:t>
       </w:r>
       <w:r>
         <w:t xml:space="preserve"> in the business case, including the features, functionality, and constraints of the system.</w:t>
@@ -3640,7 +3646,13 @@
         <w:t>s</w:t>
       </w:r>
       <w:r>
-        <w:t xml:space="preserve"> that are involved in the system’s architecture ultimately outlining how data is stored and managed in the application. The user interface design section presents design</w:t>
+        <w:t xml:space="preserve"> that are involved in the system’s architecture ultimately outlining how data is stored and managed in the application. The user interface design section presents </w:t>
+      </w:r>
+      <w:r>
+        <w:t xml:space="preserve">possible </w:t>
+      </w:r>
+      <w:r>
+        <w:t>design</w:t>
       </w:r>
       <w:r>
         <w:t>s</w:t>
@@ -3669,7 +3681,7 @@
       <w:pPr>
         <w:pStyle w:val="Heading1"/>
       </w:pPr>
-      <w:bookmarkStart w:id="4" w:name="_Toc178339247"/>
+      <w:bookmarkStart w:id="4" w:name="_Toc178343622"/>
       <w:r>
         <w:lastRenderedPageBreak/>
         <w:t xml:space="preserve">2.1 </w:t>
@@ -3708,7 +3720,13 @@
         </w:numPr>
       </w:pPr>
       <w:r>
-        <w:t>Offer personalized meal plans which cater to various dietary preferences</w:t>
+        <w:t xml:space="preserve">Offer personalized meal plan </w:t>
+      </w:r>
+      <w:r>
+        <w:t>that</w:t>
+      </w:r>
+      <w:r>
+        <w:t xml:space="preserve"> cater to various dietary preferences</w:t>
       </w:r>
     </w:p>
     <w:p>
@@ -3722,10 +3740,13 @@
         <w:t xml:space="preserve">a </w:t>
       </w:r>
       <w:r>
-        <w:t xml:space="preserve">comprehensive user profile system. During the registration process, users will be prompted to specify their dietary preferences and any restrictions they may have. The app will make meal plans and recipe recommendations based on </w:t>
-      </w:r>
-      <w:r>
-        <w:t>these preferences/restrictions by leveraging a filter-based recommendation algorithm. To ensure the system is relevant and has variety, automatic updates on user recommendations will occur based on past selections and preferences.</w:t>
+        <w:t xml:space="preserve">comprehensive user profile system. During the registration process, users will be prompted to specify their dietary preferences and any restrictions they may have. </w:t>
+      </w:r>
+      <w:r>
+        <w:t>Based on these selections, the app will provide recipe recommendations using a simple filtering algorithm. Initially, the recommendations will focus on matching users with recipes that fit their chosen preferences, without complex dynamic updates</w:t>
+      </w:r>
+      <w:r>
+        <w:t>.</w:t>
       </w:r>
     </w:p>
     <w:p>
@@ -3765,7 +3786,7 @@
         <w:ind w:left="720"/>
       </w:pPr>
       <w:r>
-        <w:t>To help users better manage their time in the kitchen, each recipe will be broken down into clearly defined steps. The app will offer an integrated timer</w:t>
+        <w:t>To help users better manage their time in the kitchen, each recipe will be broken down into clearly defined steps. The app will offer integrated timer</w:t>
       </w:r>
       <w:r>
         <w:t>s</w:t>
@@ -3853,13 +3874,7 @@
         <w:ind w:left="720"/>
       </w:pPr>
       <w:r>
-        <w:t>To address the diverse cooking habits of users from different regions, the app will allow for real-time recipe adjustments</w:t>
-      </w:r>
-      <w:r>
-        <w:t xml:space="preserve"> to be made</w:t>
-      </w:r>
-      <w:r>
-        <w:t xml:space="preserve">. Users will be able to change serving sizes, and the ingredient quantities will </w:t>
+        <w:t xml:space="preserve">To address the diverse cooking habits of users from different regions, the app will allow for real-time recipe adjustments. Users will be able to change serving sizes, and the ingredient quantities will </w:t>
       </w:r>
       <w:r>
         <w:t>update automatically to suit these changes</w:t>
@@ -4079,7 +4094,7 @@
       <w:pPr>
         <w:pStyle w:val="Heading1"/>
       </w:pPr>
-      <w:bookmarkStart w:id="5" w:name="_Toc178339248"/>
+      <w:bookmarkStart w:id="5" w:name="_Toc178343623"/>
       <w:r>
         <w:lastRenderedPageBreak/>
         <w:t xml:space="preserve">2.2 </w:t>
@@ -4093,7 +4108,7 @@
       <w:pPr>
         <w:pStyle w:val="Heading2"/>
       </w:pPr>
-      <w:bookmarkStart w:id="6" w:name="_Toc178339249"/>
+      <w:bookmarkStart w:id="6" w:name="_Toc178343624"/>
       <w:r>
         <w:t xml:space="preserve">2.1 </w:t>
       </w:r>
@@ -4131,7 +4146,13 @@
         <w:t>and</w:t>
       </w:r>
       <w:r>
-        <w:t xml:space="preserve"> at rest since they will be stored on Firebase database. Personal information such as the user’s dietary preferences (allergies, diet) and email will also be encrypted to ensure data privacy and protection from threats.</w:t>
+        <w:t xml:space="preserve"> at rest since they will be stored on </w:t>
+      </w:r>
+      <w:r>
+        <w:t xml:space="preserve">the </w:t>
+      </w:r>
+      <w:r>
+        <w:t>Firebase database. Personal information such as the user’s dietary preferences (allergies, diet) and email will also be encrypted to ensure data privacy and protection from threats.</w:t>
       </w:r>
     </w:p>
     <w:p>
@@ -4175,13 +4196,8 @@
         <w:t>will also be stored for each recipe. This information will be stored in a cloud-based database</w:t>
       </w:r>
       <w:r>
-        <w:t xml:space="preserve"> </w:t>
-      </w:r>
-      <w:proofErr w:type="spellStart"/>
-      <w:r>
-        <w:t>Firestore</w:t>
-      </w:r>
-      <w:proofErr w:type="spellEnd"/>
+        <w:t xml:space="preserve"> Firestore</w:t>
+      </w:r>
       <w:r>
         <w:t xml:space="preserve">, recipes that are accessed regularly will be cached locally on the </w:t>
       </w:r>
@@ -4209,7 +4225,13 @@
         <w:ind w:left="709"/>
       </w:pPr>
       <w:r>
-        <w:t xml:space="preserve">Grocery lists and meal plans created will be stored so users can reference them when needed. Information such as ingredients, quantities and recipes linked to the grocery list and plans will all be saved. This data will be stored locally on the users’ device as well as on the cloud. </w:t>
+        <w:t>Grocery lists and meal plans created</w:t>
+      </w:r>
+      <w:r>
+        <w:t xml:space="preserve"> </w:t>
+      </w:r>
+      <w:r>
+        <w:t xml:space="preserve">will be stored so users can reference them when needed. Information such as ingredients, quantities and recipes linked to the grocery list and plans will all be saved. This data will be stored locally on the users’ device as well as on the cloud. </w:t>
       </w:r>
       <w:r>
         <w:t xml:space="preserve">Allowing users to then access their grocery lists and meal plans from any device </w:t>
@@ -4250,15 +4272,7 @@
         <w:t xml:space="preserve"> </w:t>
       </w:r>
       <w:r>
-        <w:t>this includes user-uploaded photos will be stored. These images will mainly be stored on the cloud (</w:t>
-      </w:r>
-      <w:proofErr w:type="spellStart"/>
-      <w:r>
-        <w:t>Firestore</w:t>
-      </w:r>
-      <w:proofErr w:type="spellEnd"/>
-      <w:r>
-        <w:t>). Recently viewed images will be cached locally so user experience is improved a bit.</w:t>
+        <w:t>this includes user-uploaded photos will be stored. These images will mainly be stored on the cloud (Firestore). Recently viewed images will be cached locally so user experience is improved a bit.</w:t>
       </w:r>
     </w:p>
     <w:p>
@@ -4291,7 +4305,25 @@
         <w:t xml:space="preserve"> and meal plans selected by the user will be stored locally. This information will be stored on the user’s device in a secure</w:t>
       </w:r>
       <w:r>
-        <w:t xml:space="preserve"> format. When internet is regained, the local data will be synced with the cloud data.</w:t>
+        <w:t xml:space="preserve"> format. When </w:t>
+      </w:r>
+      <w:r>
+        <w:t xml:space="preserve">an </w:t>
+      </w:r>
+      <w:r>
+        <w:t>internet</w:t>
+      </w:r>
+      <w:r>
+        <w:t xml:space="preserve"> connection</w:t>
+      </w:r>
+      <w:r>
+        <w:t xml:space="preserve"> is </w:t>
+      </w:r>
+      <w:r>
+        <w:t>established</w:t>
+      </w:r>
+      <w:r>
+        <w:t>, the local data will be synced with the cloud data.</w:t>
       </w:r>
     </w:p>
     <w:p>
@@ -4313,15 +4345,7 @@
         <w:t xml:space="preserve">. </w:t>
       </w:r>
       <w:r>
-        <w:t xml:space="preserve">These will be stored securely in the cloud with the use of </w:t>
-      </w:r>
-      <w:proofErr w:type="spellStart"/>
-      <w:r>
-        <w:t>Firestore</w:t>
-      </w:r>
-      <w:proofErr w:type="spellEnd"/>
-      <w:r>
-        <w:t xml:space="preserve">. Recipes can be saved locally on the user’s device to allow accessibility offline </w:t>
+        <w:t xml:space="preserve">These will be stored securely in the cloud with the use of Firestore. Recipes can be saved locally on the user’s device to allow accessibility offline </w:t>
       </w:r>
       <w:r>
         <w:t>as well</w:t>
@@ -4524,7 +4548,7 @@
       <w:pPr>
         <w:pStyle w:val="Heading2"/>
       </w:pPr>
-      <w:bookmarkStart w:id="7" w:name="_Toc178339250"/>
+      <w:bookmarkStart w:id="7" w:name="_Toc178343625"/>
       <w:r>
         <w:lastRenderedPageBreak/>
         <w:t xml:space="preserve">2.2 </w:t>
@@ -4808,7 +4832,7 @@
       <w:pPr>
         <w:pStyle w:val="Heading2"/>
       </w:pPr>
-      <w:bookmarkStart w:id="8" w:name="_Toc178339251"/>
+      <w:bookmarkStart w:id="8" w:name="_Toc178343626"/>
       <w:r>
         <w:lastRenderedPageBreak/>
         <w:t xml:space="preserve">2.3 </w:t>
@@ -4828,7 +4852,13 @@
         <w:t>The app will send push notifications to alert users to new recipes or reminders for their meal plans</w:t>
       </w:r>
       <w:r>
-        <w:t xml:space="preserve">. The app will notify users when their data has been successfully synced once they are back online. The app will function over both mobile data and Wi-fi, allowing users to access features regardless of their internet connection type. </w:t>
+        <w:t xml:space="preserve">. The app will notify users when their data has been successfully synced </w:t>
+      </w:r>
+      <w:r>
+        <w:t xml:space="preserve">after </w:t>
+      </w:r>
+      <w:r>
+        <w:t xml:space="preserve">they are back online. The app will function over both mobile data and Wi-fi, allowing users to access features regardless of their internet connection type. </w:t>
       </w:r>
       <w:r>
         <w:t xml:space="preserve">The app will also notify admins of any </w:t>
@@ -4856,7 +4886,7 @@
       <w:pPr>
         <w:pStyle w:val="Heading1"/>
       </w:pPr>
-      <w:bookmarkStart w:id="9" w:name="_Toc178339252"/>
+      <w:bookmarkStart w:id="9" w:name="_Toc178343627"/>
       <w:r>
         <w:lastRenderedPageBreak/>
         <w:t xml:space="preserve">2.3 </w:t>
@@ -5137,7 +5167,10 @@
         <w:t>A</w:t>
       </w:r>
       <w:r>
-        <w:t>dmins will have access to tools that will allow them to monitor the app’s performance, including server health, app crashes and other metrics to ensure the app is performing as it should.</w:t>
+        <w:t xml:space="preserve">dmins will have access to tools that will allow them to monitor the </w:t>
+      </w:r>
+      <w:r>
+        <w:t>analytics of the database.</w:t>
       </w:r>
     </w:p>
     <w:bookmarkEnd w:id="10"/>
@@ -5243,7 +5276,7 @@
       <w:pPr>
         <w:pStyle w:val="Heading1"/>
       </w:pPr>
-      <w:bookmarkStart w:id="11" w:name="_Toc178339253"/>
+      <w:bookmarkStart w:id="11" w:name="_Toc178343628"/>
       <w:r>
         <w:lastRenderedPageBreak/>
         <w:t xml:space="preserve">2.4 </w:t>
@@ -5262,7 +5295,7 @@
       <w:pPr>
         <w:pStyle w:val="Heading2"/>
       </w:pPr>
-      <w:bookmarkStart w:id="12" w:name="_Toc178339254"/>
+      <w:bookmarkStart w:id="12" w:name="_Toc178343629"/>
       <w:r>
         <w:t xml:space="preserve">2.4.1 </w:t>
       </w:r>
@@ -5349,13 +5382,19 @@
         </w:numPr>
       </w:pPr>
       <w:r>
-        <w:t xml:space="preserve">The web app will be able to run on any </w:t>
+        <w:t xml:space="preserve">The web app will run on any </w:t>
       </w:r>
       <w:r>
         <w:t>browser but</w:t>
       </w:r>
       <w:r>
-        <w:t xml:space="preserve"> optimized for Microsoft Edge.</w:t>
+        <w:t xml:space="preserve"> </w:t>
+      </w:r>
+      <w:r>
+        <w:t xml:space="preserve">will be </w:t>
+      </w:r>
+      <w:r>
+        <w:t>optimized for Microsoft Edge.</w:t>
       </w:r>
     </w:p>
     <w:p>
@@ -5373,13 +5412,8 @@
         <w:t>o</w:t>
       </w:r>
       <w:r>
-        <w:t xml:space="preserve">n the cloud using Firebase Cloud </w:t>
-      </w:r>
-      <w:proofErr w:type="spellStart"/>
-      <w:r>
-        <w:t>Firestore</w:t>
-      </w:r>
-      <w:proofErr w:type="spellEnd"/>
+        <w:t>n the cloud using Firebase Cloud Firestore</w:t>
+      </w:r>
       <w:r>
         <w:t>.</w:t>
       </w:r>
@@ -5399,7 +5433,7 @@
       <w:pPr>
         <w:pStyle w:val="Heading2"/>
       </w:pPr>
-      <w:bookmarkStart w:id="13" w:name="_Toc178339255"/>
+      <w:bookmarkStart w:id="13" w:name="_Toc178343630"/>
       <w:r>
         <w:t xml:space="preserve">2.4.2 </w:t>
       </w:r>
@@ -5435,7 +5469,13 @@
         </w:numPr>
       </w:pPr>
       <w:r>
-        <w:t>Web app can be accessed from any device with a web browser</w:t>
+        <w:t>The w</w:t>
+      </w:r>
+      <w:r>
+        <w:t>eb app can be accessed from any device with a web browser</w:t>
+      </w:r>
+      <w:r>
+        <w:t>;</w:t>
       </w:r>
       <w:r>
         <w:t xml:space="preserve"> however, u</w:t>
@@ -5484,7 +5524,7 @@
       <w:pPr>
         <w:pStyle w:val="Heading1"/>
       </w:pPr>
-      <w:bookmarkStart w:id="14" w:name="_Toc178339256"/>
+      <w:bookmarkStart w:id="14" w:name="_Toc178343631"/>
       <w:r>
         <w:lastRenderedPageBreak/>
         <w:t xml:space="preserve">2.5 </w:t>
@@ -5503,7 +5543,7 @@
       <w:pPr>
         <w:pStyle w:val="Heading2"/>
       </w:pPr>
-      <w:bookmarkStart w:id="15" w:name="_Toc178339257"/>
+      <w:bookmarkStart w:id="15" w:name="_Toc178343632"/>
       <w:r>
         <w:t xml:space="preserve">2.5.1 </w:t>
       </w:r>
@@ -5554,7 +5594,7 @@
         <w:t>website all text must be verified as text and not code</w:t>
       </w:r>
       <w:r>
-        <w:t xml:space="preserve"> as this could create security vulnerabilities such as cross-site scripting or SQL injection attacks.</w:t>
+        <w:t xml:space="preserve"> as this could create security vulnerabilities.</w:t>
       </w:r>
     </w:p>
     <w:p>
@@ -5565,15 +5605,7 @@
         <w:t xml:space="preserve">. </w:t>
       </w:r>
       <w:r>
-        <w:t xml:space="preserve">Firebase encrypts all data stored in </w:t>
-      </w:r>
-      <w:proofErr w:type="spellStart"/>
-      <w:r>
-        <w:t>Firestore</w:t>
-      </w:r>
-      <w:proofErr w:type="spellEnd"/>
-      <w:r>
-        <w:t xml:space="preserve"> at rest with AES-256 encryption</w:t>
+        <w:t>Firebase encrypts all data stored in Firestore at rest with AES-256 encryption</w:t>
       </w:r>
       <w:r>
         <w:t xml:space="preserve"> and has built in security features during transmission between the client and server. </w:t>
@@ -5588,7 +5620,7 @@
       <w:pPr>
         <w:pStyle w:val="Heading2"/>
       </w:pPr>
-      <w:bookmarkStart w:id="16" w:name="_Toc178339258"/>
+      <w:bookmarkStart w:id="16" w:name="_Toc178343633"/>
       <w:r>
         <w:t xml:space="preserve">2.5.2 </w:t>
       </w:r>
@@ -5617,7 +5649,13 @@
         <w:t xml:space="preserve"> T</w:t>
       </w:r>
       <w:r>
-        <w:t xml:space="preserve">he app must not be too simple </w:t>
+        <w:t xml:space="preserve">he app must not be </w:t>
+      </w:r>
+      <w:r>
+        <w:t>overly simplified</w:t>
+      </w:r>
+      <w:r>
+        <w:t xml:space="preserve"> </w:t>
       </w:r>
       <w:r>
         <w:t>to the point where</w:t>
@@ -5709,7 +5747,7 @@
       <w:pPr>
         <w:pStyle w:val="Heading2"/>
       </w:pPr>
-      <w:bookmarkStart w:id="17" w:name="_Toc178339259"/>
+      <w:bookmarkStart w:id="17" w:name="_Toc178343634"/>
       <w:r>
         <w:t xml:space="preserve">2.5.3 </w:t>
       </w:r>
@@ -5749,13 +5787,9 @@
       <w:r>
         <w:t xml:space="preserve">Regardless of whether the app is accessed on </w:t>
       </w:r>
-      <w:proofErr w:type="spellStart"/>
-      <w:proofErr w:type="gramStart"/>
-      <w:r>
-        <w:t>a</w:t>
-      </w:r>
-      <w:proofErr w:type="spellEnd"/>
-      <w:proofErr w:type="gramEnd"/>
+      <w:r>
+        <w:t>an</w:t>
+      </w:r>
       <w:r>
         <w:t xml:space="preserve"> android or web browser should be irrelevant and the system should provide consistent load times, navigation speeds and responsiveness. </w:t>
       </w:r>
@@ -5769,7 +5803,7 @@
       <w:pPr>
         <w:pStyle w:val="Heading2"/>
       </w:pPr>
-      <w:bookmarkStart w:id="18" w:name="_Toc178339260"/>
+      <w:bookmarkStart w:id="18" w:name="_Toc178343635"/>
       <w:r>
         <w:t>2.5.4 Data</w:t>
       </w:r>
@@ -5782,13 +5816,8 @@
       <w:bookmarkEnd w:id="18"/>
     </w:p>
     <w:p>
-      <w:proofErr w:type="spellStart"/>
-      <w:r>
-        <w:t>Firestore</w:t>
-      </w:r>
-      <w:proofErr w:type="spellEnd"/>
-      <w:r>
-        <w:t xml:space="preserve"> which will be used to store the recipe images on the cloud has a free-tier model which is limited</w:t>
+      <w:r>
+        <w:t>Firestore which will be used to store the recipe images on the cloud has a free-tier model which is limited</w:t>
       </w:r>
       <w:r>
         <w:t xml:space="preserve"> and will be used for this app</w:t>
@@ -5835,6 +5864,9 @@
       </w:r>
       <w:r>
         <w:t xml:space="preserve">limits are reached, the user is prevented from downloading the recipes. </w:t>
+      </w:r>
+      <w:r>
+        <w:t xml:space="preserve">Users should also be informed of potential sync delays. </w:t>
       </w:r>
       <w:r>
         <w:t xml:space="preserve"> </w:t>
@@ -5863,7 +5895,7 @@
       <w:pPr>
         <w:pStyle w:val="Heading1"/>
       </w:pPr>
-      <w:bookmarkStart w:id="19" w:name="_Toc178339261"/>
+      <w:bookmarkStart w:id="19" w:name="_Toc178343636"/>
       <w:r>
         <w:lastRenderedPageBreak/>
         <w:t>2.</w:t>
@@ -5960,7 +5992,7 @@
           <w:docGrid w:linePitch="360"/>
         </w:sectPr>
       </w:pPr>
-      <w:bookmarkStart w:id="20" w:name="_Toc178339228"/>
+      <w:bookmarkStart w:id="20" w:name="_Toc178343579"/>
       <w:r>
         <w:t xml:space="preserve">Figure 2. </w:t>
       </w:r>
@@ -6003,21 +6035,53 @@
           <w:noProof/>
         </w:rPr>
       </w:pPr>
-      <w:bookmarkStart w:id="21" w:name="_Toc178339262"/>
+      <w:bookmarkStart w:id="21" w:name="_Toc178343637"/>
+      <w:r>
+        <w:lastRenderedPageBreak/>
+        <w:t>2.</w:t>
+      </w:r>
+      <w:r>
+        <w:t>7</w:t>
+      </w:r>
+      <w:r>
+        <w:t xml:space="preserve"> </w:t>
+      </w:r>
+      <w:r>
+        <w:t>U</w:t>
+      </w:r>
+      <w:r>
+        <w:t>ML</w:t>
+      </w:r>
+      <w:r>
+        <w:t xml:space="preserve"> Class Diagram</w:t>
+      </w:r>
+      <w:bookmarkEnd w:id="21"/>
+      <w:r>
+        <w:rPr>
+          <w:noProof/>
+        </w:rPr>
+        <w:t xml:space="preserve"> </w:t>
+      </w:r>
+    </w:p>
+    <w:p>
+      <w:pPr>
+        <w:rPr>
+          <w:noProof/>
+        </w:rPr>
+      </w:pPr>
       <w:r>
         <w:rPr>
           <w:noProof/>
           <w:lang w:val="pt-PT"/>
         </w:rPr>
-        <w:lastRenderedPageBreak/>
         <w:drawing>
-          <wp:anchor distT="0" distB="0" distL="114300" distR="114300" simplePos="0" relativeHeight="251727872" behindDoc="1" locked="0" layoutInCell="1" allowOverlap="1" wp14:anchorId="00AC8492" wp14:editId="5D15B5F5">
+          <wp:anchor distT="0" distB="0" distL="114300" distR="114300" simplePos="0" relativeHeight="251727872" behindDoc="1" locked="0" layoutInCell="1" allowOverlap="1" wp14:anchorId="00AC8492" wp14:editId="28D24C35">
             <wp:simplePos x="0" y="0"/>
             <wp:positionH relativeFrom="column">
               <wp:posOffset>-853440</wp:posOffset>
             </wp:positionH>
             <wp:positionV relativeFrom="paragraph">
-              <wp:posOffset>375285</wp:posOffset>
+              <wp:posOffset>291465</wp:posOffset>
             </wp:positionV>
             <wp:extent cx="10629265" cy="4926330"/>
             <wp:effectExtent l="0" t="0" r="635" b="7620"/>
@@ -6075,45 +6139,13 @@
         </w:drawing>
       </w:r>
       <w:r>
-        <w:t>2.</w:t>
-      </w:r>
-      <w:r>
-        <w:t>7</w:t>
-      </w:r>
-      <w:r>
-        <w:t xml:space="preserve"> </w:t>
-      </w:r>
-      <w:r>
-        <w:t>U</w:t>
-      </w:r>
-      <w:r>
-        <w:t>ML</w:t>
-      </w:r>
-      <w:r>
-        <w:t xml:space="preserve"> Class Diagram</w:t>
-      </w:r>
-      <w:bookmarkEnd w:id="21"/>
-      <w:r>
-        <w:rPr>
-          <w:noProof/>
-        </w:rPr>
-        <w:t xml:space="preserve"> </w:t>
-      </w:r>
-    </w:p>
-    <w:p>
-      <w:pPr>
-        <w:rPr>
-          <w:noProof/>
-        </w:rPr>
-      </w:pPr>
-      <w:r>
         <w:rPr>
           <w:noProof/>
         </w:rPr>
         <mc:AlternateContent>
           <mc:Choice Requires="wps">
             <w:drawing>
-              <wp:anchor distT="0" distB="0" distL="114300" distR="114300" simplePos="0" relativeHeight="251715584" behindDoc="0" locked="0" layoutInCell="1" allowOverlap="1" wp14:anchorId="52CFC91C" wp14:editId="0BAE0770">
+              <wp:anchor distT="0" distB="0" distL="114300" distR="114300" simplePos="0" relativeHeight="251734016" behindDoc="0" locked="0" layoutInCell="1" allowOverlap="1" wp14:anchorId="52CFC91C" wp14:editId="64CE59F5">
                 <wp:simplePos x="0" y="0"/>
                 <wp:positionH relativeFrom="column">
                   <wp:posOffset>-43180</wp:posOffset>
@@ -6154,18 +6186,31 @@
                                 <w:noProof/>
                               </w:rPr>
                             </w:pPr>
-                            <w:bookmarkStart w:id="22" w:name="_Toc178339229"/>
+                            <w:bookmarkStart w:id="22" w:name="_Toc178343580"/>
                             <w:r>
                               <w:t xml:space="preserve">Figure 2. </w:t>
                             </w:r>
-                            <w:fldSimple w:instr=" SEQ Figure_2. \* ARABIC ">
-                              <w:r>
-                                <w:rPr>
-                                  <w:noProof/>
-                                </w:rPr>
-                                <w:t>2</w:t>
-                              </w:r>
-                            </w:fldSimple>
+                            <w:r>
+                              <w:fldChar w:fldCharType="begin"/>
+                            </w:r>
+                            <w:r>
+                              <w:instrText xml:space="preserve"> SEQ Figure_2. \* ARABIC </w:instrText>
+                            </w:r>
+                            <w:r>
+                              <w:fldChar w:fldCharType="separate"/>
+                            </w:r>
+                            <w:r>
+                              <w:rPr>
+                                <w:noProof/>
+                              </w:rPr>
+                              <w:t>2</w:t>
+                            </w:r>
+                            <w:r>
+                              <w:rPr>
+                                <w:noProof/>
+                              </w:rPr>
+                              <w:fldChar w:fldCharType="end"/>
+                            </w:r>
                             <w:r>
                               <w:t>: UML Class Diagram</w:t>
                             </w:r>
@@ -6191,7 +6236,7 @@
                 <v:stroke joinstyle="miter"/>
                 <v:path gradientshapeok="t" o:connecttype="rect"/>
               </v:shapetype>
-              <v:shape id="Text Box 1" o:spid="_x0000_s1026" type="#_x0000_t202" style="position:absolute;margin-left:-3.4pt;margin-top:403.7pt;width:698.15pt;height:.05pt;z-index:251715584;visibility:visible;mso-wrap-style:square;mso-wrap-distance-left:9pt;mso-wrap-distance-top:0;mso-wrap-distance-right:9pt;mso-wrap-distance-bottom:0;mso-position-horizontal:absolute;mso-position-horizontal-relative:text;mso-position-vertical:absolute;mso-position-vertical-relative:text;v-text-anchor:top" o:gfxdata="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" stroked="f">
+              <v:shape id="Text Box 1" o:spid="_x0000_s1026" type="#_x0000_t202" style="position:absolute;margin-left:-3.4pt;margin-top:403.7pt;width:698.15pt;height:.05pt;z-index:251734016;visibility:visible;mso-wrap-style:square;mso-wrap-distance-left:9pt;mso-wrap-distance-top:0;mso-wrap-distance-right:9pt;mso-wrap-distance-bottom:0;mso-position-horizontal:absolute;mso-position-horizontal-relative:text;mso-position-vertical:absolute;mso-position-vertical-relative:text;v-text-anchor:top" o:gfxdata="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" stroked="f">
                 <v:textbox style="mso-fit-shape-to-text:t" inset="0,0,0,0">
                   <w:txbxContent>
                     <w:p>
@@ -6201,18 +6246,31 @@
                           <w:noProof/>
                         </w:rPr>
                       </w:pPr>
-                      <w:bookmarkStart w:id="23" w:name="_Toc178339229"/>
+                      <w:bookmarkStart w:id="23" w:name="_Toc178343580"/>
                       <w:r>
                         <w:t xml:space="preserve">Figure 2. </w:t>
                       </w:r>
-                      <w:fldSimple w:instr=" SEQ Figure_2. \* ARABIC ">
-                        <w:r>
-                          <w:rPr>
-                            <w:noProof/>
-                          </w:rPr>
-                          <w:t>2</w:t>
-                        </w:r>
-                      </w:fldSimple>
+                      <w:r>
+                        <w:fldChar w:fldCharType="begin"/>
+                      </w:r>
+                      <w:r>
+                        <w:instrText xml:space="preserve"> SEQ Figure_2. \* ARABIC </w:instrText>
+                      </w:r>
+                      <w:r>
+                        <w:fldChar w:fldCharType="separate"/>
+                      </w:r>
+                      <w:r>
+                        <w:rPr>
+                          <w:noProof/>
+                        </w:rPr>
+                        <w:t>2</w:t>
+                      </w:r>
+                      <w:r>
+                        <w:rPr>
+                          <w:noProof/>
+                        </w:rPr>
+                        <w:fldChar w:fldCharType="end"/>
+                      </w:r>
                       <w:r>
                         <w:t>: UML Class Diagram</w:t>
                       </w:r>
@@ -6226,41 +6284,24 @@
         </mc:AlternateContent>
       </w:r>
       <w:r>
-        <w:t>Figure 2.</w:t>
-      </w:r>
-      <w:r>
-        <w:t>2</w:t>
-      </w:r>
-      <w:r>
-        <w:t xml:space="preserve"> represents the UML class diagram of the Thyme </w:t>
-      </w:r>
-      <w:proofErr w:type="gramStart"/>
-      <w:r>
-        <w:t>To</w:t>
-      </w:r>
-      <w:proofErr w:type="gramEnd"/>
-      <w:r>
-        <w:t xml:space="preserve"> Cook system</w:t>
-      </w:r>
-      <w:r>
         <w:rPr>
           <w:noProof/>
         </w:rPr>
-        <w:t xml:space="preserve"> </w:t>
+        <w:t>Figure 2.2 represents the UML class diagram of the Thyme To Cook system</w:t>
       </w:r>
     </w:p>
     <w:p>
       <w:pPr>
         <w:pStyle w:val="Heading1"/>
       </w:pPr>
-      <w:bookmarkStart w:id="24" w:name="_Toc178339263"/>
+      <w:bookmarkStart w:id="24" w:name="_Toc178343638"/>
       <w:r>
         <w:rPr>
           <w:noProof/>
         </w:rPr>
         <w:lastRenderedPageBreak/>
         <w:drawing>
-          <wp:anchor distT="0" distB="0" distL="114300" distR="114300" simplePos="0" relativeHeight="251663360" behindDoc="1" locked="0" layoutInCell="1" allowOverlap="1" wp14:anchorId="5FE3E470" wp14:editId="6523141B">
+          <wp:anchor distT="0" distB="0" distL="114300" distR="114300" simplePos="0" relativeHeight="251663360" behindDoc="1" locked="0" layoutInCell="1" allowOverlap="1" wp14:anchorId="5FE3E470" wp14:editId="7F7008D4">
             <wp:simplePos x="0" y="0"/>
             <wp:positionH relativeFrom="column">
               <wp:posOffset>5715000</wp:posOffset>
@@ -6346,15 +6387,7 @@
         <w:t>3</w:t>
       </w:r>
       <w:r>
-        <w:t xml:space="preserve"> represents the relational database diagrams of the Thyme </w:t>
-      </w:r>
-      <w:proofErr w:type="gramStart"/>
-      <w:r>
-        <w:t>To</w:t>
-      </w:r>
-      <w:proofErr w:type="gramEnd"/>
-      <w:r>
-        <w:t xml:space="preserve"> Cook system</w:t>
+        <w:t xml:space="preserve"> represents the relational database diagrams of the Thyme To Cook system</w:t>
       </w:r>
     </w:p>
     <w:p>
@@ -6425,18 +6458,31 @@
                                 <w:lang w:val="pt-PT"/>
                               </w:rPr>
                             </w:pPr>
-                            <w:bookmarkStart w:id="25" w:name="_Toc178339230"/>
+                            <w:bookmarkStart w:id="25" w:name="_Toc178343581"/>
                             <w:r>
                               <w:t xml:space="preserve">Figure 2. </w:t>
                             </w:r>
-                            <w:fldSimple w:instr=" SEQ Figure_2. \* ARABIC ">
-                              <w:r>
-                                <w:rPr>
-                                  <w:noProof/>
-                                </w:rPr>
-                                <w:t>3</w:t>
-                              </w:r>
-                            </w:fldSimple>
+                            <w:r>
+                              <w:fldChar w:fldCharType="begin"/>
+                            </w:r>
+                            <w:r>
+                              <w:instrText xml:space="preserve"> SEQ Figure_2. \* ARABIC </w:instrText>
+                            </w:r>
+                            <w:r>
+                              <w:fldChar w:fldCharType="separate"/>
+                            </w:r>
+                            <w:r>
+                              <w:rPr>
+                                <w:noProof/>
+                              </w:rPr>
+                              <w:t>3</w:t>
+                            </w:r>
+                            <w:r>
+                              <w:rPr>
+                                <w:noProof/>
+                              </w:rPr>
+                              <w:fldChar w:fldCharType="end"/>
+                            </w:r>
                             <w:r>
                               <w:t>: Relational Database Diagram</w:t>
                             </w:r>
@@ -6469,18 +6515,31 @@
                           <w:lang w:val="pt-PT"/>
                         </w:rPr>
                       </w:pPr>
-                      <w:bookmarkStart w:id="26" w:name="_Toc178339230"/>
+                      <w:bookmarkStart w:id="26" w:name="_Toc178343581"/>
                       <w:r>
                         <w:t xml:space="preserve">Figure 2. </w:t>
                       </w:r>
-                      <w:fldSimple w:instr=" SEQ Figure_2. \* ARABIC ">
-                        <w:r>
-                          <w:rPr>
-                            <w:noProof/>
-                          </w:rPr>
-                          <w:t>3</w:t>
-                        </w:r>
-                      </w:fldSimple>
+                      <w:r>
+                        <w:fldChar w:fldCharType="begin"/>
+                      </w:r>
+                      <w:r>
+                        <w:instrText xml:space="preserve"> SEQ Figure_2. \* ARABIC </w:instrText>
+                      </w:r>
+                      <w:r>
+                        <w:fldChar w:fldCharType="separate"/>
+                      </w:r>
+                      <w:r>
+                        <w:rPr>
+                          <w:noProof/>
+                        </w:rPr>
+                        <w:t>3</w:t>
+                      </w:r>
+                      <w:r>
+                        <w:rPr>
+                          <w:noProof/>
+                        </w:rPr>
+                        <w:fldChar w:fldCharType="end"/>
+                      </w:r>
                       <w:r>
                         <w:t>: Relational Database Diagram</w:t>
                       </w:r>
@@ -6568,7 +6627,7 @@
       <w:pPr>
         <w:pStyle w:val="Heading1"/>
       </w:pPr>
-      <w:bookmarkStart w:id="27" w:name="_Toc178339264"/>
+      <w:bookmarkStart w:id="27" w:name="_Toc178343639"/>
       <w:r>
         <w:lastRenderedPageBreak/>
         <w:t xml:space="preserve">2.9 </w:t>
@@ -6586,7 +6645,19 @@
         <w:t>4</w:t>
       </w:r>
       <w:r>
-        <w:t xml:space="preserve"> represents the login screen for the thyme to cook recipe app where users can enter their credentials to access the additional features of the app. Users can log into the app via email and passwor</w:t>
+        <w:t xml:space="preserve"> represents the login screen for the thyme to cook recipe app where users can enter their credentials to access the additional features of the app. Users can log in</w:t>
+      </w:r>
+      <w:r>
+        <w:t xml:space="preserve"> to</w:t>
+      </w:r>
+      <w:r>
+        <w:t xml:space="preserve"> the app </w:t>
+      </w:r>
+      <w:r>
+        <w:t>using an</w:t>
+      </w:r>
+      <w:r>
+        <w:t xml:space="preserve"> email and passwor</w:t>
       </w:r>
       <w:r>
         <w:t>d</w:t>
@@ -6694,20 +6765,39 @@
                                 <w:noProof/>
                               </w:rPr>
                             </w:pPr>
-                            <w:bookmarkStart w:id="28" w:name="_Toc178339231"/>
+                            <w:bookmarkStart w:id="28" w:name="_Toc178343582"/>
                             <w:r>
                               <w:t xml:space="preserve">Figure 2. </w:t>
                             </w:r>
-                            <w:fldSimple w:instr=" SEQ Figure_2. \* ARABIC ">
-                              <w:r>
-                                <w:rPr>
-                                  <w:noProof/>
-                                </w:rPr>
-                                <w:t>4</w:t>
-                              </w:r>
-                            </w:fldSimple>
                             <w:r>
-                              <w:t>: Login Screen</w:t>
+                              <w:fldChar w:fldCharType="begin"/>
+                            </w:r>
+                            <w:r>
+                              <w:instrText xml:space="preserve"> SEQ Figure_2. \* ARABIC </w:instrText>
+                            </w:r>
+                            <w:r>
+                              <w:fldChar w:fldCharType="separate"/>
+                            </w:r>
+                            <w:r>
+                              <w:rPr>
+                                <w:noProof/>
+                              </w:rPr>
+                              <w:t>4</w:t>
+                            </w:r>
+                            <w:r>
+                              <w:rPr>
+                                <w:noProof/>
+                              </w:rPr>
+                              <w:fldChar w:fldCharType="end"/>
+                            </w:r>
+                            <w:r>
+                              <w:t xml:space="preserve">: Login </w:t>
+                            </w:r>
+                            <w:r>
+                              <w:t>s</w:t>
+                            </w:r>
+                            <w:r>
+                              <w:t>creen</w:t>
                             </w:r>
                             <w:bookmarkEnd w:id="28"/>
                           </w:p>
@@ -6737,20 +6827,39 @@
                           <w:noProof/>
                         </w:rPr>
                       </w:pPr>
-                      <w:bookmarkStart w:id="29" w:name="_Toc178339231"/>
+                      <w:bookmarkStart w:id="29" w:name="_Toc178343582"/>
                       <w:r>
                         <w:t xml:space="preserve">Figure 2. </w:t>
                       </w:r>
-                      <w:fldSimple w:instr=" SEQ Figure_2. \* ARABIC ">
-                        <w:r>
-                          <w:rPr>
-                            <w:noProof/>
-                          </w:rPr>
-                          <w:t>4</w:t>
-                        </w:r>
-                      </w:fldSimple>
                       <w:r>
-                        <w:t>: Login Screen</w:t>
+                        <w:fldChar w:fldCharType="begin"/>
+                      </w:r>
+                      <w:r>
+                        <w:instrText xml:space="preserve"> SEQ Figure_2. \* ARABIC </w:instrText>
+                      </w:r>
+                      <w:r>
+                        <w:fldChar w:fldCharType="separate"/>
+                      </w:r>
+                      <w:r>
+                        <w:rPr>
+                          <w:noProof/>
+                        </w:rPr>
+                        <w:t>4</w:t>
+                      </w:r>
+                      <w:r>
+                        <w:rPr>
+                          <w:noProof/>
+                        </w:rPr>
+                        <w:fldChar w:fldCharType="end"/>
+                      </w:r>
+                      <w:r>
+                        <w:t xml:space="preserve">: Login </w:t>
+                      </w:r>
+                      <w:r>
+                        <w:t>s</w:t>
+                      </w:r>
+                      <w:r>
+                        <w:t>creen</w:t>
                       </w:r>
                       <w:bookmarkEnd w:id="29"/>
                     </w:p>
@@ -6857,20 +6966,39 @@
       <w:pPr>
         <w:pStyle w:val="Caption"/>
       </w:pPr>
-      <w:bookmarkStart w:id="30" w:name="_Toc178339232"/>
+      <w:bookmarkStart w:id="30" w:name="_Toc178343583"/>
       <w:r>
         <w:t xml:space="preserve">Figure 2. </w:t>
       </w:r>
-      <w:fldSimple w:instr=" SEQ Figure_2. \* ARABIC ">
-        <w:r>
-          <w:rPr>
-            <w:noProof/>
-          </w:rPr>
-          <w:t>5</w:t>
-        </w:r>
-      </w:fldSimple>
-      <w:r>
-        <w:t>: Signup Screen</w:t>
+      <w:r>
+        <w:fldChar w:fldCharType="begin"/>
+      </w:r>
+      <w:r>
+        <w:instrText xml:space="preserve"> SEQ Figure_2. \* ARABIC </w:instrText>
+      </w:r>
+      <w:r>
+        <w:fldChar w:fldCharType="separate"/>
+      </w:r>
+      <w:r>
+        <w:rPr>
+          <w:noProof/>
+        </w:rPr>
+        <w:t>5</w:t>
+      </w:r>
+      <w:r>
+        <w:rPr>
+          <w:noProof/>
+        </w:rPr>
+        <w:fldChar w:fldCharType="end"/>
+      </w:r>
+      <w:r>
+        <w:t xml:space="preserve">: Signup </w:t>
+      </w:r>
+      <w:r>
+        <w:t>s</w:t>
+      </w:r>
+      <w:r>
+        <w:t>creen</w:t>
       </w:r>
       <w:bookmarkEnd w:id="30"/>
     </w:p>
@@ -7017,18 +7145,31 @@
       <w:pPr>
         <w:pStyle w:val="Caption"/>
       </w:pPr>
-      <w:bookmarkStart w:id="31" w:name="_Toc178339233"/>
+      <w:bookmarkStart w:id="31" w:name="_Toc178343584"/>
       <w:r>
         <w:t xml:space="preserve">Figure 2. </w:t>
       </w:r>
-      <w:fldSimple w:instr=" SEQ Figure_2. \* ARABIC ">
-        <w:r>
-          <w:rPr>
-            <w:noProof/>
-          </w:rPr>
-          <w:t>6</w:t>
-        </w:r>
-      </w:fldSimple>
+      <w:r>
+        <w:fldChar w:fldCharType="begin"/>
+      </w:r>
+      <w:r>
+        <w:instrText xml:space="preserve"> SEQ Figure_2. \* ARABIC </w:instrText>
+      </w:r>
+      <w:r>
+        <w:fldChar w:fldCharType="separate"/>
+      </w:r>
+      <w:r>
+        <w:rPr>
+          <w:noProof/>
+        </w:rPr>
+        <w:t>6</w:t>
+      </w:r>
+      <w:r>
+        <w:rPr>
+          <w:noProof/>
+        </w:rPr>
+        <w:fldChar w:fldCharType="end"/>
+      </w:r>
       <w:r>
         <w:t>: Ingredients to ignore screen</w:t>
       </w:r>
@@ -7100,20 +7241,39 @@
       <w:pPr>
         <w:pStyle w:val="Caption"/>
       </w:pPr>
-      <w:bookmarkStart w:id="32" w:name="_Toc178339234"/>
+      <w:bookmarkStart w:id="32" w:name="_Toc178343585"/>
       <w:r>
         <w:t xml:space="preserve">Figure 2. </w:t>
       </w:r>
-      <w:fldSimple w:instr=" SEQ Figure_2. \* ARABIC ">
-        <w:r>
-          <w:rPr>
-            <w:noProof/>
-          </w:rPr>
-          <w:t>7</w:t>
-        </w:r>
-      </w:fldSimple>
-      <w:r>
-        <w:t>: Special diet Screen</w:t>
+      <w:r>
+        <w:fldChar w:fldCharType="begin"/>
+      </w:r>
+      <w:r>
+        <w:instrText xml:space="preserve"> SEQ Figure_2. \* ARABIC </w:instrText>
+      </w:r>
+      <w:r>
+        <w:fldChar w:fldCharType="separate"/>
+      </w:r>
+      <w:r>
+        <w:rPr>
+          <w:noProof/>
+        </w:rPr>
+        <w:t>7</w:t>
+      </w:r>
+      <w:r>
+        <w:rPr>
+          <w:noProof/>
+        </w:rPr>
+        <w:fldChar w:fldCharType="end"/>
+      </w:r>
+      <w:r>
+        <w:t xml:space="preserve">: Special diet </w:t>
+      </w:r>
+      <w:r>
+        <w:t>s</w:t>
+      </w:r>
+      <w:r>
+        <w:t>creen</w:t>
       </w:r>
       <w:bookmarkEnd w:id="32"/>
     </w:p>
@@ -7127,10 +7287,10 @@
         </w:rPr>
         <w:lastRenderedPageBreak/>
         <w:drawing>
-          <wp:inline distT="0" distB="0" distL="0" distR="0" wp14:anchorId="10D46331" wp14:editId="0D003D9E">
-            <wp:extent cx="2505710" cy="2222205"/>
-            <wp:effectExtent l="0" t="0" r="8890" b="6985"/>
-            <wp:docPr id="543921844" name="Picture 10"/>
+          <wp:inline distT="0" distB="0" distL="0" distR="0" wp14:anchorId="6DAD2A24" wp14:editId="4B4E9227">
+            <wp:extent cx="2547654" cy="2505075"/>
+            <wp:effectExtent l="0" t="0" r="5080" b="0"/>
+            <wp:docPr id="1667749742" name="Picture 1"/>
             <wp:cNvGraphicFramePr>
               <a:graphicFrameLocks xmlns:a="http://schemas.openxmlformats.org/drawingml/2006/main" noChangeAspect="1"/>
             </wp:cNvGraphicFramePr>
@@ -7138,39 +7298,23 @@
               <a:graphicData uri="http://schemas.openxmlformats.org/drawingml/2006/picture">
                 <pic:pic xmlns:pic="http://schemas.openxmlformats.org/drawingml/2006/picture">
                   <pic:nvPicPr>
-                    <pic:cNvPr id="0" name="Picture 11"/>
-                    <pic:cNvPicPr>
-                      <a:picLocks noChangeAspect="1" noChangeArrowheads="1"/>
-                    </pic:cNvPicPr>
+                    <pic:cNvPr id="1667749742" name=""/>
+                    <pic:cNvPicPr/>
                   </pic:nvPicPr>
-                  <pic:blipFill rotWithShape="1">
-                    <a:blip r:embed="rId19">
-                      <a:extLst>
-                        <a:ext uri="{28A0092B-C50C-407E-A947-70E740481C1C}">
-                          <a14:useLocalDpi xmlns:a14="http://schemas.microsoft.com/office/drawing/2010/main" val="0"/>
-                        </a:ext>
-                      </a:extLst>
-                    </a:blip>
-                    <a:srcRect b="7810"/>
-                    <a:stretch/>
+                  <pic:blipFill>
+                    <a:blip r:embed="rId19"/>
+                    <a:stretch>
+                      <a:fillRect/>
+                    </a:stretch>
                   </pic:blipFill>
-                  <pic:spPr bwMode="auto">
+                  <pic:spPr>
                     <a:xfrm>
                       <a:off x="0" y="0"/>
-                      <a:ext cx="2505710" cy="2222205"/>
+                      <a:ext cx="2555465" cy="2512756"/>
                     </a:xfrm>
                     <a:prstGeom prst="rect">
                       <a:avLst/>
                     </a:prstGeom>
-                    <a:noFill/>
-                    <a:ln>
-                      <a:noFill/>
-                    </a:ln>
-                    <a:extLst>
-                      <a:ext uri="{53640926-AAD7-44D8-BBD7-CCE9431645EC}">
-                        <a14:shadowObscured xmlns:a14="http://schemas.microsoft.com/office/drawing/2010/main"/>
-                      </a:ext>
-                    </a:extLst>
                   </pic:spPr>
                 </pic:pic>
               </a:graphicData>
@@ -7178,54 +7322,87 @@
           </wp:inline>
         </w:drawing>
       </w:r>
-    </w:p>
-    <w:p>
-      <w:pPr>
-        <w:pStyle w:val="Caption"/>
-      </w:pPr>
-      <w:bookmarkStart w:id="33" w:name="_Toc178339235"/>
-      <w:r>
-        <w:t xml:space="preserve">Figure 2. </w:t>
-      </w:r>
-      <w:fldSimple w:instr=" SEQ Figure_2. \* ARABIC ">
-        <w:r>
-          <w:rPr>
-            <w:noProof/>
-          </w:rPr>
-          <w:t>8</w:t>
-        </w:r>
-      </w:fldSimple>
-      <w:r>
-        <w:t>: Metric System preference screen</w:t>
-      </w:r>
-      <w:bookmarkEnd w:id="33"/>
-    </w:p>
-    <w:p>
-      <w:r>
-        <w:t>Figure 2.</w:t>
-      </w:r>
-      <w:r>
-        <w:t>9</w:t>
-      </w:r>
-      <w:r>
-        <w:t xml:space="preserve"> represents the home screen which serves as the main dashboard where users can explore recipe recommendations based on their preferences, see recently viewed recipes and discover popular dishes. From here </w:t>
-      </w:r>
-      <w:r>
-        <w:t xml:space="preserve">users </w:t>
-      </w:r>
-      <w:r>
-        <w:t>can navigate to their profile as well.</w:t>
-      </w:r>
-    </w:p>
-    <w:p/>
-    <w:p>
-      <w:pPr>
-        <w:keepNext/>
-      </w:pPr>
       <w:r>
         <w:rPr>
           <w:noProof/>
         </w:rPr>
+        <w:t xml:space="preserve"> </w:t>
+      </w:r>
+    </w:p>
+    <w:p>
+      <w:pPr>
+        <w:pStyle w:val="Caption"/>
+      </w:pPr>
+      <w:bookmarkStart w:id="33" w:name="_Toc178343586"/>
+      <w:r>
+        <w:t xml:space="preserve">Figure 2. </w:t>
+      </w:r>
+      <w:r>
+        <w:fldChar w:fldCharType="begin"/>
+      </w:r>
+      <w:r>
+        <w:instrText xml:space="preserve"> SEQ Figure_2. \* ARABIC </w:instrText>
+      </w:r>
+      <w:r>
+        <w:fldChar w:fldCharType="separate"/>
+      </w:r>
+      <w:r>
+        <w:rPr>
+          <w:noProof/>
+        </w:rPr>
+        <w:t>8</w:t>
+      </w:r>
+      <w:r>
+        <w:rPr>
+          <w:noProof/>
+        </w:rPr>
+        <w:fldChar w:fldCharType="end"/>
+      </w:r>
+      <w:r>
+        <w:t>: M</w:t>
+      </w:r>
+      <w:r>
+        <w:t>easurement</w:t>
+      </w:r>
+      <w:r>
+        <w:t xml:space="preserve"> </w:t>
+      </w:r>
+      <w:r>
+        <w:t>s</w:t>
+      </w:r>
+      <w:r>
+        <w:t>ystem preference screen</w:t>
+      </w:r>
+      <w:bookmarkEnd w:id="33"/>
+    </w:p>
+    <w:p/>
+    <w:p>
+      <w:r>
+        <w:t>Figure 2.</w:t>
+      </w:r>
+      <w:r>
+        <w:t>9</w:t>
+      </w:r>
+      <w:r>
+        <w:t xml:space="preserve"> represents the home screen which serves as the main dashboard where users can explore recipe recommendations based on their preferences, see recently viewed recipes and discover popular dishes. From here </w:t>
+      </w:r>
+      <w:r>
+        <w:t xml:space="preserve">users </w:t>
+      </w:r>
+      <w:r>
+        <w:t>can navigate to their profile as well.</w:t>
+      </w:r>
+    </w:p>
+    <w:p/>
+    <w:p>
+      <w:pPr>
+        <w:keepNext/>
+      </w:pPr>
+      <w:r>
+        <w:rPr>
+          <w:noProof/>
+        </w:rPr>
+        <w:lastRenderedPageBreak/>
         <w:drawing>
           <wp:inline distT="0" distB="0" distL="0" distR="0" wp14:anchorId="2803214E" wp14:editId="78791654">
             <wp:extent cx="2200275" cy="4715510"/>
@@ -7277,62 +7454,75 @@
       <w:pPr>
         <w:pStyle w:val="Caption"/>
       </w:pPr>
-      <w:bookmarkStart w:id="34" w:name="_Toc178339236"/>
+      <w:bookmarkStart w:id="34" w:name="_Toc178343587"/>
       <w:r>
         <w:t xml:space="preserve">Figure 2. </w:t>
       </w:r>
-      <w:fldSimple w:instr=" SEQ Figure_2. \* ARABIC ">
-        <w:r>
-          <w:rPr>
-            <w:noProof/>
-          </w:rPr>
-          <w:t>9</w:t>
-        </w:r>
-      </w:fldSimple>
-      <w:r>
-        <w:t>: Home screen</w:t>
-      </w:r>
-      <w:bookmarkEnd w:id="34"/>
-    </w:p>
-    <w:p>
-      <w:r>
-        <w:lastRenderedPageBreak/>
-        <w:t xml:space="preserve">Figure </w:t>
-      </w:r>
-      <w:r>
-        <w:t>2.10 represents</w:t>
-      </w:r>
-      <w:r>
-        <w:t xml:space="preserve"> the profile screen wh</w:t>
-      </w:r>
-      <w:r>
-        <w:t>ere</w:t>
-      </w:r>
-      <w:r>
-        <w:t xml:space="preserve"> users </w:t>
-      </w:r>
-      <w:r>
-        <w:t>can</w:t>
-      </w:r>
-      <w:r>
-        <w:t xml:space="preserve"> view and edit their account details, see their kitchen activity (what they’ve been cooking), view created recipes and manage </w:t>
-      </w:r>
-      <w:r>
-        <w:t xml:space="preserve">their </w:t>
-      </w:r>
-      <w:r>
-        <w:t>settings.</w:t>
-      </w:r>
-    </w:p>
-    <w:p/>
-    <w:p>
-      <w:pPr>
-        <w:keepNext/>
-      </w:pPr>
+      <w:r>
+        <w:fldChar w:fldCharType="begin"/>
+      </w:r>
+      <w:r>
+        <w:instrText xml:space="preserve"> SEQ Figure_2. \* ARABIC </w:instrText>
+      </w:r>
+      <w:r>
+        <w:fldChar w:fldCharType="separate"/>
+      </w:r>
       <w:r>
         <w:rPr>
           <w:noProof/>
         </w:rPr>
+        <w:t>9</w:t>
+      </w:r>
+      <w:r>
+        <w:rPr>
+          <w:noProof/>
+        </w:rPr>
+        <w:fldChar w:fldCharType="end"/>
+      </w:r>
+      <w:r>
+        <w:t>: Home screen</w:t>
+      </w:r>
+      <w:bookmarkEnd w:id="34"/>
+    </w:p>
+    <w:p>
+      <w:r>
+        <w:t xml:space="preserve">Figure </w:t>
+      </w:r>
+      <w:r>
+        <w:t>2.10 represents</w:t>
+      </w:r>
+      <w:r>
+        <w:t xml:space="preserve"> the profile screen wh</w:t>
+      </w:r>
+      <w:r>
+        <w:t>ere</w:t>
+      </w:r>
+      <w:r>
+        <w:t xml:space="preserve"> users </w:t>
+      </w:r>
+      <w:r>
+        <w:t>can</w:t>
+      </w:r>
+      <w:r>
+        <w:t xml:space="preserve"> view and edit their account details, see their kitchen activity (what they’ve been cooking), view created recipes and manage </w:t>
+      </w:r>
+      <w:r>
+        <w:t xml:space="preserve">their </w:t>
+      </w:r>
+      <w:r>
+        <w:t>settings.</w:t>
+      </w:r>
+    </w:p>
+    <w:p/>
+    <w:p>
+      <w:pPr>
+        <w:keepNext/>
+      </w:pPr>
+      <w:r>
+        <w:rPr>
+          <w:noProof/>
+        </w:rPr>
+        <w:lastRenderedPageBreak/>
         <w:drawing>
           <wp:inline distT="0" distB="0" distL="0" distR="0" wp14:anchorId="12589F58" wp14:editId="5FBA79F3">
             <wp:extent cx="2171700" cy="4810760"/>
@@ -7384,18 +7574,31 @@
       <w:pPr>
         <w:pStyle w:val="Caption"/>
       </w:pPr>
-      <w:bookmarkStart w:id="35" w:name="_Toc178339237"/>
+      <w:bookmarkStart w:id="35" w:name="_Toc178343588"/>
       <w:r>
         <w:t xml:space="preserve">Figure 2. </w:t>
       </w:r>
-      <w:fldSimple w:instr=" SEQ Figure_2. \* ARABIC ">
-        <w:r>
-          <w:rPr>
-            <w:noProof/>
-          </w:rPr>
-          <w:t>10</w:t>
-        </w:r>
-      </w:fldSimple>
+      <w:r>
+        <w:fldChar w:fldCharType="begin"/>
+      </w:r>
+      <w:r>
+        <w:instrText xml:space="preserve"> SEQ Figure_2. \* ARABIC </w:instrText>
+      </w:r>
+      <w:r>
+        <w:fldChar w:fldCharType="separate"/>
+      </w:r>
+      <w:r>
+        <w:rPr>
+          <w:noProof/>
+        </w:rPr>
+        <w:t>10</w:t>
+      </w:r>
+      <w:r>
+        <w:rPr>
+          <w:noProof/>
+        </w:rPr>
+        <w:fldChar w:fldCharType="end"/>
+      </w:r>
       <w:r>
         <w:t>: Profile screen</w:t>
       </w:r>
@@ -7484,18 +7687,31 @@
       <w:pPr>
         <w:pStyle w:val="Caption"/>
       </w:pPr>
-      <w:bookmarkStart w:id="36" w:name="_Toc178339238"/>
+      <w:bookmarkStart w:id="36" w:name="_Toc178343589"/>
       <w:r>
         <w:t xml:space="preserve">Figure 2. </w:t>
       </w:r>
-      <w:fldSimple w:instr=" SEQ Figure_2. \* ARABIC ">
-        <w:r>
-          <w:rPr>
-            <w:noProof/>
-          </w:rPr>
-          <w:t>11</w:t>
-        </w:r>
-      </w:fldSimple>
+      <w:r>
+        <w:fldChar w:fldCharType="begin"/>
+      </w:r>
+      <w:r>
+        <w:instrText xml:space="preserve"> SEQ Figure_2. \* ARABIC </w:instrText>
+      </w:r>
+      <w:r>
+        <w:fldChar w:fldCharType="separate"/>
+      </w:r>
+      <w:r>
+        <w:rPr>
+          <w:noProof/>
+        </w:rPr>
+        <w:t>11</w:t>
+      </w:r>
+      <w:r>
+        <w:rPr>
+          <w:noProof/>
+        </w:rPr>
+        <w:fldChar w:fldCharType="end"/>
+      </w:r>
       <w:r>
         <w:t>: Search screen</w:t>
       </w:r>
@@ -7581,18 +7797,31 @@
       <w:pPr>
         <w:pStyle w:val="Caption"/>
       </w:pPr>
-      <w:bookmarkStart w:id="37" w:name="_Toc178339239"/>
+      <w:bookmarkStart w:id="37" w:name="_Toc178343590"/>
       <w:r>
         <w:t xml:space="preserve">Figure 2. </w:t>
       </w:r>
-      <w:fldSimple w:instr=" SEQ Figure_2. \* ARABIC ">
-        <w:r>
-          <w:rPr>
-            <w:noProof/>
-          </w:rPr>
-          <w:t>12</w:t>
-        </w:r>
-      </w:fldSimple>
+      <w:r>
+        <w:fldChar w:fldCharType="begin"/>
+      </w:r>
+      <w:r>
+        <w:instrText xml:space="preserve"> SEQ Figure_2. \* ARABIC </w:instrText>
+      </w:r>
+      <w:r>
+        <w:fldChar w:fldCharType="separate"/>
+      </w:r>
+      <w:r>
+        <w:rPr>
+          <w:noProof/>
+        </w:rPr>
+        <w:t>12</w:t>
+      </w:r>
+      <w:r>
+        <w:rPr>
+          <w:noProof/>
+        </w:rPr>
+        <w:fldChar w:fldCharType="end"/>
+      </w:r>
       <w:r>
         <w:t>: Saved recipes screen</w:t>
       </w:r>
@@ -7664,20 +7893,39 @@
                                 <w:noProof/>
                               </w:rPr>
                             </w:pPr>
-                            <w:bookmarkStart w:id="38" w:name="_Toc178339240"/>
+                            <w:bookmarkStart w:id="38" w:name="_Toc178343591"/>
                             <w:r>
                               <w:t xml:space="preserve">Figure 2. </w:t>
                             </w:r>
-                            <w:fldSimple w:instr=" SEQ Figure_2. \* ARABIC ">
-                              <w:r>
-                                <w:rPr>
-                                  <w:noProof/>
-                                </w:rPr>
-                                <w:t>13</w:t>
-                              </w:r>
-                            </w:fldSimple>
                             <w:r>
-                              <w:t>: Meal Planner screen</w:t>
+                              <w:fldChar w:fldCharType="begin"/>
+                            </w:r>
+                            <w:r>
+                              <w:instrText xml:space="preserve"> SEQ Figure_2. \* ARABIC </w:instrText>
+                            </w:r>
+                            <w:r>
+                              <w:fldChar w:fldCharType="separate"/>
+                            </w:r>
+                            <w:r>
+                              <w:rPr>
+                                <w:noProof/>
+                              </w:rPr>
+                              <w:t>13</w:t>
+                            </w:r>
+                            <w:r>
+                              <w:rPr>
+                                <w:noProof/>
+                              </w:rPr>
+                              <w:fldChar w:fldCharType="end"/>
+                            </w:r>
+                            <w:r>
+                              <w:t xml:space="preserve">: Meal </w:t>
+                            </w:r>
+                            <w:r>
+                              <w:t>p</w:t>
+                            </w:r>
+                            <w:r>
+                              <w:t>lanner screen</w:t>
                             </w:r>
                             <w:bookmarkEnd w:id="38"/>
                           </w:p>
@@ -7707,20 +7955,39 @@
                           <w:noProof/>
                         </w:rPr>
                       </w:pPr>
-                      <w:bookmarkStart w:id="39" w:name="_Toc178339240"/>
+                      <w:bookmarkStart w:id="39" w:name="_Toc178343591"/>
                       <w:r>
                         <w:t xml:space="preserve">Figure 2. </w:t>
                       </w:r>
-                      <w:fldSimple w:instr=" SEQ Figure_2. \* ARABIC ">
-                        <w:r>
-                          <w:rPr>
-                            <w:noProof/>
-                          </w:rPr>
-                          <w:t>13</w:t>
-                        </w:r>
-                      </w:fldSimple>
                       <w:r>
-                        <w:t>: Meal Planner screen</w:t>
+                        <w:fldChar w:fldCharType="begin"/>
+                      </w:r>
+                      <w:r>
+                        <w:instrText xml:space="preserve"> SEQ Figure_2. \* ARABIC </w:instrText>
+                      </w:r>
+                      <w:r>
+                        <w:fldChar w:fldCharType="separate"/>
+                      </w:r>
+                      <w:r>
+                        <w:rPr>
+                          <w:noProof/>
+                        </w:rPr>
+                        <w:t>13</w:t>
+                      </w:r>
+                      <w:r>
+                        <w:rPr>
+                          <w:noProof/>
+                        </w:rPr>
+                        <w:fldChar w:fldCharType="end"/>
+                      </w:r>
+                      <w:r>
+                        <w:t xml:space="preserve">: Meal </w:t>
+                      </w:r>
+                      <w:r>
+                        <w:t>p</w:t>
+                      </w:r>
+                      <w:r>
+                        <w:t>lanner screen</w:t>
                       </w:r>
                       <w:bookmarkEnd w:id="39"/>
                     </w:p>
@@ -7871,18 +8138,31 @@
       <w:pPr>
         <w:pStyle w:val="Caption"/>
       </w:pPr>
-      <w:bookmarkStart w:id="40" w:name="_Toc178339241"/>
+      <w:bookmarkStart w:id="40" w:name="_Toc178343592"/>
       <w:r>
         <w:t xml:space="preserve">Figure 2. </w:t>
       </w:r>
-      <w:fldSimple w:instr=" SEQ Figure_2. \* ARABIC ">
-        <w:r>
-          <w:rPr>
-            <w:noProof/>
-          </w:rPr>
-          <w:t>14</w:t>
-        </w:r>
-      </w:fldSimple>
+      <w:r>
+        <w:fldChar w:fldCharType="begin"/>
+      </w:r>
+      <w:r>
+        <w:instrText xml:space="preserve"> SEQ Figure_2. \* ARABIC </w:instrText>
+      </w:r>
+      <w:r>
+        <w:fldChar w:fldCharType="separate"/>
+      </w:r>
+      <w:r>
+        <w:rPr>
+          <w:noProof/>
+        </w:rPr>
+        <w:t>14</w:t>
+      </w:r>
+      <w:r>
+        <w:rPr>
+          <w:noProof/>
+        </w:rPr>
+        <w:fldChar w:fldCharType="end"/>
+      </w:r>
       <w:r>
         <w:t>: Grocery list screen</w:t>
       </w:r>
@@ -7938,18 +8218,31 @@
       <w:pPr>
         <w:pStyle w:val="Caption"/>
       </w:pPr>
-      <w:bookmarkStart w:id="41" w:name="_Toc178339242"/>
+      <w:bookmarkStart w:id="41" w:name="_Toc178343593"/>
       <w:r>
         <w:t xml:space="preserve">Figure 2. </w:t>
       </w:r>
-      <w:fldSimple w:instr=" SEQ Figure_2. \* ARABIC ">
-        <w:r>
-          <w:rPr>
-            <w:noProof/>
-          </w:rPr>
-          <w:t>15</w:t>
-        </w:r>
-      </w:fldSimple>
+      <w:r>
+        <w:fldChar w:fldCharType="begin"/>
+      </w:r>
+      <w:r>
+        <w:instrText xml:space="preserve"> SEQ Figure_2. \* ARABIC </w:instrText>
+      </w:r>
+      <w:r>
+        <w:fldChar w:fldCharType="separate"/>
+      </w:r>
+      <w:r>
+        <w:rPr>
+          <w:noProof/>
+        </w:rPr>
+        <w:t>15</w:t>
+      </w:r>
+      <w:r>
+        <w:rPr>
+          <w:noProof/>
+        </w:rPr>
+        <w:fldChar w:fldCharType="end"/>
+      </w:r>
       <w:r>
         <w:t>: Editing ingredient quantity</w:t>
       </w:r>
@@ -8072,18 +8365,31 @@
       <w:pPr>
         <w:pStyle w:val="Caption"/>
       </w:pPr>
-      <w:bookmarkStart w:id="42" w:name="_Toc178339243"/>
+      <w:bookmarkStart w:id="42" w:name="_Toc178343594"/>
       <w:r>
         <w:t xml:space="preserve">Figure 2. </w:t>
       </w:r>
-      <w:fldSimple w:instr=" SEQ Figure_2. \* ARABIC ">
-        <w:r>
-          <w:rPr>
-            <w:noProof/>
-          </w:rPr>
-          <w:t>16</w:t>
-        </w:r>
-      </w:fldSimple>
+      <w:r>
+        <w:fldChar w:fldCharType="begin"/>
+      </w:r>
+      <w:r>
+        <w:instrText xml:space="preserve"> SEQ Figure_2. \* ARABIC </w:instrText>
+      </w:r>
+      <w:r>
+        <w:fldChar w:fldCharType="separate"/>
+      </w:r>
+      <w:r>
+        <w:rPr>
+          <w:noProof/>
+        </w:rPr>
+        <w:t>16</w:t>
+      </w:r>
+      <w:r>
+        <w:rPr>
+          <w:noProof/>
+        </w:rPr>
+        <w:fldChar w:fldCharType="end"/>
+      </w:r>
       <w:r>
         <w:t>:Recipe detail screen</w:t>
       </w:r>
@@ -8139,18 +8445,31 @@
       <w:pPr>
         <w:pStyle w:val="Caption"/>
       </w:pPr>
-      <w:bookmarkStart w:id="43" w:name="_Toc178339244"/>
+      <w:bookmarkStart w:id="43" w:name="_Toc178343595"/>
       <w:r>
         <w:t xml:space="preserve">Figure 2. </w:t>
       </w:r>
-      <w:fldSimple w:instr=" SEQ Figure_2. \* ARABIC ">
-        <w:r>
-          <w:rPr>
-            <w:noProof/>
-          </w:rPr>
-          <w:t>17</w:t>
-        </w:r>
-      </w:fldSimple>
+      <w:r>
+        <w:fldChar w:fldCharType="begin"/>
+      </w:r>
+      <w:r>
+        <w:instrText xml:space="preserve"> SEQ Figure_2. \* ARABIC </w:instrText>
+      </w:r>
+      <w:r>
+        <w:fldChar w:fldCharType="separate"/>
+      </w:r>
+      <w:r>
+        <w:rPr>
+          <w:noProof/>
+        </w:rPr>
+        <w:t>17</w:t>
+      </w:r>
+      <w:r>
+        <w:rPr>
+          <w:noProof/>
+        </w:rPr>
+        <w:fldChar w:fldCharType="end"/>
+      </w:r>
       <w:r>
         <w:t>: Cook with me feature</w:t>
       </w:r>

</xml_diff>